<commit_message>
Complete part of the first and second chapters
</commit_message>
<xml_diff>
--- a/Inter-team coordination in large-scale agile.docx
+++ b/Inter-team coordination in large-scale agile.docx
@@ -4,7 +4,7 @@
   <w:body>
     <w:p>
       <w:pPr>
-        <w:pStyle w:val="afe"/>
+        <w:pStyle w:val="aff"/>
         <w:rPr>
           <w14:ligatures w14:val="standard"/>
         </w:rPr>
@@ -23,7 +23,7 @@
       </w:r>
       <w:r>
         <w:rPr>
-          <w:rFonts w:ascii="新細明體" w:eastAsia="新細明體" w:hAnsi="新細明體" w:cs="新細明體" w:hint="eastAsia"/>
+          <w:rFonts w:ascii="PMingLiU" w:eastAsia="PMingLiU" w:hAnsi="PMingLiU" w:cs="PMingLiU" w:hint="eastAsia"/>
           <w:b/>
           <w:bCs/>
           <w:iCs w:val="0"/>
@@ -656,8 +656,6 @@
         </w:rPr>
         <w:t xml:space="preserve"> It also discusses t</w:t>
       </w:r>
-      <w:bookmarkStart w:id="0" w:name="_GoBack"/>
-      <w:bookmarkEnd w:id="0"/>
       <w:r>
         <w:rPr>
           <w:rFonts w:eastAsia="Verdana"/>
@@ -682,7 +680,7 @@
     </w:p>
     <w:p>
       <w:pPr>
-        <w:pStyle w:val="aff0"/>
+        <w:pStyle w:val="aff1"/>
         <w:framePr w:w="4680" w:h="1441" w:hRule="exact" w:hSpace="187" w:wrap="around" w:vAnchor="page" w:hAnchor="page" w:x="1089" w:y="12601" w:anchorLock="1"/>
       </w:pPr>
       <w:r>
@@ -697,7 +695,7 @@
     </w:p>
     <w:p>
       <w:pPr>
-        <w:pStyle w:val="aff0"/>
+        <w:pStyle w:val="aff1"/>
         <w:framePr w:w="4680" w:h="1441" w:hRule="exact" w:hSpace="187" w:wrap="around" w:vAnchor="page" w:hAnchor="page" w:x="1089" w:y="12601" w:anchorLock="1"/>
       </w:pPr>
       <w:r>
@@ -779,11 +777,19 @@
           <w14:ligatures w14:val="standard"/>
         </w:rPr>
       </w:pPr>
-      <w:r>
-        <w:rPr>
-          <w14:ligatures w14:val="standard"/>
-        </w:rPr>
-        <w:t>• </w:t>
+      <w:bookmarkStart w:id="0" w:name="OLE_LINK1"/>
+      <w:r>
+        <w:rPr>
+          <w14:ligatures w14:val="standard"/>
+        </w:rPr>
+        <w:t>•</w:t>
+      </w:r>
+      <w:bookmarkEnd w:id="0"/>
+      <w:r>
+        <w:rPr>
+          <w14:ligatures w14:val="standard"/>
+        </w:rPr>
+        <w:t> </w:t>
       </w:r>
       <w:r>
         <w:rPr>
@@ -956,7 +962,19 @@
         <w:rPr>
           <w14:ligatures w14:val="standard"/>
         </w:rPr>
-        <w:t xml:space="preserve"> and FirstName Surname. 20</w:t>
+        <w:t xml:space="preserve"> and </w:t>
+      </w:r>
+      <w:r>
+        <w:rPr>
+          <w14:ligatures w14:val="standard"/>
+        </w:rPr>
+        <w:t>Yu-Ting Tsao</w:t>
+      </w:r>
+      <w:r>
+        <w:rPr>
+          <w14:ligatures w14:val="standard"/>
+        </w:rPr>
+        <w:t>. 20</w:t>
       </w:r>
       <w:r>
         <w:rPr>
@@ -1058,6 +1076,583 @@
         <w:ind w:firstLine="0"/>
         <w:jc w:val="both"/>
         <w:rPr>
+          <w:lang w:eastAsia="it-IT"/>
+          <w14:ligatures w14:val="standard"/>
+        </w:rPr>
+      </w:pPr>
+      <w:r>
+        <w:rPr>
+          <w:lang w:eastAsia="it-IT"/>
+          <w14:ligatures w14:val="standard"/>
+        </w:rPr>
+        <w:t xml:space="preserve">With the rapid </w:t>
+      </w:r>
+      <w:r>
+        <w:rPr>
+          <w:lang w:eastAsia="it-IT"/>
+          <w14:ligatures w14:val="standard"/>
+        </w:rPr>
+        <w:t>deve</w:t>
+      </w:r>
+      <w:r>
+        <w:rPr>
+          <w:lang w:eastAsia="it-IT"/>
+          <w14:ligatures w14:val="standard"/>
+        </w:rPr>
+        <w:t xml:space="preserve">lopment </w:t>
+      </w:r>
+      <w:r>
+        <w:rPr>
+          <w:lang w:eastAsia="it-IT"/>
+          <w14:ligatures w14:val="standard"/>
+        </w:rPr>
+        <w:t xml:space="preserve">of the new generation of information </w:t>
+      </w:r>
+      <w:r>
+        <w:rPr>
+          <w:lang w:eastAsia="it-IT"/>
+          <w14:ligatures w14:val="standard"/>
+        </w:rPr>
+        <w:t>technology and the upgrading of consumer demand, product functional demand is increasingly diversified and uncertain</w:t>
+      </w:r>
+      <w:r>
+        <w:rPr>
+          <w:lang w:eastAsia="it-IT"/>
+          <w14:ligatures w14:val="standard"/>
+        </w:rPr>
+        <w:t xml:space="preserve">. </w:t>
+      </w:r>
+      <w:r>
+        <w:rPr>
+          <w:lang w:eastAsia="it-IT"/>
+          <w14:ligatures w14:val="standard"/>
+        </w:rPr>
+        <w:t>The traditional software development methods represented by the waterfall model can no longer adapt to the pace of product updates.</w:t>
+      </w:r>
+      <w:r>
+        <w:rPr>
+          <w:lang w:eastAsia="it-IT"/>
+          <w14:ligatures w14:val="standard"/>
+        </w:rPr>
+        <w:t xml:space="preserve"> As</w:t>
+      </w:r>
+      <w:r>
+        <w:rPr>
+          <w:lang w:eastAsia="it-IT"/>
+          <w14:ligatures w14:val="standard"/>
+        </w:rPr>
+        <w:t xml:space="preserve"> technology updates and user needs continue to diversify, agile development gradually replaces traditional development.</w:t>
+      </w:r>
+      <w:r>
+        <w:rPr>
+          <w:lang w:eastAsia="it-IT"/>
+          <w14:ligatures w14:val="standard"/>
+        </w:rPr>
+        <w:t xml:space="preserve"> </w:t>
+      </w:r>
+      <w:r>
+        <w:rPr>
+          <w:lang w:eastAsia="it-IT"/>
+          <w14:ligatures w14:val="standard"/>
+        </w:rPr>
+        <w:t xml:space="preserve">As a new method of </w:t>
+      </w:r>
+      <w:r>
+        <w:rPr>
+          <w:lang w:eastAsia="it-IT"/>
+          <w14:ligatures w14:val="standard"/>
+        </w:rPr>
+        <w:t>software</w:t>
+      </w:r>
+      <w:r>
+        <w:rPr>
+          <w:lang w:eastAsia="it-IT"/>
+          <w14:ligatures w14:val="standard"/>
+        </w:rPr>
+        <w:t xml:space="preserve"> development that can quickly respond to the functional requirements of users, agile development is not only widely used in the software industry, but also gradually spread to other industries</w:t>
+      </w:r>
+      <w:r>
+        <w:rPr>
+          <w:lang w:eastAsia="it-IT"/>
+          <w14:ligatures w14:val="standard"/>
+        </w:rPr>
+        <w:t xml:space="preserve">. </w:t>
+      </w:r>
+    </w:p>
+    <w:p>
+      <w:pPr>
+        <w:pStyle w:val="Para"/>
+        <w:ind w:firstLine="0"/>
+        <w:jc w:val="both"/>
+        <w:rPr>
+          <w:lang w:eastAsia="it-IT"/>
+          <w14:ligatures w14:val="standard"/>
+        </w:rPr>
+      </w:pPr>
+      <w:r>
+        <w:rPr>
+          <w:lang w:eastAsia="it-IT"/>
+          <w14:ligatures w14:val="standard"/>
+        </w:rPr>
+        <w:t>The main feature of agile development is that the software development process attaches great importance to human initiative.</w:t>
+      </w:r>
+      <w:r>
+        <w:rPr>
+          <w:lang w:eastAsia="it-IT"/>
+          <w14:ligatures w14:val="standard"/>
+        </w:rPr>
+        <w:t xml:space="preserve"> Agile software development method mainly</w:t>
+      </w:r>
+      <w:r>
+        <w:rPr>
+          <w:lang w:eastAsia="it-IT"/>
+          <w14:ligatures w14:val="standard"/>
+        </w:rPr>
+        <w:t xml:space="preserve"> </w:t>
+      </w:r>
+      <w:r>
+        <w:rPr>
+          <w:lang w:eastAsia="it-IT"/>
+          <w14:ligatures w14:val="standard"/>
+        </w:rPr>
+        <w:t>has the following fi</w:t>
+      </w:r>
+      <w:r>
+        <w:rPr>
+          <w:lang w:eastAsia="it-IT"/>
+          <w14:ligatures w14:val="standard"/>
+        </w:rPr>
+        <w:t xml:space="preserve">ve </w:t>
+      </w:r>
+      <w:r>
+        <w:rPr>
+          <w:lang w:eastAsia="it-IT"/>
+          <w14:ligatures w14:val="standard"/>
+        </w:rPr>
+        <w:t>advantages</w:t>
+      </w:r>
+      <w:r>
+        <w:rPr>
+          <w:lang w:eastAsia="it-IT"/>
+          <w14:ligatures w14:val="standard"/>
+        </w:rPr>
+        <w:t>:</w:t>
+      </w:r>
+    </w:p>
+    <w:p>
+      <w:pPr>
+        <w:pStyle w:val="Para"/>
+        <w:ind w:firstLine="0"/>
+        <w:jc w:val="both"/>
+        <w:rPr>
+          <w:rFonts w:eastAsia="宋体"/>
+          <w:lang w:eastAsia="zh-CN"/>
+          <w14:ligatures w14:val="standard"/>
+        </w:rPr>
+      </w:pPr>
+      <w:r>
+        <w:rPr>
+          <w14:ligatures w14:val="standard"/>
+        </w:rPr>
+        <w:t>•</w:t>
+      </w:r>
+      <w:r>
+        <w:rPr>
+          <w14:ligatures w14:val="standard"/>
+        </w:rPr>
+        <w:t>Precise requirements and accurate results.</w:t>
+      </w:r>
+      <w:r>
+        <w:rPr>
+          <w14:ligatures w14:val="standard"/>
+        </w:rPr>
+        <w:t xml:space="preserve"> </w:t>
+      </w:r>
+      <w:r>
+        <w:rPr>
+          <w14:ligatures w14:val="standard"/>
+        </w:rPr>
+        <w:t>Agile development has a very short development cycle.</w:t>
+      </w:r>
+      <w:r>
+        <w:rPr>
+          <w14:ligatures w14:val="standard"/>
+        </w:rPr>
+        <w:t xml:space="preserve"> </w:t>
+      </w:r>
+      <w:r>
+        <w:rPr>
+          <w14:ligatures w14:val="standard"/>
+        </w:rPr>
+        <w:t>This allows agile development to more accurately accomplish the task of each phase.</w:t>
+      </w:r>
+      <w:r>
+        <w:rPr>
+          <w14:ligatures w14:val="standard"/>
+        </w:rPr>
+        <w:t xml:space="preserve"> </w:t>
+      </w:r>
+      <w:r>
+        <w:rPr>
+          <w14:ligatures w14:val="standard"/>
+        </w:rPr>
+        <w:t>At the same time, the shorter development cycle also allows the program to better adapt to changing requirements.</w:t>
+      </w:r>
+    </w:p>
+    <w:p>
+      <w:pPr>
+        <w:pStyle w:val="Para"/>
+        <w:ind w:firstLine="0"/>
+        <w:jc w:val="both"/>
+        <w:rPr>
+          <w:rFonts w:eastAsia="宋体"/>
+          <w:lang w:eastAsia="zh-CN"/>
+          <w14:ligatures w14:val="standard"/>
+        </w:rPr>
+      </w:pPr>
+      <w:r>
+        <w:rPr>
+          <w14:ligatures w14:val="standard"/>
+        </w:rPr>
+        <w:t>•</w:t>
+      </w:r>
+      <w:r>
+        <w:rPr>
+          <w14:ligatures w14:val="standard"/>
+        </w:rPr>
+        <w:t> Guaranteed quality.</w:t>
+      </w:r>
+      <w:r>
+        <w:rPr>
+          <w14:ligatures w14:val="standard"/>
+        </w:rPr>
+        <w:t xml:space="preserve"> </w:t>
+      </w:r>
+      <w:r>
+        <w:rPr>
+          <w14:ligatures w14:val="standard"/>
+        </w:rPr>
+        <w:t>Agile methods have strict requirements for the quality of each iteration.</w:t>
+      </w:r>
+      <w:r>
+        <w:rPr>
+          <w14:ligatures w14:val="standard"/>
+        </w:rPr>
+        <w:t xml:space="preserve"> </w:t>
+      </w:r>
+      <w:r>
+        <w:rPr>
+          <w14:ligatures w14:val="standard"/>
+        </w:rPr>
+        <w:t xml:space="preserve">Agile development teams have a high level of development methodology, and some test code </w:t>
+      </w:r>
+      <w:r>
+        <w:rPr>
+          <w14:ligatures w14:val="standard"/>
+        </w:rPr>
+        <w:t>will be finished</w:t>
+      </w:r>
+      <w:r>
+        <w:rPr>
+          <w14:ligatures w14:val="standard"/>
+        </w:rPr>
+        <w:t xml:space="preserve"> before </w:t>
+      </w:r>
+      <w:r>
+        <w:rPr>
+          <w14:ligatures w14:val="standard"/>
+        </w:rPr>
+        <w:t xml:space="preserve">the </w:t>
+      </w:r>
+      <w:r>
+        <w:rPr>
+          <w14:ligatures w14:val="standard"/>
+        </w:rPr>
+        <w:t>formally develop</w:t>
+      </w:r>
+      <w:r>
+        <w:rPr>
+          <w14:ligatures w14:val="standard"/>
+        </w:rPr>
+        <w:t>ment</w:t>
+      </w:r>
+      <w:r>
+        <w:rPr>
+          <w14:ligatures w14:val="standard"/>
+        </w:rPr>
+        <w:t>.</w:t>
+      </w:r>
+    </w:p>
+    <w:p>
+      <w:pPr>
+        <w:pStyle w:val="Para"/>
+        <w:ind w:firstLine="0"/>
+        <w:jc w:val="both"/>
+        <w:rPr>
+          <w:rFonts w:eastAsia="宋体"/>
+          <w:lang w:eastAsia="zh-CN"/>
+          <w14:ligatures w14:val="standard"/>
+        </w:rPr>
+      </w:pPr>
+      <w:r>
+        <w:rPr>
+          <w14:ligatures w14:val="standard"/>
+        </w:rPr>
+        <w:t>•</w:t>
+      </w:r>
+      <w:r>
+        <w:rPr>
+          <w14:ligatures w14:val="standard"/>
+        </w:rPr>
+        <w:t>Customer cooperation is better than contract negotiation.</w:t>
+      </w:r>
+      <w:r>
+        <w:rPr>
+          <w14:ligatures w14:val="standard"/>
+        </w:rPr>
+        <w:t xml:space="preserve"> </w:t>
+      </w:r>
+      <w:r>
+        <w:rPr>
+          <w14:ligatures w14:val="standard"/>
+        </w:rPr>
+        <w:t>Good teams care more about working with customers.</w:t>
+      </w:r>
+    </w:p>
+    <w:p>
+      <w:pPr>
+        <w:pStyle w:val="Para"/>
+        <w:ind w:firstLine="0"/>
+        <w:jc w:val="both"/>
+        <w:rPr>
+          <w:rFonts w:eastAsia="宋体"/>
+          <w:lang w:eastAsia="zh-CN"/>
+          <w14:ligatures w14:val="standard"/>
+        </w:rPr>
+      </w:pPr>
+      <w:r>
+        <w:rPr>
+          <w14:ligatures w14:val="standard"/>
+        </w:rPr>
+        <w:t>•</w:t>
+      </w:r>
+      <w:r>
+        <w:rPr>
+          <w14:ligatures w14:val="standard"/>
+        </w:rPr>
+        <w:t>High</w:t>
+      </w:r>
+      <w:r>
+        <w:rPr>
+          <w14:ligatures w14:val="standard"/>
+        </w:rPr>
+        <w:t>ly</w:t>
+      </w:r>
+      <w:r>
+        <w:rPr>
+          <w14:ligatures w14:val="standard"/>
+        </w:rPr>
+        <w:t xml:space="preserve"> return on investment.</w:t>
+      </w:r>
+      <w:r>
+        <w:rPr>
+          <w14:ligatures w14:val="standard"/>
+        </w:rPr>
+        <w:t xml:space="preserve"> </w:t>
+      </w:r>
+      <w:r>
+        <w:rPr>
+          <w14:ligatures w14:val="standard"/>
+        </w:rPr>
+        <w:t xml:space="preserve">In </w:t>
+      </w:r>
+      <w:r>
+        <w:rPr>
+          <w14:ligatures w14:val="standard"/>
+        </w:rPr>
+        <w:t xml:space="preserve">an </w:t>
+      </w:r>
+      <w:r>
+        <w:rPr>
+          <w14:ligatures w14:val="standard"/>
+        </w:rPr>
+        <w:t>agile development, the most valuable features are always prioritized to</w:t>
+      </w:r>
+      <w:r>
+        <w:rPr>
+          <w14:ligatures w14:val="standard"/>
+        </w:rPr>
+        <w:t xml:space="preserve"> development, so that the customer</w:t>
+      </w:r>
+      <w:r>
+        <w:rPr>
+          <w14:ligatures w14:val="standard"/>
+        </w:rPr>
+        <w:t xml:space="preserve"> will always get the</w:t>
+      </w:r>
+      <w:r>
+        <w:rPr>
+          <w14:ligatures w14:val="standard"/>
+        </w:rPr>
+        <w:t xml:space="preserve"> maximize return on investment.</w:t>
+      </w:r>
+    </w:p>
+    <w:p>
+      <w:pPr>
+        <w:pStyle w:val="Para"/>
+        <w:ind w:firstLine="0"/>
+        <w:jc w:val="both"/>
+        <w:rPr>
+          <w14:ligatures w14:val="standard"/>
+        </w:rPr>
+      </w:pPr>
+      <w:r>
+        <w:rPr>
+          <w14:ligatures w14:val="standard"/>
+        </w:rPr>
+        <w:t>•</w:t>
+      </w:r>
+      <w:r>
+        <w:rPr>
+          <w14:ligatures w14:val="standard"/>
+        </w:rPr>
+        <w:t>High speed is one of the most significant benefits of agile development.</w:t>
+      </w:r>
+      <w:r>
+        <w:rPr>
+          <w14:ligatures w14:val="standard"/>
+        </w:rPr>
+        <w:t xml:space="preserve"> </w:t>
+      </w:r>
+      <w:r>
+        <w:rPr>
+          <w14:ligatures w14:val="standard"/>
+        </w:rPr>
+        <w:t>Agile teams focus on developing only the parts of the project that are most needed and most valuable today.</w:t>
+      </w:r>
+      <w:r>
+        <w:rPr>
+          <w14:ligatures w14:val="standard"/>
+        </w:rPr>
+        <w:t xml:space="preserve"> Because that the software can </w:t>
+      </w:r>
+      <w:r>
+        <w:rPr>
+          <w14:ligatures w14:val="standard"/>
+        </w:rPr>
+        <w:t>be quickly put into development.</w:t>
+      </w:r>
+    </w:p>
+    <w:p>
+      <w:pPr>
+        <w:pStyle w:val="Para"/>
+        <w:ind w:firstLine="0"/>
+        <w:jc w:val="both"/>
+        <w:rPr>
+          <w:rFonts w:eastAsia="宋体"/>
+          <w:lang w:eastAsia="zh-CN"/>
+          <w14:ligatures w14:val="standard"/>
+        </w:rPr>
+      </w:pPr>
+      <w:r>
+        <w:rPr>
+          <w:rFonts w:eastAsia="宋体"/>
+          <w:lang w:eastAsia="zh-CN"/>
+          <w14:ligatures w14:val="standard"/>
+        </w:rPr>
+        <w:t>Agile development, of course, has its own disadvantages.</w:t>
+      </w:r>
+      <w:r>
+        <w:rPr>
+          <w:rFonts w:eastAsia="宋体"/>
+          <w:lang w:eastAsia="zh-CN"/>
+          <w14:ligatures w14:val="standard"/>
+        </w:rPr>
+        <w:t xml:space="preserve"> </w:t>
+      </w:r>
+      <w:r>
+        <w:rPr>
+          <w:rFonts w:eastAsia="宋体"/>
+          <w:lang w:eastAsia="zh-CN"/>
+          <w14:ligatures w14:val="standard"/>
+        </w:rPr>
+        <w:t>Agile development focuses on human communication and ignores the importance of documentation.</w:t>
+      </w:r>
+      <w:r>
+        <w:rPr>
+          <w:rFonts w:eastAsia="宋体"/>
+          <w:lang w:eastAsia="zh-CN"/>
+          <w14:ligatures w14:val="standard"/>
+        </w:rPr>
+        <w:t xml:space="preserve"> </w:t>
+      </w:r>
+      <w:r>
+        <w:rPr>
+          <w:rFonts w:eastAsia="宋体"/>
+          <w:lang w:eastAsia="zh-CN"/>
+          <w14:ligatures w14:val="standard"/>
+        </w:rPr>
+        <w:t>If the turnover of project personnel is too large, it will increase the difficulty of software development and maintenance.</w:t>
+      </w:r>
+      <w:r>
+        <w:rPr>
+          <w:rFonts w:eastAsia="宋体"/>
+          <w:lang w:eastAsia="zh-CN"/>
+          <w14:ligatures w14:val="standard"/>
+        </w:rPr>
+        <w:t xml:space="preserve"> </w:t>
+      </w:r>
+      <w:r>
+        <w:rPr>
+          <w:rFonts w:eastAsia="宋体"/>
+          <w:lang w:eastAsia="zh-CN"/>
+          <w14:ligatures w14:val="standard"/>
+        </w:rPr>
+        <w:t>Nevertheless, the advantages of agile development have made it increasingly the most popular method of software development.</w:t>
+      </w:r>
+    </w:p>
+    <w:p>
+      <w:pPr>
+        <w:pStyle w:val="Para"/>
+        <w:ind w:firstLine="0"/>
+        <w:jc w:val="both"/>
+        <w:rPr>
+          <w:rFonts w:eastAsia="宋体"/>
+          <w:lang w:eastAsia="zh-CN"/>
+          <w14:ligatures w14:val="standard"/>
+        </w:rPr>
+      </w:pPr>
+    </w:p>
+    <w:p>
+      <w:pPr>
+        <w:pStyle w:val="Para"/>
+        <w:ind w:firstLine="0"/>
+        <w:jc w:val="both"/>
+        <w:rPr>
+          <w:rFonts w:eastAsia="宋体"/>
+          <w:lang w:eastAsia="zh-CN"/>
+          <w14:ligatures w14:val="standard"/>
+        </w:rPr>
+      </w:pPr>
+    </w:p>
+    <w:p>
+      <w:pPr>
+        <w:pStyle w:val="Para"/>
+        <w:ind w:firstLine="0"/>
+        <w:jc w:val="both"/>
+        <w:rPr>
+          <w:rFonts w:eastAsia="宋体" w:hint="eastAsia"/>
+          <w:lang w:eastAsia="zh-CN"/>
+          <w14:ligatures w14:val="standard"/>
+        </w:rPr>
+      </w:pPr>
+    </w:p>
+    <w:p>
+      <w:pPr>
+        <w:pStyle w:val="Para"/>
+        <w:ind w:firstLine="0"/>
+        <w:jc w:val="both"/>
+        <w:rPr>
           <w:lang w:eastAsia="ja-JP"/>
           <w14:ligatures w14:val="standard"/>
         </w:rPr>
@@ -1067,97 +1662,8 @@
           <w:lang w:eastAsia="it-IT"/>
           <w14:ligatures w14:val="standard"/>
         </w:rPr>
-        <w:t>The u</w:t>
-      </w:r>
-      <w:r>
-        <w:rPr>
-          <w:lang w:eastAsia="it-IT"/>
-          <w14:ligatures w14:val="standard"/>
-        </w:rPr>
-        <w:t xml:space="preserve">pdated template, user manuals, samples, </w:t>
-      </w:r>
-      <w:r>
-        <w:rPr>
-          <w:lang w:eastAsia="it-IT"/>
-          <w14:ligatures w14:val="standard"/>
-        </w:rPr>
-        <w:t xml:space="preserve">and </w:t>
-      </w:r>
-      <w:r>
-        <w:rPr>
-          <w:lang w:eastAsia="it-IT"/>
-          <w14:ligatures w14:val="standard"/>
-        </w:rPr>
-        <w:t>required fonts</w:t>
-      </w:r>
-      <w:r>
-        <w:rPr>
-          <w:lang w:eastAsia="it-IT"/>
-          <w14:ligatures w14:val="standard"/>
-        </w:rPr>
-        <w:t>,</w:t>
-      </w:r>
-      <w:r>
-        <w:rPr>
-          <w:lang w:eastAsia="it-IT"/>
-          <w14:ligatures w14:val="standard"/>
-        </w:rPr>
-        <w:t xml:space="preserve"> </w:t>
-      </w:r>
-      <w:r>
-        <w:rPr>
-          <w:lang w:eastAsia="it-IT"/>
-          <w14:ligatures w14:val="standard"/>
-        </w:rPr>
-        <w:t xml:space="preserve">all are available </w:t>
-      </w:r>
-      <w:r>
-        <w:rPr>
-          <w:lang w:eastAsia="it-IT"/>
-          <w14:ligatures w14:val="standard"/>
-        </w:rPr>
-        <w:t>at</w:t>
-      </w:r>
-      <w:r>
-        <w:rPr>
-          <w:lang w:eastAsia="it-IT"/>
-          <w14:ligatures w14:val="standard"/>
-        </w:rPr>
-        <w:t xml:space="preserve"> </w:t>
-      </w:r>
-      <w:r>
-        <w:rPr>
-          <w:lang w:eastAsia="it-IT"/>
-          <w14:ligatures w14:val="standard"/>
-        </w:rPr>
-        <w:t xml:space="preserve">the </w:t>
-      </w:r>
-      <w:r>
-        <w:rPr>
-          <w:lang w:eastAsia="it-IT"/>
-          <w14:ligatures w14:val="standard"/>
-        </w:rPr>
-        <w:t xml:space="preserve">URL </w:t>
-      </w:r>
-      <w:hyperlink r:id="rId13" w:history="1">
-        <w:r>
-          <w:rPr>
-            <w:rStyle w:val="af1"/>
-            <w:rFonts w:cs="Linux Libertine"/>
-            <w:color w:val="auto"/>
-            <w:u w:val="none"/>
-            <w:lang w:eastAsia="it-IT"/>
-            <w14:ligatures w14:val="standard"/>
-          </w:rPr>
-          <w:t>https://www.acm.org/publications/proceedings-template</w:t>
-        </w:r>
-      </w:hyperlink>
-      <w:r>
-        <w:rPr>
-          <w:lang w:eastAsia="it-IT"/>
-          <w14:ligatures w14:val="standard"/>
-        </w:rPr>
-        <w:t xml:space="preserve">. It contains </w:t>
+        <w:lastRenderedPageBreak/>
+        <w:t xml:space="preserve"> It contains </w:t>
       </w:r>
       <w:r>
         <w:rPr>
@@ -1449,10 +1955,10 @@
             <v:path o:extrusionok="f" gradientshapeok="t" o:connecttype="rect"/>
             <o:lock v:ext="edit" aspectratio="t"/>
           </v:shapetype>
-          <v:shape id="_x0000_i1026" type="#_x0000_t75" alt="" style="width:125.2pt;height:35.05pt;mso-width-percent:0;mso-height-percent:0;mso-width-percent:0;mso-height-percent:0" o:ole="">
-            <v:imagedata r:id="rId14" o:title=""/>
+          <v:shape id="_x0000_i1025" type="#_x0000_t75" alt="" style="width:125pt;height:35.15pt;mso-width-percent:0;mso-height-percent:0;mso-width-percent:0;mso-height-percent:0" o:ole="">
+            <v:imagedata r:id="rId13" o:title=""/>
           </v:shape>
-          <o:OLEObject Type="Embed" ProgID="Equation.DSMT4" ShapeID="_x0000_i1026" DrawAspect="Content" ObjectID="_1641148241" r:id="rId15"/>
+          <o:OLEObject Type="Embed" ProgID="Equation.DSMT4" ShapeID="_x0000_i1025" DrawAspect="Content" ObjectID="_1641153229" r:id="rId14"/>
         </w:object>
       </w:r>
       <w:r>
@@ -1714,10 +2220,10 @@
           <w:position w:val="-24"/>
         </w:rPr>
         <w:object w:dxaOrig="2540" w:dyaOrig="700">
-          <v:shape id="_x0000_i1025" type="#_x0000_t75" alt="" style="width:125.2pt;height:35.05pt;mso-width-percent:0;mso-height-percent:0;mso-width-percent:0;mso-height-percent:0" o:ole="">
-            <v:imagedata r:id="rId14" o:title=""/>
+          <v:shape id="_x0000_i1026" type="#_x0000_t75" alt="" style="width:125pt;height:35.15pt;mso-width-percent:0;mso-height-percent:0;mso-width-percent:0;mso-height-percent:0" o:ole="">
+            <v:imagedata r:id="rId13" o:title=""/>
           </v:shape>
-          <o:OLEObject Type="Embed" ProgID="Equation.DSMT4" ShapeID="_x0000_i1025" DrawAspect="Content" ObjectID="_1641148242" r:id="rId16"/>
+          <o:OLEObject Type="Embed" ProgID="Equation.DSMT4" ShapeID="_x0000_i1026" DrawAspect="Content" ObjectID="_1641153230" r:id="rId15"/>
         </w:object>
       </w:r>
     </w:p>
@@ -1943,7 +2449,7 @@
                     <pic:cNvPicPr/>
                   </pic:nvPicPr>
                   <pic:blipFill>
-                    <a:blip r:embed="rId17">
+                    <a:blip r:embed="rId16">
                       <a:extLst>
                         <a:ext uri="{28A0092B-C50C-407E-A947-70E740481C1C}">
                           <a14:useLocalDpi xmlns:a14="http://schemas.microsoft.com/office/drawing/2010/main" val="0"/>
@@ -2135,16 +2641,7 @@
           <w:lang w:eastAsia="ja-JP"/>
           <w14:ligatures w14:val="standard"/>
         </w:rPr>
-        <w:t xml:space="preserve">Insert text here for the enunciation or Math statement. Insert text here for the enunciation or Math </w:t>
-      </w:r>
-      <w:r>
-        <w:rPr>
-          <w:szCs w:val="18"/>
-          <w:lang w:eastAsia="ja-JP"/>
-          <w14:ligatures w14:val="standard"/>
-        </w:rPr>
-        <w:lastRenderedPageBreak/>
-        <w:t>statement. Insert text here for the enunciation or Math statement. Insert text here for the enunciation or Math statement. Insert text here for the enunciation or Math statement.</w:t>
+        <w:t>Insert text here for the enunciation or Math statement. Insert text here for the enunciation or Math statement. Insert text here for the enunciation or Math statement. Insert text here for the enunciation or Math statement. Insert text here for the enunciation or Math statement.</w:t>
       </w:r>
     </w:p>
     <w:p>
@@ -2297,29 +2794,16 @@
         <w:ind w:firstLine="0"/>
         <w:jc w:val="both"/>
         <w:rPr>
-          <w14:ligatures w14:val="standard"/>
-        </w:rPr>
-      </w:pPr>
-      <w:r>
-        <w:rPr>
-          <w:lang w:eastAsia="it-IT"/>
-          <w14:ligatures w14:val="standard"/>
-        </w:rPr>
-        <w:t xml:space="preserve">In </w:t>
-      </w:r>
-      <w:r>
-        <w:rPr>
-          <w:lang w:eastAsia="it-IT"/>
-          <w14:ligatures w14:val="standard"/>
-        </w:rPr>
-        <w:t xml:space="preserve">the </w:t>
-      </w:r>
-      <w:r>
-        <w:rPr>
-          <w:lang w:eastAsia="it-IT"/>
-          <w14:ligatures w14:val="standard"/>
-        </w:rPr>
-        <w:t>below paragraph,</w:t>
+          <w:lang w:eastAsia="it-IT"/>
+          <w14:ligatures w14:val="standard"/>
+        </w:rPr>
+      </w:pPr>
+      <w:r>
+        <w:rPr>
+          <w:lang w:eastAsia="it-IT"/>
+          <w14:ligatures w14:val="standard"/>
+        </w:rPr>
+        <w:t>Agile development team is a new form of self-organization and cross-functional team cooperation, which advocates the form of self-organization and self-management of the team.</w:t>
       </w:r>
       <w:r>
         <w:rPr>
@@ -2333,54 +2817,10 @@
           <w:lang w:eastAsia="it-IT"/>
           <w14:ligatures w14:val="standard"/>
         </w:rPr>
-        <w:t xml:space="preserve">it </w:t>
-      </w:r>
-      <w:r>
-        <w:rPr>
-          <w:lang w:eastAsia="it-IT"/>
-          <w14:ligatures w14:val="standard"/>
-        </w:rPr>
-        <w:t>is explain</w:t>
-      </w:r>
-      <w:r>
-        <w:rPr>
-          <w:lang w:eastAsia="it-IT"/>
-          <w14:ligatures w14:val="standard"/>
-        </w:rPr>
-        <w:t>ed</w:t>
-      </w:r>
-      <w:r>
-        <w:rPr>
-          <w:lang w:eastAsia="it-IT"/>
-          <w14:ligatures w14:val="standard"/>
-        </w:rPr>
-        <w:t xml:space="preserve"> how alt-txt value </w:t>
-      </w:r>
-      <w:r>
-        <w:rPr>
-          <w:lang w:eastAsia="it-IT"/>
-          <w14:ligatures w14:val="standard"/>
-        </w:rPr>
-        <w:t xml:space="preserve">is placed </w:t>
-      </w:r>
-      <w:r>
-        <w:rPr>
-          <w:lang w:eastAsia="it-IT"/>
-          <w14:ligatures w14:val="standard"/>
-        </w:rPr>
-        <w:t xml:space="preserve">in </w:t>
-      </w:r>
-      <w:r>
-        <w:rPr>
-          <w:b/>
-          <w:lang w:eastAsia="it-IT"/>
-          <w14:ligatures w14:val="standard"/>
-        </w:rPr>
-        <w:t>MS</w:t>
-      </w:r>
-      <w:r>
-        <w:rPr>
-          <w:b/>
+        <w:t>Therefore, the quality of teamwork is an important factor related to the performance of agile development teams.</w:t>
+      </w:r>
+      <w:r>
+        <w:rPr>
           <w:lang w:eastAsia="it-IT"/>
           <w14:ligatures w14:val="standard"/>
         </w:rPr>
@@ -2388,19 +2828,326 @@
       </w:r>
       <w:r>
         <w:rPr>
-          <w:b/>
-          <w:lang w:eastAsia="it-IT"/>
-          <w14:ligatures w14:val="standard"/>
-        </w:rPr>
-        <w:t>Word</w:t>
-      </w:r>
-      <w:r>
-        <w:rPr>
-          <w:b/>
-          <w:lang w:eastAsia="it-IT"/>
-          <w14:ligatures w14:val="standard"/>
-        </w:rPr>
-        <w:t xml:space="preserve"> 2010</w:t>
+          <w:lang w:eastAsia="it-IT"/>
+          <w14:ligatures w14:val="standard"/>
+        </w:rPr>
+        <w:t>However, it has not been fully studied which contents in the daily work of the team will affect the team performance.</w:t>
+      </w:r>
+      <w:r>
+        <w:rPr>
+          <w:lang w:eastAsia="it-IT"/>
+          <w14:ligatures w14:val="standard"/>
+        </w:rPr>
+        <w:t xml:space="preserve"> </w:t>
+      </w:r>
+    </w:p>
+    <w:p>
+      <w:pPr>
+        <w:pStyle w:val="Para"/>
+        <w:ind w:firstLine="0"/>
+        <w:jc w:val="both"/>
+        <w:rPr>
+          <w:lang w:eastAsia="it-IT"/>
+          <w14:ligatures w14:val="standard"/>
+        </w:rPr>
+      </w:pPr>
+      <w:r>
+        <w:rPr>
+          <w:lang w:eastAsia="it-IT"/>
+          <w14:ligatures w14:val="standard"/>
+        </w:rPr>
+        <w:t>Through the study of some actual projects, I found that most of the good large agile development teams have the following characteristics:</w:t>
+      </w:r>
+    </w:p>
+    <w:p>
+      <w:pPr>
+        <w:pStyle w:val="Para"/>
+        <w:ind w:firstLine="0"/>
+        <w:jc w:val="both"/>
+        <w:rPr>
+          <w:lang w:eastAsia="it-IT"/>
+          <w14:ligatures w14:val="standard"/>
+        </w:rPr>
+      </w:pPr>
+      <w:r>
+        <w:rPr>
+          <w:lang w:eastAsia="it-IT"/>
+          <w14:ligatures w14:val="standard"/>
+        </w:rPr>
+        <w:t>1.</w:t>
+      </w:r>
+      <w:r>
+        <w:rPr>
+          <w:lang w:eastAsia="it-IT"/>
+          <w14:ligatures w14:val="standard"/>
+        </w:rPr>
+        <w:t xml:space="preserve"> </w:t>
+      </w:r>
+      <w:r>
+        <w:rPr>
+          <w:lang w:eastAsia="it-IT"/>
+          <w14:ligatures w14:val="standard"/>
+        </w:rPr>
+        <w:t>Unified phase goal</w:t>
+      </w:r>
+    </w:p>
+    <w:p>
+      <w:pPr>
+        <w:pStyle w:val="Para"/>
+        <w:ind w:firstLine="0"/>
+        <w:jc w:val="both"/>
+        <w:rPr>
+          <w:lang w:eastAsia="it-IT"/>
+          <w14:ligatures w14:val="standard"/>
+        </w:rPr>
+      </w:pPr>
+      <w:r>
+        <w:rPr>
+          <w:lang w:eastAsia="it-IT"/>
+          <w14:ligatures w14:val="standard"/>
+        </w:rPr>
+        <w:t xml:space="preserve">It is </w:t>
+      </w:r>
+      <w:r>
+        <w:rPr>
+          <w:lang w:eastAsia="it-IT"/>
+          <w14:ligatures w14:val="standard"/>
+        </w:rPr>
+        <w:t xml:space="preserve">means </w:t>
+      </w:r>
+      <w:r>
+        <w:rPr>
+          <w:lang w:eastAsia="it-IT"/>
+          <w14:ligatures w14:val="standard"/>
+        </w:rPr>
+        <w:t>to determine what functions need to be done and what goals need to be achieved in one cycle</w:t>
+      </w:r>
+      <w:bookmarkStart w:id="1" w:name="_GoBack"/>
+      <w:bookmarkEnd w:id="1"/>
+      <w:r>
+        <w:rPr>
+          <w:lang w:eastAsia="it-IT"/>
+          <w14:ligatures w14:val="standard"/>
+        </w:rPr>
+        <w:t>.</w:t>
+      </w:r>
+      <w:r>
+        <w:rPr>
+          <w:lang w:eastAsia="it-IT"/>
+          <w14:ligatures w14:val="standard"/>
+        </w:rPr>
+        <w:t xml:space="preserve"> </w:t>
+      </w:r>
+      <w:r>
+        <w:rPr>
+          <w:lang w:eastAsia="it-IT"/>
+          <w14:ligatures w14:val="standard"/>
+        </w:rPr>
+        <w:t>During the development process, the team moves toward a unified goal, without interrupting progress by inserting new features.</w:t>
+      </w:r>
+      <w:r>
+        <w:rPr>
+          <w:lang w:eastAsia="it-IT"/>
+          <w14:ligatures w14:val="standard"/>
+        </w:rPr>
+        <w:t xml:space="preserve"> </w:t>
+      </w:r>
+      <w:r>
+        <w:rPr>
+          <w:lang w:eastAsia="it-IT"/>
+          <w14:ligatures w14:val="standard"/>
+        </w:rPr>
+        <w:t>Once the phase goals are set, the team begins work.</w:t>
+      </w:r>
+      <w:r>
+        <w:rPr>
+          <w:lang w:eastAsia="it-IT"/>
+          <w14:ligatures w14:val="standard"/>
+        </w:rPr>
+        <w:t xml:space="preserve"> </w:t>
+      </w:r>
+      <w:r>
+        <w:rPr>
+          <w:lang w:eastAsia="it-IT"/>
+          <w14:ligatures w14:val="standard"/>
+        </w:rPr>
+        <w:t>Once the goal is complete, the team is ready to move on to the next functional iteration.</w:t>
+      </w:r>
+    </w:p>
+    <w:p>
+      <w:pPr>
+        <w:pStyle w:val="Para"/>
+        <w:ind w:firstLine="0"/>
+        <w:jc w:val="both"/>
+        <w:rPr>
+          <w:lang w:eastAsia="it-IT"/>
+          <w14:ligatures w14:val="standard"/>
+        </w:rPr>
+      </w:pPr>
+      <w:r>
+        <w:rPr>
+          <w:lang w:eastAsia="it-IT"/>
+          <w14:ligatures w14:val="standard"/>
+        </w:rPr>
+        <w:t>2.</w:t>
+      </w:r>
+      <w:r>
+        <w:rPr>
+          <w:lang w:eastAsia="it-IT"/>
+          <w14:ligatures w14:val="standard"/>
+        </w:rPr>
+        <w:t xml:space="preserve"> </w:t>
+      </w:r>
+      <w:r>
+        <w:rPr>
+          <w:lang w:eastAsia="it-IT"/>
+          <w14:ligatures w14:val="standard"/>
+        </w:rPr>
+        <w:t>D</w:t>
+      </w:r>
+      <w:r>
+        <w:rPr>
+          <w:lang w:eastAsia="it-IT"/>
+          <w14:ligatures w14:val="standard"/>
+        </w:rPr>
+        <w:t>ecoupling</w:t>
+      </w:r>
+    </w:p>
+    <w:p>
+      <w:pPr>
+        <w:pStyle w:val="Para"/>
+        <w:ind w:firstLine="0"/>
+        <w:jc w:val="both"/>
+        <w:rPr>
+          <w:lang w:eastAsia="it-IT"/>
+          <w14:ligatures w14:val="standard"/>
+        </w:rPr>
+      </w:pPr>
+      <w:r>
+        <w:rPr>
+          <w:lang w:eastAsia="it-IT"/>
+          <w14:ligatures w14:val="standard"/>
+        </w:rPr>
+        <w:t>The main purpose of decoupling is to maintain independence.</w:t>
+      </w:r>
+      <w:r>
+        <w:rPr>
+          <w:lang w:eastAsia="it-IT"/>
+          <w14:ligatures w14:val="standard"/>
+        </w:rPr>
+        <w:t xml:space="preserve"> </w:t>
+      </w:r>
+      <w:proofErr w:type="gramStart"/>
+      <w:r>
+        <w:rPr>
+          <w:lang w:eastAsia="it-IT"/>
+          <w14:ligatures w14:val="standard"/>
+        </w:rPr>
+        <w:t>It</w:t>
+      </w:r>
+      <w:proofErr w:type="gramEnd"/>
+      <w:r>
+        <w:rPr>
+          <w:lang w:eastAsia="it-IT"/>
+          <w14:ligatures w14:val="standard"/>
+        </w:rPr>
+        <w:t xml:space="preserve"> is divided into three aspects:</w:t>
+      </w:r>
+    </w:p>
+    <w:p>
+      <w:pPr>
+        <w:pStyle w:val="Para"/>
+        <w:jc w:val="both"/>
+        <w:rPr>
+          <w:lang w:eastAsia="it-IT"/>
+          <w14:ligatures w14:val="standard"/>
+        </w:rPr>
+      </w:pPr>
+      <w:r>
+        <w:rPr>
+          <w:lang w:eastAsia="it-IT"/>
+          <w14:ligatures w14:val="standard"/>
+        </w:rPr>
+        <w:t>a</w:t>
+      </w:r>
+      <w:r>
+        <w:rPr>
+          <w:lang w:eastAsia="it-IT"/>
+          <w14:ligatures w14:val="standard"/>
+        </w:rPr>
+        <w:t>. Technical decoupling</w:t>
+      </w:r>
+    </w:p>
+    <w:p>
+      <w:pPr>
+        <w:pStyle w:val="Para"/>
+        <w:jc w:val="both"/>
+        <w:rPr>
+          <w:lang w:eastAsia="it-IT"/>
+          <w14:ligatures w14:val="standard"/>
+        </w:rPr>
+      </w:pPr>
+      <w:r>
+        <w:rPr>
+          <w:lang w:eastAsia="it-IT"/>
+          <w14:ligatures w14:val="standard"/>
+        </w:rPr>
+        <w:t>Th</w:t>
+      </w:r>
+      <w:r>
+        <w:rPr>
+          <w:lang w:eastAsia="it-IT"/>
+          <w14:ligatures w14:val="standard"/>
+        </w:rPr>
+        <w:t xml:space="preserve">is means </w:t>
+      </w:r>
+      <w:r>
+        <w:rPr>
+          <w:lang w:eastAsia="it-IT"/>
+          <w14:ligatures w14:val="standard"/>
+        </w:rPr>
+        <w:t>the underlying core architecture, applications, and UI are clearly layered, which makes it easier to develop functional extensions.</w:t>
+      </w:r>
+    </w:p>
+    <w:p>
+      <w:pPr>
+        <w:pStyle w:val="Para"/>
+        <w:jc w:val="both"/>
+        <w:rPr>
+          <w:lang w:eastAsia="it-IT"/>
+          <w14:ligatures w14:val="standard"/>
+        </w:rPr>
+      </w:pPr>
+      <w:r>
+        <w:rPr>
+          <w:lang w:eastAsia="it-IT"/>
+          <w14:ligatures w14:val="standard"/>
+        </w:rPr>
+        <w:t>b</w:t>
+      </w:r>
+      <w:r>
+        <w:rPr>
+          <w:lang w:eastAsia="it-IT"/>
+          <w14:ligatures w14:val="standard"/>
+        </w:rPr>
+        <w:t>. Business decoupling</w:t>
+      </w:r>
+    </w:p>
+    <w:p>
+      <w:pPr>
+        <w:pStyle w:val="Para"/>
+        <w:jc w:val="both"/>
+        <w:rPr>
+          <w:lang w:eastAsia="it-IT"/>
+          <w14:ligatures w14:val="standard"/>
+        </w:rPr>
+      </w:pPr>
+      <w:r>
+        <w:rPr>
+          <w:lang w:eastAsia="it-IT"/>
+          <w14:ligatures w14:val="standard"/>
+        </w:rPr>
+        <w:t>That is, the independence of the business function module</w:t>
       </w:r>
       <w:r>
         <w:rPr>
@@ -2411,10 +3158,136 @@
       </w:r>
       <w:r>
         <w:rPr>
-          <w14:ligatures w14:val="standard"/>
-        </w:rPr>
-        <w:t>To add alternative text to a picture in Word 2010, follow these steps:</w:t>
-      </w:r>
+          <w:lang w:eastAsia="it-IT"/>
+          <w14:ligatures w14:val="standard"/>
+        </w:rPr>
+        <w:t>large functions need to be divided into independent feature modules to facilitate the division of development tasks</w:t>
+      </w:r>
+      <w:r>
+        <w:rPr>
+          <w:lang w:eastAsia="it-IT"/>
+          <w14:ligatures w14:val="standard"/>
+        </w:rPr>
+        <w:t>.</w:t>
+      </w:r>
+    </w:p>
+    <w:p>
+      <w:pPr>
+        <w:pStyle w:val="Para"/>
+        <w:jc w:val="both"/>
+        <w:rPr>
+          <w:lang w:eastAsia="it-IT"/>
+          <w14:ligatures w14:val="standard"/>
+        </w:rPr>
+      </w:pPr>
+      <w:r>
+        <w:rPr>
+          <w:lang w:eastAsia="it-IT"/>
+          <w14:ligatures w14:val="standard"/>
+        </w:rPr>
+        <w:t>c</w:t>
+      </w:r>
+      <w:r>
+        <w:rPr>
+          <w:lang w:eastAsia="it-IT"/>
+          <w14:ligatures w14:val="standard"/>
+        </w:rPr>
+        <w:t>. Team decoupling</w:t>
+      </w:r>
+    </w:p>
+    <w:p>
+      <w:pPr>
+        <w:pStyle w:val="Para"/>
+        <w:jc w:val="both"/>
+        <w:rPr>
+          <w:lang w:eastAsia="it-IT"/>
+          <w14:ligatures w14:val="standard"/>
+        </w:rPr>
+      </w:pPr>
+      <w:r>
+        <w:rPr>
+          <w:lang w:eastAsia="it-IT"/>
+          <w14:ligatures w14:val="standard"/>
+        </w:rPr>
+        <w:t>Divide large teams into separate teams (5-8 people are preferred).</w:t>
+      </w:r>
+      <w:r>
+        <w:rPr>
+          <w:lang w:eastAsia="it-IT"/>
+          <w14:ligatures w14:val="standard"/>
+        </w:rPr>
+        <w:t xml:space="preserve"> </w:t>
+      </w:r>
+      <w:r>
+        <w:rPr>
+          <w:lang w:eastAsia="it-IT"/>
+          <w14:ligatures w14:val="standard"/>
+        </w:rPr>
+        <w:t>Each team is responsible for independent feature module development.</w:t>
+      </w:r>
+      <w:r>
+        <w:rPr>
+          <w:lang w:eastAsia="it-IT"/>
+          <w14:ligatures w14:val="standard"/>
+        </w:rPr>
+        <w:t xml:space="preserve"> Each</w:t>
+      </w:r>
+      <w:r>
+        <w:rPr>
+          <w:lang w:eastAsia="it-IT"/>
+          <w14:ligatures w14:val="standard"/>
+        </w:rPr>
+        <w:t xml:space="preserve"> team includes product requirements analysts, project managers, developers, and UI designers.</w:t>
+      </w:r>
+      <w:r>
+        <w:rPr>
+          <w:lang w:eastAsia="it-IT"/>
+          <w14:ligatures w14:val="standard"/>
+        </w:rPr>
+        <w:t xml:space="preserve">  </w:t>
+      </w:r>
+      <w:r>
+        <w:rPr>
+          <w:lang w:eastAsia="it-IT"/>
+          <w14:ligatures w14:val="standard"/>
+        </w:rPr>
+        <w:t>Although</w:t>
+      </w:r>
+      <w:r>
+        <w:rPr>
+          <w:lang w:eastAsia="it-IT"/>
+          <w14:ligatures w14:val="standard"/>
+        </w:rPr>
+        <w:t xml:space="preserve"> the size of</w:t>
+      </w:r>
+      <w:r>
+        <w:rPr>
+          <w:lang w:eastAsia="it-IT"/>
+          <w14:ligatures w14:val="standard"/>
+        </w:rPr>
+        <w:t xml:space="preserve"> each team is small, its staffing is comprehensive.</w:t>
+      </w:r>
+    </w:p>
+    <w:p>
+      <w:pPr>
+        <w:pStyle w:val="Para"/>
+        <w:ind w:firstLine="0"/>
+        <w:jc w:val="both"/>
+        <w:rPr>
+          <w:lang w:eastAsia="it-IT"/>
+          <w14:ligatures w14:val="standard"/>
+        </w:rPr>
+      </w:pPr>
+    </w:p>
+    <w:p>
+      <w:pPr>
+        <w:pStyle w:val="Para"/>
+        <w:ind w:firstLine="0"/>
+        <w:jc w:val="both"/>
+        <w:rPr>
+          <w14:ligatures w14:val="standard"/>
+        </w:rPr>
+      </w:pPr>
     </w:p>
     <w:p>
       <w:pPr>
@@ -2899,6 +3772,7 @@
         <w:rPr>
           <w14:ligatures w14:val="standard"/>
         </w:rPr>
+        <w:lastRenderedPageBreak/>
         <w:t xml:space="preserve">Expand </w:t>
       </w:r>
       <w:r>
@@ -4101,7 +4975,7 @@
     <w:pPr>
       <w:pStyle w:val="aa"/>
       <w:rPr>
-        <w:rStyle w:val="aff4"/>
+        <w:rStyle w:val="aff5"/>
         <w:rFonts w:ascii="Linux Biolinum" w:hAnsi="Linux Biolinum" w:cs="Linux Biolinum"/>
       </w:rPr>
     </w:pPr>
@@ -6737,7 +7611,7 @@
   <w:docDefaults>
     <w:rPrDefault>
       <w:rPr>
-        <w:rFonts w:ascii="Calibri" w:eastAsia="新細明體" w:hAnsi="Calibri" w:cs="Arial"/>
+        <w:rFonts w:ascii="Calibri" w:eastAsia="PMingLiU" w:hAnsi="Calibri" w:cs="Arial"/>
         <w:lang w:val="it-IT" w:eastAsia="it-IT" w:bidi="ar-SA"/>
       </w:rPr>
     </w:rPrDefault>
@@ -6842,6 +7716,7 @@
     <w:lsdException w:name="HTML Sample" w:semiHidden="1" w:unhideWhenUsed="1"/>
     <w:lsdException w:name="HTML Typewriter" w:semiHidden="1" w:unhideWhenUsed="1"/>
     <w:lsdException w:name="HTML Variable" w:semiHidden="1" w:unhideWhenUsed="1"/>
+    <w:lsdException w:name="Normal Table" w:semiHidden="1" w:unhideWhenUsed="1"/>
     <w:lsdException w:name="annotation subject" w:semiHidden="1" w:unhideWhenUsed="1"/>
     <w:lsdException w:name="No List" w:semiHidden="1" w:uiPriority="99" w:unhideWhenUsed="1"/>
     <w:lsdException w:name="Outline List 1" w:semiHidden="1" w:unhideWhenUsed="1"/>
@@ -6888,8 +7763,10 @@
     <w:lsdException w:name="Table Subtle 2" w:semiHidden="1" w:unhideWhenUsed="1"/>
     <w:lsdException w:name="Table Web 1" w:semiHidden="1" w:unhideWhenUsed="1"/>
     <w:lsdException w:name="Table Web 2" w:semiHidden="1" w:unhideWhenUsed="1"/>
+    <w:lsdException w:name="Table Web 3" w:semiHidden="1" w:unhideWhenUsed="1"/>
     <w:lsdException w:name="Balloon Text" w:semiHidden="1" w:unhideWhenUsed="1"/>
     <w:lsdException w:name="Table Grid" w:locked="1"/>
+    <w:lsdException w:name="Table Theme" w:semiHidden="1" w:unhideWhenUsed="1"/>
     <w:lsdException w:name="Placeholder Text" w:semiHidden="1" w:uiPriority="99"/>
     <w:lsdException w:name="No Spacing" w:uiPriority="1" w:qFormat="1"/>
     <w:lsdException w:name="Light Shading" w:uiPriority="60"/>
@@ -7353,7 +8230,6 @@
   <w:style w:type="character" w:default="1" w:styleId="a3">
     <w:name w:val="Default Paragraph Font"/>
     <w:uiPriority w:val="1"/>
-    <w:semiHidden/>
     <w:unhideWhenUsed/>
   </w:style>
   <w:style w:type="table" w:default="1" w:styleId="a4">
@@ -7390,7 +8266,7 @@
     </w:rPr>
   </w:style>
   <w:style w:type="character" w:customStyle="1" w:styleId="a7">
-    <w:name w:val="註解方塊文字 字元"/>
+    <w:name w:val="批注框文本 字符"/>
     <w:basedOn w:val="a3"/>
     <w:link w:val="a6"/>
     <w:semiHidden/>
@@ -7417,7 +8293,7 @@
     </w:pPr>
   </w:style>
   <w:style w:type="character" w:customStyle="1" w:styleId="a9">
-    <w:name w:val="頁首 字元"/>
+    <w:name w:val="页眉 字符"/>
     <w:basedOn w:val="a3"/>
     <w:link w:val="a8"/>
     <w:semiHidden/>
@@ -7443,7 +8319,7 @@
     </w:pPr>
   </w:style>
   <w:style w:type="character" w:customStyle="1" w:styleId="ab">
-    <w:name w:val="頁尾 字元"/>
+    <w:name w:val="页脚 字符"/>
     <w:basedOn w:val="a3"/>
     <w:link w:val="aa"/>
     <w:locked/>
@@ -7468,7 +8344,7 @@
     </w:rPr>
   </w:style>
   <w:style w:type="character" w:customStyle="1" w:styleId="ad">
-    <w:name w:val="章節附註文字 字元"/>
+    <w:name w:val="尾注文本 字符"/>
     <w:basedOn w:val="a3"/>
     <w:link w:val="ac"/>
     <w:uiPriority w:val="99"/>
@@ -7553,7 +8429,7 @@
   <w:style w:type="character" w:customStyle="1" w:styleId="page">
     <w:name w:val="page"/>
   </w:style>
-  <w:style w:type="paragraph" w:styleId="Web">
+  <w:style w:type="paragraph" w:styleId="af3">
     <w:name w:val="Normal (Web)"/>
     <w:basedOn w:val="a2"/>
     <w:uiPriority w:val="99"/>
@@ -7579,7 +8455,7 @@
       <w:szCs w:val="24"/>
     </w:rPr>
   </w:style>
-  <w:style w:type="character" w:styleId="af3">
+  <w:style w:type="character" w:styleId="af4">
     <w:name w:val="annotation reference"/>
     <w:basedOn w:val="a3"/>
     <w:rsid w:val="00586A35"/>
@@ -7588,19 +8464,19 @@
       <w:szCs w:val="16"/>
     </w:rPr>
   </w:style>
-  <w:style w:type="paragraph" w:styleId="af4">
+  <w:style w:type="paragraph" w:styleId="af5">
     <w:name w:val="annotation text"/>
     <w:basedOn w:val="a2"/>
+    <w:link w:val="af6"/>
+    <w:rsid w:val="00586A35"/>
+    <w:rPr>
+      <w:sz w:val="20"/>
+    </w:rPr>
+  </w:style>
+  <w:style w:type="character" w:customStyle="1" w:styleId="af6">
+    <w:name w:val="批注文字 字符"/>
+    <w:basedOn w:val="a3"/>
     <w:link w:val="af5"/>
-    <w:rsid w:val="00586A35"/>
-    <w:rPr>
-      <w:sz w:val="20"/>
-    </w:rPr>
-  </w:style>
-  <w:style w:type="character" w:customStyle="1" w:styleId="af5">
-    <w:name w:val="註解文字 字元"/>
-    <w:basedOn w:val="a3"/>
-    <w:link w:val="af4"/>
     <w:rsid w:val="00586A35"/>
     <w:rPr>
       <w:rFonts w:ascii="Linux Libertine" w:eastAsiaTheme="minorHAnsi" w:hAnsi="Linux Libertine" w:cstheme="minorBidi"/>
@@ -7608,21 +8484,21 @@
       <w:lang w:val="en-US" w:eastAsia="en-US"/>
     </w:rPr>
   </w:style>
-  <w:style w:type="paragraph" w:styleId="af6">
+  <w:style w:type="paragraph" w:styleId="af7">
     <w:name w:val="annotation subject"/>
-    <w:basedOn w:val="af4"/>
-    <w:next w:val="af4"/>
-    <w:link w:val="af7"/>
+    <w:basedOn w:val="af5"/>
+    <w:next w:val="af5"/>
+    <w:link w:val="af8"/>
     <w:rsid w:val="00586A35"/>
     <w:rPr>
       <w:b/>
       <w:bCs/>
     </w:rPr>
   </w:style>
-  <w:style w:type="character" w:customStyle="1" w:styleId="af7">
-    <w:name w:val="註解主旨 字元"/>
-    <w:basedOn w:val="af5"/>
-    <w:link w:val="af6"/>
+  <w:style w:type="character" w:customStyle="1" w:styleId="af8">
+    <w:name w:val="批注主题 字符"/>
+    <w:basedOn w:val="af6"/>
+    <w:link w:val="af7"/>
     <w:rsid w:val="00586A35"/>
     <w:rPr>
       <w:rFonts w:ascii="Linux Libertine" w:eastAsiaTheme="minorHAnsi" w:hAnsi="Linux Libertine" w:cstheme="minorBidi"/>
@@ -7638,7 +8514,7 @@
   <w:style w:type="character" w:customStyle="1" w:styleId="source">
     <w:name w:val="source"/>
   </w:style>
-  <w:style w:type="character" w:styleId="af8">
+  <w:style w:type="character" w:styleId="af9">
     <w:name w:val="Strong"/>
     <w:basedOn w:val="a3"/>
     <w:uiPriority w:val="22"/>
@@ -7679,7 +8555,7 @@
     </w:rPr>
   </w:style>
   <w:style w:type="character" w:customStyle="1" w:styleId="10">
-    <w:name w:val="標題 1 字元"/>
+    <w:name w:val="标题 1 字符"/>
     <w:basedOn w:val="a3"/>
     <w:link w:val="1"/>
     <w:uiPriority w:val="9"/>
@@ -7695,7 +8571,7 @@
     </w:rPr>
   </w:style>
   <w:style w:type="character" w:customStyle="1" w:styleId="22">
-    <w:name w:val="標題 2 字元"/>
+    <w:name w:val="标题 2 字符"/>
     <w:basedOn w:val="a3"/>
     <w:link w:val="21"/>
     <w:uiPriority w:val="9"/>
@@ -7711,7 +8587,7 @@
     </w:rPr>
   </w:style>
   <w:style w:type="character" w:customStyle="1" w:styleId="32">
-    <w:name w:val="標題 3 字元"/>
+    <w:name w:val="标题 3 字符"/>
     <w:basedOn w:val="a3"/>
     <w:link w:val="31"/>
     <w:uiPriority w:val="9"/>
@@ -7727,7 +8603,7 @@
     </w:rPr>
   </w:style>
   <w:style w:type="character" w:customStyle="1" w:styleId="42">
-    <w:name w:val="標題 4 字元"/>
+    <w:name w:val="标题 4 字符"/>
     <w:basedOn w:val="a3"/>
     <w:link w:val="41"/>
     <w:uiPriority w:val="9"/>
@@ -7744,7 +8620,7 @@
     </w:rPr>
   </w:style>
   <w:style w:type="character" w:customStyle="1" w:styleId="52">
-    <w:name w:val="標題 5 字元"/>
+    <w:name w:val="标题 5 字符"/>
     <w:basedOn w:val="a3"/>
     <w:link w:val="51"/>
     <w:uiPriority w:val="9"/>
@@ -7758,7 +8634,7 @@
     </w:rPr>
   </w:style>
   <w:style w:type="character" w:customStyle="1" w:styleId="60">
-    <w:name w:val="標題 6 字元"/>
+    <w:name w:val="标题 6 字符"/>
     <w:basedOn w:val="a3"/>
     <w:link w:val="6"/>
     <w:rsid w:val="00586A35"/>
@@ -7771,7 +8647,7 @@
     </w:rPr>
   </w:style>
   <w:style w:type="character" w:customStyle="1" w:styleId="70">
-    <w:name w:val="標題 7 字元"/>
+    <w:name w:val="标题 7 字符"/>
     <w:basedOn w:val="a3"/>
     <w:link w:val="7"/>
     <w:rsid w:val="00586A35"/>
@@ -7784,7 +8660,7 @@
     </w:rPr>
   </w:style>
   <w:style w:type="character" w:customStyle="1" w:styleId="80">
-    <w:name w:val="標題 8 字元"/>
+    <w:name w:val="标题 8 字符"/>
     <w:basedOn w:val="a3"/>
     <w:link w:val="8"/>
     <w:rsid w:val="00586A35"/>
@@ -7799,7 +8675,7 @@
     </w:rPr>
   </w:style>
   <w:style w:type="character" w:customStyle="1" w:styleId="90">
-    <w:name w:val="標題 9 字元"/>
+    <w:name w:val="标题 9 字符"/>
     <w:basedOn w:val="a3"/>
     <w:link w:val="9"/>
     <w:rsid w:val="00586A35"/>
@@ -7867,7 +8743,7 @@
       <w:shd w:val="clear" w:color="auto" w:fill="auto"/>
     </w:rPr>
   </w:style>
-  <w:style w:type="character" w:styleId="af9">
+  <w:style w:type="character" w:styleId="afa">
     <w:name w:val="footnote reference"/>
     <w:basedOn w:val="a3"/>
     <w:uiPriority w:val="99"/>
@@ -8006,11 +8882,11 @@
       <w:shd w:val="clear" w:color="auto" w:fill="auto"/>
     </w:rPr>
   </w:style>
-  <w:style w:type="paragraph" w:styleId="afa">
+  <w:style w:type="paragraph" w:styleId="afb">
     <w:name w:val="Quote"/>
     <w:basedOn w:val="a2"/>
     <w:next w:val="a2"/>
-    <w:link w:val="afb"/>
+    <w:link w:val="afc"/>
     <w:uiPriority w:val="29"/>
     <w:qFormat/>
     <w:pPr>
@@ -8021,10 +8897,10 @@
       <w:color w:val="000000" w:themeColor="text1"/>
     </w:rPr>
   </w:style>
-  <w:style w:type="character" w:customStyle="1" w:styleId="afb">
-    <w:name w:val="引文 字元"/>
-    <w:basedOn w:val="a3"/>
-    <w:link w:val="afa"/>
+  <w:style w:type="character" w:customStyle="1" w:styleId="afc">
+    <w:name w:val="引用 字符"/>
+    <w:basedOn w:val="a3"/>
+    <w:link w:val="afb"/>
     <w:uiPriority w:val="29"/>
     <w:rPr>
       <w:rFonts w:asciiTheme="minorHAnsi" w:eastAsiaTheme="minorHAnsi" w:hAnsiTheme="minorHAnsi" w:cstheme="minorBidi"/>
@@ -8800,7 +9676,7 @@
       <w:color w:val="808000"/>
     </w:rPr>
   </w:style>
-  <w:style w:type="character" w:styleId="afc">
+  <w:style w:type="character" w:styleId="afd">
     <w:name w:val="Placeholder Text"/>
     <w:basedOn w:val="a3"/>
     <w:uiPriority w:val="99"/>
@@ -9437,7 +10313,7 @@
     <w:qFormat/>
     <w:rsid w:val="00586A35"/>
   </w:style>
-  <w:style w:type="paragraph" w:styleId="afd">
+  <w:style w:type="paragraph" w:styleId="afe">
     <w:name w:val="caption"/>
     <w:basedOn w:val="a2"/>
     <w:next w:val="a2"/>
@@ -9604,7 +10480,7 @@
   </w:style>
   <w:style w:type="paragraph" w:customStyle="1" w:styleId="AltSubTitle">
     <w:name w:val="AltSubTitle"/>
-    <w:basedOn w:val="afe"/>
+    <w:basedOn w:val="aff"/>
     <w:qFormat/>
     <w:rsid w:val="00586A35"/>
   </w:style>
@@ -9614,11 +10490,11 @@
     <w:qFormat/>
     <w:rsid w:val="00586A35"/>
   </w:style>
-  <w:style w:type="paragraph" w:styleId="afe">
+  <w:style w:type="paragraph" w:styleId="aff">
     <w:name w:val="Subtitle"/>
     <w:basedOn w:val="a2"/>
     <w:next w:val="a2"/>
-    <w:link w:val="aff"/>
+    <w:link w:val="aff0"/>
     <w:uiPriority w:val="11"/>
     <w:qFormat/>
     <w:locked/>
@@ -9637,10 +10513,10 @@
       <w:szCs w:val="24"/>
     </w:rPr>
   </w:style>
-  <w:style w:type="character" w:customStyle="1" w:styleId="aff">
-    <w:name w:val="副標題 字元"/>
-    <w:basedOn w:val="a3"/>
-    <w:link w:val="afe"/>
+  <w:style w:type="character" w:customStyle="1" w:styleId="aff0">
+    <w:name w:val="副标题 字符"/>
+    <w:basedOn w:val="a3"/>
+    <w:link w:val="aff"/>
     <w:uiPriority w:val="11"/>
     <w:rsid w:val="00586A35"/>
     <w:rPr>
@@ -9761,22 +10637,22 @@
       <w:szCs w:val="28"/>
     </w:rPr>
   </w:style>
-  <w:style w:type="paragraph" w:styleId="aff0">
+  <w:style w:type="paragraph" w:styleId="aff1">
     <w:name w:val="footnote text"/>
     <w:basedOn w:val="a2"/>
+    <w:link w:val="aff2"/>
+    <w:rsid w:val="00586A35"/>
+    <w:pPr>
+      <w:spacing w:line="240" w:lineRule="auto"/>
+    </w:pPr>
+    <w:rPr>
+      <w:sz w:val="14"/>
+    </w:rPr>
+  </w:style>
+  <w:style w:type="character" w:customStyle="1" w:styleId="aff2">
+    <w:name w:val="脚注文本 字符"/>
+    <w:basedOn w:val="a3"/>
     <w:link w:val="aff1"/>
-    <w:rsid w:val="00586A35"/>
-    <w:pPr>
-      <w:spacing w:line="240" w:lineRule="auto"/>
-    </w:pPr>
-    <w:rPr>
-      <w:sz w:val="14"/>
-    </w:rPr>
-  </w:style>
-  <w:style w:type="character" w:customStyle="1" w:styleId="aff1">
-    <w:name w:val="註腳文字 字元"/>
-    <w:basedOn w:val="a3"/>
-    <w:link w:val="aff0"/>
     <w:rsid w:val="00586A35"/>
     <w:rPr>
       <w:rFonts w:ascii="Linux Libertine" w:eastAsiaTheme="minorHAnsi" w:hAnsi="Linux Libertine" w:cstheme="minorBidi"/>
@@ -11314,19 +12190,19 @@
       <w:color w:val="E36C0A" w:themeColor="accent6" w:themeShade="BF"/>
     </w:rPr>
   </w:style>
-  <w:style w:type="paragraph" w:styleId="aff2">
+  <w:style w:type="paragraph" w:styleId="aff3">
     <w:name w:val="Salutation"/>
     <w:basedOn w:val="a2"/>
     <w:next w:val="a2"/>
-    <w:link w:val="aff3"/>
+    <w:link w:val="aff4"/>
     <w:uiPriority w:val="99"/>
     <w:unhideWhenUsed/>
     <w:rsid w:val="00586A35"/>
   </w:style>
-  <w:style w:type="character" w:customStyle="1" w:styleId="aff3">
-    <w:name w:val="問候 字元"/>
-    <w:basedOn w:val="a3"/>
-    <w:link w:val="aff2"/>
+  <w:style w:type="character" w:customStyle="1" w:styleId="aff4">
+    <w:name w:val="称呼 字符"/>
+    <w:basedOn w:val="a3"/>
+    <w:link w:val="aff3"/>
     <w:uiPriority w:val="99"/>
     <w:rsid w:val="00586A35"/>
     <w:rPr>
@@ -11504,7 +12380,7 @@
     <w:qFormat/>
     <w:rsid w:val="00586A35"/>
   </w:style>
-  <w:style w:type="character" w:styleId="aff4">
+  <w:style w:type="character" w:styleId="aff5">
     <w:name w:val="page number"/>
     <w:basedOn w:val="a3"/>
     <w:uiPriority w:val="99"/>
@@ -11515,7 +12391,7 @@
       <w:sz w:val="14"/>
     </w:rPr>
   </w:style>
-  <w:style w:type="character" w:styleId="aff5">
+  <w:style w:type="character" w:styleId="aff6">
     <w:name w:val="line number"/>
     <w:basedOn w:val="a3"/>
     <w:uiPriority w:val="99"/>
@@ -11525,7 +12401,7 @@
       <w:sz w:val="16"/>
     </w:rPr>
   </w:style>
-  <w:style w:type="paragraph" w:styleId="aff6">
+  <w:style w:type="paragraph" w:styleId="aff7">
     <w:name w:val="No Spacing"/>
     <w:uiPriority w:val="1"/>
     <w:qFormat/>
@@ -11646,11 +12522,11 @@
   </w:style>
   <w:style w:type="paragraph" w:customStyle="1" w:styleId="PermissionBlock">
     <w:name w:val="PermissionBlock"/>
-    <w:basedOn w:val="aff0"/>
-    <w:qFormat/>
-    <w:rsid w:val="00586A35"/>
-  </w:style>
-  <w:style w:type="paragraph" w:styleId="aff7">
+    <w:basedOn w:val="aff1"/>
+    <w:qFormat/>
+    <w:rsid w:val="00586A35"/>
+  </w:style>
+  <w:style w:type="paragraph" w:styleId="aff8">
     <w:name w:val="Bibliography"/>
     <w:basedOn w:val="a2"/>
     <w:next w:val="a2"/>
@@ -11658,7 +12534,7 @@
     <w:semiHidden/>
     <w:unhideWhenUsed/>
   </w:style>
-  <w:style w:type="paragraph" w:styleId="aff8">
+  <w:style w:type="paragraph" w:styleId="aff9">
     <w:name w:val="Block Text"/>
     <w:basedOn w:val="a2"/>
     <w:pPr>
@@ -11677,18 +12553,18 @@
       <w:color w:val="4F81BD" w:themeColor="accent1"/>
     </w:rPr>
   </w:style>
-  <w:style w:type="paragraph" w:styleId="aff9">
+  <w:style w:type="paragraph" w:styleId="affa">
     <w:name w:val="Body Text"/>
     <w:basedOn w:val="a2"/>
+    <w:link w:val="affb"/>
+    <w:pPr>
+      <w:spacing w:after="120"/>
+    </w:pPr>
+  </w:style>
+  <w:style w:type="character" w:customStyle="1" w:styleId="affb">
+    <w:name w:val="正文文本 字符"/>
+    <w:basedOn w:val="a3"/>
     <w:link w:val="affa"/>
-    <w:pPr>
-      <w:spacing w:after="120"/>
-    </w:pPr>
-  </w:style>
-  <w:style w:type="character" w:customStyle="1" w:styleId="affa">
-    <w:name w:val="本文 字元"/>
-    <w:basedOn w:val="a3"/>
-    <w:link w:val="aff9"/>
     <w:rPr>
       <w:rFonts w:ascii="Linux Libertine" w:eastAsiaTheme="minorHAnsi" w:hAnsi="Linux Libertine" w:cstheme="minorBidi"/>
       <w:sz w:val="18"/>
@@ -11705,7 +12581,7 @@
     </w:pPr>
   </w:style>
   <w:style w:type="character" w:customStyle="1" w:styleId="24">
-    <w:name w:val="本文 2 字元"/>
+    <w:name w:val="正文文本 2 字符"/>
     <w:basedOn w:val="a3"/>
     <w:link w:val="23"/>
     <w:rPr>
@@ -11728,7 +12604,7 @@
     </w:rPr>
   </w:style>
   <w:style w:type="character" w:customStyle="1" w:styleId="34">
-    <w:name w:val="本文 3 字元"/>
+    <w:name w:val="正文文本 3 字符"/>
     <w:basedOn w:val="a3"/>
     <w:link w:val="33"/>
     <w:rPr>
@@ -11738,19 +12614,19 @@
       <w:lang w:val="en-US" w:eastAsia="en-US"/>
     </w:rPr>
   </w:style>
-  <w:style w:type="paragraph" w:styleId="affb">
+  <w:style w:type="paragraph" w:styleId="affc">
     <w:name w:val="Body Text First Indent"/>
-    <w:basedOn w:val="aff9"/>
-    <w:link w:val="affc"/>
+    <w:basedOn w:val="affa"/>
+    <w:link w:val="affd"/>
     <w:pPr>
       <w:spacing w:after="0"/>
       <w:ind w:firstLine="360"/>
     </w:pPr>
   </w:style>
-  <w:style w:type="character" w:customStyle="1" w:styleId="affc">
-    <w:name w:val="本文第一層縮排 字元"/>
-    <w:basedOn w:val="affa"/>
-    <w:link w:val="affb"/>
+  <w:style w:type="character" w:customStyle="1" w:styleId="affd">
+    <w:name w:val="正文文本首行缩进 字符"/>
+    <w:basedOn w:val="affb"/>
+    <w:link w:val="affc"/>
     <w:rPr>
       <w:rFonts w:ascii="Linux Libertine" w:eastAsiaTheme="minorHAnsi" w:hAnsi="Linux Libertine" w:cstheme="minorBidi"/>
       <w:sz w:val="18"/>
@@ -11758,19 +12634,19 @@
       <w:lang w:val="en-US" w:eastAsia="en-US"/>
     </w:rPr>
   </w:style>
-  <w:style w:type="paragraph" w:styleId="affd">
+  <w:style w:type="paragraph" w:styleId="affe">
     <w:name w:val="Body Text Indent"/>
     <w:basedOn w:val="a2"/>
-    <w:link w:val="affe"/>
+    <w:link w:val="afff"/>
     <w:pPr>
       <w:spacing w:after="120"/>
       <w:ind w:left="360"/>
     </w:pPr>
   </w:style>
-  <w:style w:type="character" w:customStyle="1" w:styleId="affe">
-    <w:name w:val="本文縮排 字元"/>
-    <w:basedOn w:val="a3"/>
-    <w:link w:val="affd"/>
+  <w:style w:type="character" w:customStyle="1" w:styleId="afff">
+    <w:name w:val="正文文本缩进 字符"/>
+    <w:basedOn w:val="a3"/>
+    <w:link w:val="affe"/>
     <w:rPr>
       <w:rFonts w:ascii="Linux Libertine" w:eastAsiaTheme="minorHAnsi" w:hAnsi="Linux Libertine" w:cstheme="minorBidi"/>
       <w:sz w:val="18"/>
@@ -11780,7 +12656,7 @@
   </w:style>
   <w:style w:type="paragraph" w:styleId="25">
     <w:name w:val="Body Text First Indent 2"/>
-    <w:basedOn w:val="affd"/>
+    <w:basedOn w:val="affe"/>
     <w:link w:val="26"/>
     <w:pPr>
       <w:spacing w:after="0"/>
@@ -11788,8 +12664,8 @@
     </w:pPr>
   </w:style>
   <w:style w:type="character" w:customStyle="1" w:styleId="26">
-    <w:name w:val="本文第一層縮排 2 字元"/>
-    <w:basedOn w:val="affe"/>
+    <w:name w:val="正文文本首行缩进 2 字符"/>
+    <w:basedOn w:val="afff"/>
     <w:link w:val="25"/>
     <w:rPr>
       <w:rFonts w:ascii="Linux Libertine" w:eastAsiaTheme="minorHAnsi" w:hAnsi="Linux Libertine" w:cstheme="minorBidi"/>
@@ -11808,7 +12684,7 @@
     </w:pPr>
   </w:style>
   <w:style w:type="character" w:customStyle="1" w:styleId="28">
-    <w:name w:val="本文縮排 2 字元"/>
+    <w:name w:val="正文文本缩进 2 字符"/>
     <w:basedOn w:val="a3"/>
     <w:link w:val="27"/>
     <w:rPr>
@@ -11832,7 +12708,7 @@
     </w:rPr>
   </w:style>
   <w:style w:type="character" w:customStyle="1" w:styleId="36">
-    <w:name w:val="本文縮排 3 字元"/>
+    <w:name w:val="正文文本缩进 3 字符"/>
     <w:basedOn w:val="a3"/>
     <w:link w:val="35"/>
     <w:rPr>
@@ -11842,18 +12718,18 @@
       <w:lang w:val="en-US" w:eastAsia="en-US"/>
     </w:rPr>
   </w:style>
-  <w:style w:type="paragraph" w:styleId="afff">
+  <w:style w:type="paragraph" w:styleId="afff0">
     <w:name w:val="Closing"/>
     <w:basedOn w:val="a2"/>
+    <w:link w:val="afff1"/>
+    <w:pPr>
+      <w:ind w:left="4320"/>
+    </w:pPr>
+  </w:style>
+  <w:style w:type="character" w:customStyle="1" w:styleId="afff1">
+    <w:name w:val="结束语 字符"/>
+    <w:basedOn w:val="a3"/>
     <w:link w:val="afff0"/>
-    <w:pPr>
-      <w:ind w:left="4320"/>
-    </w:pPr>
-  </w:style>
-  <w:style w:type="character" w:customStyle="1" w:styleId="afff0">
-    <w:name w:val="結語 字元"/>
-    <w:basedOn w:val="a3"/>
-    <w:link w:val="afff"/>
     <w:rPr>
       <w:rFonts w:ascii="Linux Libertine" w:eastAsiaTheme="minorHAnsi" w:hAnsi="Linux Libertine" w:cstheme="minorBidi"/>
       <w:sz w:val="18"/>
@@ -11861,16 +12737,16 @@
       <w:lang w:val="en-US" w:eastAsia="en-US"/>
     </w:rPr>
   </w:style>
-  <w:style w:type="paragraph" w:styleId="afff1">
+  <w:style w:type="paragraph" w:styleId="afff2">
     <w:name w:val="Date"/>
     <w:basedOn w:val="a2"/>
     <w:next w:val="a2"/>
+    <w:link w:val="afff3"/>
+  </w:style>
+  <w:style w:type="character" w:customStyle="1" w:styleId="afff3">
+    <w:name w:val="日期 字符"/>
+    <w:basedOn w:val="a3"/>
     <w:link w:val="afff2"/>
-  </w:style>
-  <w:style w:type="character" w:customStyle="1" w:styleId="afff2">
-    <w:name w:val="日期 字元"/>
-    <w:basedOn w:val="a3"/>
-    <w:link w:val="afff1"/>
     <w:rPr>
       <w:rFonts w:ascii="Linux Libertine" w:eastAsiaTheme="minorHAnsi" w:hAnsi="Linux Libertine" w:cstheme="minorBidi"/>
       <w:sz w:val="18"/>
@@ -11878,20 +12754,20 @@
       <w:lang w:val="en-US" w:eastAsia="en-US"/>
     </w:rPr>
   </w:style>
-  <w:style w:type="paragraph" w:styleId="afff3">
+  <w:style w:type="paragraph" w:styleId="afff4">
     <w:name w:val="Document Map"/>
     <w:basedOn w:val="a2"/>
-    <w:link w:val="afff4"/>
+    <w:link w:val="afff5"/>
     <w:rPr>
       <w:rFonts w:ascii="Tahoma" w:hAnsi="Tahoma" w:cs="Tahoma"/>
       <w:sz w:val="16"/>
       <w:szCs w:val="16"/>
     </w:rPr>
   </w:style>
-  <w:style w:type="character" w:customStyle="1" w:styleId="afff4">
-    <w:name w:val="文件引導模式 字元"/>
-    <w:basedOn w:val="a3"/>
-    <w:link w:val="afff3"/>
+  <w:style w:type="character" w:customStyle="1" w:styleId="afff5">
+    <w:name w:val="文档结构图 字符"/>
+    <w:basedOn w:val="a3"/>
+    <w:link w:val="afff4"/>
     <w:rPr>
       <w:rFonts w:ascii="Tahoma" w:eastAsiaTheme="minorHAnsi" w:hAnsi="Tahoma" w:cs="Tahoma"/>
       <w:sz w:val="16"/>
@@ -11899,15 +12775,15 @@
       <w:lang w:val="en-US" w:eastAsia="en-US"/>
     </w:rPr>
   </w:style>
-  <w:style w:type="paragraph" w:styleId="afff5">
+  <w:style w:type="paragraph" w:styleId="afff6">
     <w:name w:val="E-mail Signature"/>
     <w:basedOn w:val="a2"/>
+    <w:link w:val="afff7"/>
+  </w:style>
+  <w:style w:type="character" w:customStyle="1" w:styleId="afff7">
+    <w:name w:val="电子邮件签名 字符"/>
+    <w:basedOn w:val="a3"/>
     <w:link w:val="afff6"/>
-  </w:style>
-  <w:style w:type="character" w:customStyle="1" w:styleId="afff6">
-    <w:name w:val="電子郵件簽名 字元"/>
-    <w:basedOn w:val="a3"/>
-    <w:link w:val="afff5"/>
     <w:rPr>
       <w:rFonts w:ascii="Linux Libertine" w:eastAsiaTheme="minorHAnsi" w:hAnsi="Linux Libertine" w:cstheme="minorBidi"/>
       <w:sz w:val="18"/>
@@ -11915,7 +12791,7 @@
       <w:lang w:val="en-US" w:eastAsia="en-US"/>
     </w:rPr>
   </w:style>
-  <w:style w:type="paragraph" w:styleId="afff7">
+  <w:style w:type="paragraph" w:styleId="afff8">
     <w:name w:val="envelope address"/>
     <w:basedOn w:val="a2"/>
     <w:pPr>
@@ -11928,7 +12804,7 @@
       <w:szCs w:val="24"/>
     </w:rPr>
   </w:style>
-  <w:style w:type="paragraph" w:styleId="afff8">
+  <w:style w:type="paragraph" w:styleId="afff9">
     <w:name w:val="envelope return"/>
     <w:basedOn w:val="a2"/>
     <w:rPr>
@@ -11947,7 +12823,7 @@
     </w:rPr>
   </w:style>
   <w:style w:type="character" w:customStyle="1" w:styleId="HTML0">
-    <w:name w:val="HTML 位址 字元"/>
+    <w:name w:val="HTML 地址 字符"/>
     <w:basedOn w:val="a3"/>
     <w:link w:val="HTML"/>
     <w:rPr>
@@ -11970,7 +12846,7 @@
     </w:rPr>
   </w:style>
   <w:style w:type="character" w:customStyle="1" w:styleId="HTML2">
-    <w:name w:val="HTML 預設格式 字元"/>
+    <w:name w:val="HTML 预设格式 字符"/>
     <w:basedOn w:val="a3"/>
     <w:link w:val="HTML1"/>
     <w:rPr>
@@ -12059,7 +12935,7 @@
       <w:ind w:left="1620" w:hanging="180"/>
     </w:pPr>
   </w:style>
-  <w:style w:type="paragraph" w:styleId="afff9">
+  <w:style w:type="paragraph" w:styleId="afffa">
     <w:name w:val="index heading"/>
     <w:basedOn w:val="a2"/>
     <w:next w:val="11"/>
@@ -12069,11 +12945,11 @@
       <w:bCs/>
     </w:rPr>
   </w:style>
-  <w:style w:type="paragraph" w:styleId="afffa">
+  <w:style w:type="paragraph" w:styleId="afffb">
     <w:name w:val="Intense Quote"/>
     <w:basedOn w:val="a2"/>
     <w:next w:val="a2"/>
-    <w:link w:val="afffb"/>
+    <w:link w:val="afffc"/>
     <w:uiPriority w:val="30"/>
     <w:qFormat/>
     <w:pPr>
@@ -12091,10 +12967,10 @@
       <w:color w:val="4F81BD" w:themeColor="accent1"/>
     </w:rPr>
   </w:style>
-  <w:style w:type="character" w:customStyle="1" w:styleId="afffb">
-    <w:name w:val="鮮明引文 字元"/>
-    <w:basedOn w:val="a3"/>
-    <w:link w:val="afffa"/>
+  <w:style w:type="character" w:customStyle="1" w:styleId="afffc">
+    <w:name w:val="明显引用 字符"/>
+    <w:basedOn w:val="a3"/>
+    <w:link w:val="afffb"/>
     <w:uiPriority w:val="30"/>
     <w:rPr>
       <w:rFonts w:ascii="Linux Libertine" w:eastAsiaTheme="minorHAnsi" w:hAnsi="Linux Libertine" w:cstheme="minorBidi"/>
@@ -12108,7 +12984,7 @@
       <w:lang w:val="en-US" w:eastAsia="en-US"/>
     </w:rPr>
   </w:style>
-  <w:style w:type="paragraph" w:styleId="afffc">
+  <w:style w:type="paragraph" w:styleId="afffd">
     <w:name w:val="List"/>
     <w:basedOn w:val="a2"/>
     <w:pPr>
@@ -12198,7 +13074,7 @@
       <w:contextualSpacing/>
     </w:pPr>
   </w:style>
-  <w:style w:type="paragraph" w:styleId="afffd">
+  <w:style w:type="paragraph" w:styleId="afffe">
     <w:name w:val="List Continue"/>
     <w:basedOn w:val="a2"/>
     <w:pPr>
@@ -12293,9 +13169,9 @@
       <w:contextualSpacing/>
     </w:pPr>
   </w:style>
-  <w:style w:type="paragraph" w:styleId="afffe">
+  <w:style w:type="paragraph" w:styleId="affff">
     <w:name w:val="macro"/>
-    <w:link w:val="affff"/>
+    <w:link w:val="affff0"/>
     <w:pPr>
       <w:tabs>
         <w:tab w:val="left" w:pos="480"/>
@@ -12316,19 +13192,19 @@
       <w:lang w:val="en-US" w:eastAsia="en-US"/>
     </w:rPr>
   </w:style>
-  <w:style w:type="character" w:customStyle="1" w:styleId="affff">
-    <w:name w:val="巨集文字 字元"/>
-    <w:basedOn w:val="a3"/>
-    <w:link w:val="afffe"/>
+  <w:style w:type="character" w:customStyle="1" w:styleId="affff0">
+    <w:name w:val="宏文本 字符"/>
+    <w:basedOn w:val="a3"/>
+    <w:link w:val="affff"/>
     <w:rPr>
       <w:rFonts w:ascii="Consolas" w:eastAsiaTheme="minorHAnsi" w:hAnsi="Consolas" w:cs="Consolas"/>
       <w:lang w:val="en-US" w:eastAsia="en-US"/>
     </w:rPr>
   </w:style>
-  <w:style w:type="paragraph" w:styleId="affff0">
+  <w:style w:type="paragraph" w:styleId="affff1">
     <w:name w:val="Message Header"/>
     <w:basedOn w:val="a2"/>
-    <w:link w:val="affff1"/>
+    <w:link w:val="affff2"/>
     <w:pPr>
       <w:pBdr>
         <w:top w:val="single" w:sz="6" w:space="1" w:color="auto"/>
@@ -12345,10 +13221,10 @@
       <w:szCs w:val="24"/>
     </w:rPr>
   </w:style>
-  <w:style w:type="character" w:customStyle="1" w:styleId="affff1">
-    <w:name w:val="訊息欄位名稱 字元"/>
-    <w:basedOn w:val="a3"/>
-    <w:link w:val="affff0"/>
+  <w:style w:type="character" w:customStyle="1" w:styleId="affff2">
+    <w:name w:val="信息标题 字符"/>
+    <w:basedOn w:val="a3"/>
+    <w:link w:val="affff1"/>
     <w:rPr>
       <w:rFonts w:asciiTheme="majorHAnsi" w:eastAsiaTheme="majorEastAsia" w:hAnsiTheme="majorHAnsi" w:cstheme="majorBidi"/>
       <w:sz w:val="24"/>
@@ -12357,23 +13233,23 @@
       <w:lang w:val="en-US" w:eastAsia="en-US"/>
     </w:rPr>
   </w:style>
-  <w:style w:type="paragraph" w:styleId="affff2">
+  <w:style w:type="paragraph" w:styleId="affff3">
     <w:name w:val="Normal Indent"/>
     <w:basedOn w:val="a2"/>
     <w:pPr>
       <w:ind w:left="720"/>
     </w:pPr>
   </w:style>
-  <w:style w:type="paragraph" w:styleId="affff3">
+  <w:style w:type="paragraph" w:styleId="affff4">
     <w:name w:val="Note Heading"/>
     <w:basedOn w:val="a2"/>
     <w:next w:val="a2"/>
+    <w:link w:val="affff5"/>
+  </w:style>
+  <w:style w:type="character" w:customStyle="1" w:styleId="affff5">
+    <w:name w:val="注释标题 字符"/>
+    <w:basedOn w:val="a3"/>
     <w:link w:val="affff4"/>
-  </w:style>
-  <w:style w:type="character" w:customStyle="1" w:styleId="affff4">
-    <w:name w:val="註釋標題 字元"/>
-    <w:basedOn w:val="a3"/>
-    <w:link w:val="affff3"/>
     <w:rPr>
       <w:rFonts w:ascii="Linux Libertine" w:eastAsiaTheme="minorHAnsi" w:hAnsi="Linux Libertine" w:cstheme="minorBidi"/>
       <w:sz w:val="18"/>
@@ -12381,20 +13257,20 @@
       <w:lang w:val="en-US" w:eastAsia="en-US"/>
     </w:rPr>
   </w:style>
-  <w:style w:type="paragraph" w:styleId="affff5">
+  <w:style w:type="paragraph" w:styleId="affff6">
     <w:name w:val="Plain Text"/>
     <w:basedOn w:val="a2"/>
-    <w:link w:val="affff6"/>
+    <w:link w:val="affff7"/>
     <w:rPr>
       <w:rFonts w:ascii="Consolas" w:hAnsi="Consolas" w:cs="Consolas"/>
       <w:sz w:val="21"/>
       <w:szCs w:val="21"/>
     </w:rPr>
   </w:style>
-  <w:style w:type="character" w:customStyle="1" w:styleId="affff6">
-    <w:name w:val="純文字 字元"/>
-    <w:basedOn w:val="a3"/>
-    <w:link w:val="affff5"/>
+  <w:style w:type="character" w:customStyle="1" w:styleId="affff7">
+    <w:name w:val="纯文本 字符"/>
+    <w:basedOn w:val="a3"/>
+    <w:link w:val="affff6"/>
     <w:rPr>
       <w:rFonts w:ascii="Consolas" w:eastAsiaTheme="minorHAnsi" w:hAnsi="Consolas" w:cs="Consolas"/>
       <w:sz w:val="21"/>
@@ -12402,18 +13278,18 @@
       <w:lang w:val="en-US" w:eastAsia="en-US"/>
     </w:rPr>
   </w:style>
-  <w:style w:type="paragraph" w:styleId="affff7">
+  <w:style w:type="paragraph" w:styleId="affff8">
     <w:name w:val="Signature"/>
     <w:basedOn w:val="a2"/>
+    <w:link w:val="affff9"/>
+    <w:pPr>
+      <w:ind w:left="4320"/>
+    </w:pPr>
+  </w:style>
+  <w:style w:type="character" w:customStyle="1" w:styleId="affff9">
+    <w:name w:val="签名 字符"/>
+    <w:basedOn w:val="a3"/>
     <w:link w:val="affff8"/>
-    <w:pPr>
-      <w:ind w:left="4320"/>
-    </w:pPr>
-  </w:style>
-  <w:style w:type="character" w:customStyle="1" w:styleId="affff8">
-    <w:name w:val="簽名 字元"/>
-    <w:basedOn w:val="a3"/>
-    <w:link w:val="affff7"/>
     <w:rPr>
       <w:rFonts w:ascii="Linux Libertine" w:eastAsiaTheme="minorHAnsi" w:hAnsi="Linux Libertine" w:cstheme="minorBidi"/>
       <w:sz w:val="18"/>
@@ -12421,11 +13297,11 @@
       <w:lang w:val="en-US" w:eastAsia="en-US"/>
     </w:rPr>
   </w:style>
-  <w:style w:type="paragraph" w:styleId="affff9">
+  <w:style w:type="paragraph" w:styleId="affffa">
     <w:name w:val="Title"/>
     <w:basedOn w:val="a2"/>
     <w:next w:val="a2"/>
-    <w:link w:val="affffa"/>
+    <w:link w:val="affffb"/>
     <w:qFormat/>
     <w:locked/>
     <w:pPr>
@@ -12444,10 +13320,10 @@
       <w:szCs w:val="52"/>
     </w:rPr>
   </w:style>
-  <w:style w:type="character" w:customStyle="1" w:styleId="affffa">
-    <w:name w:val="標題 字元"/>
-    <w:basedOn w:val="a3"/>
-    <w:link w:val="affff9"/>
+  <w:style w:type="character" w:customStyle="1" w:styleId="affffb">
+    <w:name w:val="标题 字符"/>
+    <w:basedOn w:val="a3"/>
+    <w:link w:val="affffa"/>
     <w:rPr>
       <w:rFonts w:asciiTheme="majorHAnsi" w:eastAsiaTheme="majorEastAsia" w:hAnsiTheme="majorHAnsi" w:cstheme="majorBidi"/>
       <w:color w:val="17365D" w:themeColor="text2" w:themeShade="BF"/>
@@ -12458,7 +13334,7 @@
       <w:lang w:val="en-US" w:eastAsia="en-US"/>
     </w:rPr>
   </w:style>
-  <w:style w:type="paragraph" w:styleId="affffb">
+  <w:style w:type="paragraph" w:styleId="TOC">
     <w:name w:val="TOC Heading"/>
     <w:basedOn w:val="1"/>
     <w:next w:val="a2"/>
@@ -13016,7 +13892,7 @@
 </file>
 
 <file path=customXml/itemProps2.xml><?xml version="1.0" encoding="utf-8"?>
-<ds:datastoreItem xmlns:ds="http://schemas.openxmlformats.org/officeDocument/2006/customXml" ds:itemID="{CBBD7D94-98B0-394F-9C2A-CB155796F024}">
+<ds:datastoreItem xmlns:ds="http://schemas.openxmlformats.org/officeDocument/2006/customXml" ds:itemID="{9C00BEE2-A48B-41CB-B016-E0F2357B8CE2}">
   <ds:schemaRefs>
     <ds:schemaRef ds:uri="http://schemas.openxmlformats.org/officeDocument/2006/bibliography"/>
   </ds:schemaRefs>

</xml_diff>

<commit_message>
Factors in large-scale agile teams and solutions.
</commit_message>
<xml_diff>
--- a/Inter-team coordination in large-scale agile.docx
+++ b/Inter-team coordination in large-scale agile.docx
@@ -4,7 +4,7 @@
   <w:body>
     <w:p>
       <w:pPr>
-        <w:pStyle w:val="aff"/>
+        <w:pStyle w:val="afe"/>
         <w:rPr>
           <w14:ligatures w14:val="standard"/>
         </w:rPr>
@@ -23,7 +23,7 @@
       </w:r>
       <w:r>
         <w:rPr>
-          <w:rFonts w:ascii="PMingLiU" w:eastAsia="PMingLiU" w:hAnsi="PMingLiU" w:cs="PMingLiU" w:hint="eastAsia"/>
+          <w:rFonts w:ascii="新細明體" w:eastAsia="新細明體" w:hAnsi="新細明體" w:cs="新細明體" w:hint="eastAsia"/>
           <w:b/>
           <w:bCs/>
           <w:iCs w:val="0"/>
@@ -680,7 +680,7 @@
     </w:p>
     <w:p>
       <w:pPr>
-        <w:pStyle w:val="aff1"/>
+        <w:pStyle w:val="aff0"/>
         <w:framePr w:w="4680" w:h="1441" w:hRule="exact" w:hSpace="187" w:wrap="around" w:vAnchor="page" w:hAnchor="page" w:x="1089" w:y="12601" w:anchorLock="1"/>
       </w:pPr>
       <w:r>
@@ -695,7 +695,7 @@
     </w:p>
     <w:p>
       <w:pPr>
-        <w:pStyle w:val="aff1"/>
+        <w:pStyle w:val="aff0"/>
         <w:framePr w:w="4680" w:h="1441" w:hRule="exact" w:hSpace="187" w:wrap="around" w:vAnchor="page" w:hAnchor="page" w:x="1089" w:y="12601" w:anchorLock="1"/>
       </w:pPr>
       <w:r>
@@ -1085,14 +1085,7 @@
           <w:lang w:eastAsia="it-IT"/>
           <w14:ligatures w14:val="standard"/>
         </w:rPr>
-        <w:t xml:space="preserve">With the rapid </w:t>
-      </w:r>
-      <w:r>
-        <w:rPr>
-          <w:lang w:eastAsia="it-IT"/>
-          <w14:ligatures w14:val="standard"/>
-        </w:rPr>
-        <w:t>deve</w:t>
+        <w:t>With the rapid deve</w:t>
       </w:r>
       <w:r>
         <w:rPr>
@@ -1245,7 +1238,7 @@
         <w:ind w:firstLine="0"/>
         <w:jc w:val="both"/>
         <w:rPr>
-          <w:rFonts w:eastAsia="宋体"/>
+          <w:rFonts w:eastAsia="SimSun"/>
           <w:lang w:eastAsia="zh-CN"/>
           <w14:ligatures w14:val="standard"/>
         </w:rPr>
@@ -1305,7 +1298,7 @@
         <w:ind w:firstLine="0"/>
         <w:jc w:val="both"/>
         <w:rPr>
-          <w:rFonts w:eastAsia="宋体"/>
+          <w:rFonts w:eastAsia="SimSun"/>
           <w:lang w:eastAsia="zh-CN"/>
           <w14:ligatures w14:val="standard"/>
         </w:rPr>
@@ -1389,7 +1382,7 @@
         <w:ind w:firstLine="0"/>
         <w:jc w:val="both"/>
         <w:rPr>
-          <w:rFonts w:eastAsia="宋体"/>
+          <w:rFonts w:eastAsia="SimSun"/>
           <w:lang w:eastAsia="zh-CN"/>
           <w14:ligatures w14:val="standard"/>
         </w:rPr>
@@ -1425,7 +1418,7 @@
         <w:ind w:firstLine="0"/>
         <w:jc w:val="both"/>
         <w:rPr>
-          <w:rFonts w:eastAsia="宋体"/>
+          <w:rFonts w:eastAsia="SimSun"/>
           <w:lang w:eastAsia="zh-CN"/>
           <w14:ligatures w14:val="standard"/>
         </w:rPr>
@@ -1549,14 +1542,14 @@
         <w:ind w:firstLine="0"/>
         <w:jc w:val="both"/>
         <w:rPr>
-          <w:rFonts w:eastAsia="宋体"/>
+          <w:rFonts w:eastAsia="SimSun"/>
           <w:lang w:eastAsia="zh-CN"/>
           <w14:ligatures w14:val="standard"/>
         </w:rPr>
       </w:pPr>
       <w:r>
         <w:rPr>
-          <w:rFonts w:eastAsia="宋体"/>
+          <w:rFonts w:eastAsia="SimSun"/>
           <w:lang w:eastAsia="zh-CN"/>
           <w14:ligatures w14:val="standard"/>
         </w:rPr>
@@ -1564,7 +1557,7 @@
       </w:r>
       <w:r>
         <w:rPr>
-          <w:rFonts w:eastAsia="宋体"/>
+          <w:rFonts w:eastAsia="SimSun"/>
           <w:lang w:eastAsia="zh-CN"/>
           <w14:ligatures w14:val="standard"/>
         </w:rPr>
@@ -1572,7 +1565,7 @@
       </w:r>
       <w:r>
         <w:rPr>
-          <w:rFonts w:eastAsia="宋体"/>
+          <w:rFonts w:eastAsia="SimSun"/>
           <w:lang w:eastAsia="zh-CN"/>
           <w14:ligatures w14:val="standard"/>
         </w:rPr>
@@ -1580,7 +1573,7 @@
       </w:r>
       <w:r>
         <w:rPr>
-          <w:rFonts w:eastAsia="宋体"/>
+          <w:rFonts w:eastAsia="SimSun"/>
           <w:lang w:eastAsia="zh-CN"/>
           <w14:ligatures w14:val="standard"/>
         </w:rPr>
@@ -1588,7 +1581,7 @@
       </w:r>
       <w:r>
         <w:rPr>
-          <w:rFonts w:eastAsia="宋体"/>
+          <w:rFonts w:eastAsia="SimSun"/>
           <w:lang w:eastAsia="zh-CN"/>
           <w14:ligatures w14:val="standard"/>
         </w:rPr>
@@ -1596,7 +1589,7 @@
       </w:r>
       <w:r>
         <w:rPr>
-          <w:rFonts w:eastAsia="宋体"/>
+          <w:rFonts w:eastAsia="SimSun"/>
           <w:lang w:eastAsia="zh-CN"/>
           <w14:ligatures w14:val="standard"/>
         </w:rPr>
@@ -1604,7 +1597,7 @@
       </w:r>
       <w:r>
         <w:rPr>
-          <w:rFonts w:eastAsia="宋体"/>
+          <w:rFonts w:eastAsia="SimSun"/>
           <w:lang w:eastAsia="zh-CN"/>
           <w14:ligatures w14:val="standard"/>
         </w:rPr>
@@ -1617,7 +1610,7 @@
         <w:ind w:firstLine="0"/>
         <w:jc w:val="both"/>
         <w:rPr>
-          <w:rFonts w:eastAsia="宋体"/>
+          <w:rFonts w:eastAsia="SimSun"/>
           <w:lang w:eastAsia="zh-CN"/>
           <w14:ligatures w14:val="standard"/>
         </w:rPr>
@@ -1629,7 +1622,7 @@
         <w:ind w:firstLine="0"/>
         <w:jc w:val="both"/>
         <w:rPr>
-          <w:rFonts w:eastAsia="宋体"/>
+          <w:rFonts w:eastAsia="SimSun"/>
           <w:lang w:eastAsia="zh-CN"/>
           <w14:ligatures w14:val="standard"/>
         </w:rPr>
@@ -1637,802 +1630,29 @@
     </w:p>
     <w:p>
       <w:pPr>
-        <w:pStyle w:val="Para"/>
-        <w:ind w:firstLine="0"/>
-        <w:jc w:val="both"/>
-        <w:rPr>
-          <w:rFonts w:eastAsia="宋体" w:hint="eastAsia"/>
-          <w:lang w:eastAsia="zh-CN"/>
+        <w:pStyle w:val="DisplayFormula"/>
+        <w:tabs>
+          <w:tab w:val="right" w:pos="4780"/>
+        </w:tabs>
+        <w:rPr>
+          <w:lang w:eastAsia="ja-JP"/>
           <w14:ligatures w14:val="standard"/>
         </w:rPr>
       </w:pPr>
     </w:p>
     <w:p>
       <w:pPr>
-        <w:pStyle w:val="Para"/>
-        <w:ind w:firstLine="0"/>
-        <w:jc w:val="both"/>
-        <w:rPr>
-          <w:lang w:eastAsia="ja-JP"/>
-          <w14:ligatures w14:val="standard"/>
-        </w:rPr>
-      </w:pPr>
-      <w:r>
-        <w:rPr>
-          <w:lang w:eastAsia="it-IT"/>
+        <w:pStyle w:val="Image"/>
+        <w:rPr>
+          <w14:ligatures w14:val="standard"/>
+        </w:rPr>
+      </w:pPr>
+      <w:r>
+        <w:rPr>
+          <w:noProof/>
           <w14:ligatures w14:val="standard"/>
         </w:rPr>
         <w:lastRenderedPageBreak/>
-        <w:t xml:space="preserve"> It contains </w:t>
-      </w:r>
-      <w:r>
-        <w:rPr>
-          <w:lang w:eastAsia="it-IT"/>
-          <w14:ligatures w14:val="standard"/>
-        </w:rPr>
-        <w:t xml:space="preserve">said information for </w:t>
-      </w:r>
-      <w:r>
-        <w:rPr>
-          <w:lang w:eastAsia="it-IT"/>
-          <w14:ligatures w14:val="standard"/>
-        </w:rPr>
-        <w:t>all three version</w:t>
-      </w:r>
-      <w:r>
-        <w:rPr>
-          <w:lang w:eastAsia="it-IT"/>
-          <w14:ligatures w14:val="standard"/>
-        </w:rPr>
-        <w:t>s</w:t>
-      </w:r>
-      <w:r>
-        <w:rPr>
-          <w:lang w:eastAsia="it-IT"/>
-          <w14:ligatures w14:val="standard"/>
-        </w:rPr>
-        <w:t xml:space="preserve"> o</w:t>
-      </w:r>
-      <w:r>
-        <w:rPr>
-          <w:lang w:eastAsia="it-IT"/>
-          <w14:ligatures w14:val="standard"/>
-        </w:rPr>
-        <w:t>f</w:t>
-      </w:r>
-      <w:r>
-        <w:rPr>
-          <w:lang w:eastAsia="it-IT"/>
-          <w14:ligatures w14:val="standard"/>
-        </w:rPr>
-        <w:t xml:space="preserve"> MS Word (Windows and 2 versions of Mac). There are also separate links </w:t>
-      </w:r>
-      <w:r>
-        <w:rPr>
-          <w:lang w:eastAsia="it-IT"/>
-          <w14:ligatures w14:val="standard"/>
-        </w:rPr>
-        <w:t>to</w:t>
-      </w:r>
-      <w:r>
-        <w:rPr>
-          <w:lang w:eastAsia="it-IT"/>
-          <w14:ligatures w14:val="standard"/>
-        </w:rPr>
-        <w:t xml:space="preserve"> the user </w:t>
-      </w:r>
-      <w:r>
-        <w:rPr>
-          <w:lang w:eastAsia="it-IT"/>
-          <w14:ligatures w14:val="standard"/>
-        </w:rPr>
-        <w:t>guide, which</w:t>
-      </w:r>
-      <w:r>
-        <w:rPr>
-          <w:lang w:eastAsia="it-IT"/>
-          <w14:ligatures w14:val="standard"/>
-        </w:rPr>
-        <w:t xml:space="preserve"> can be refer</w:t>
-      </w:r>
-      <w:r>
-        <w:rPr>
-          <w:lang w:eastAsia="it-IT"/>
-          <w14:ligatures w14:val="standard"/>
-        </w:rPr>
-        <w:t>red to</w:t>
-      </w:r>
-      <w:r>
-        <w:rPr>
-          <w:lang w:eastAsia="it-IT"/>
-          <w14:ligatures w14:val="standard"/>
-        </w:rPr>
-        <w:t xml:space="preserve"> by </w:t>
-      </w:r>
-      <w:r>
-        <w:rPr>
-          <w:lang w:eastAsia="it-IT"/>
-          <w14:ligatures w14:val="standard"/>
-        </w:rPr>
-        <w:t xml:space="preserve">the </w:t>
-      </w:r>
-      <w:r>
-        <w:rPr>
-          <w:lang w:eastAsia="it-IT"/>
-          <w14:ligatures w14:val="standard"/>
-        </w:rPr>
-        <w:t>user. This URL also contain</w:t>
-      </w:r>
-      <w:r>
-        <w:rPr>
-          <w:lang w:eastAsia="it-IT"/>
-          <w14:ligatures w14:val="standard"/>
-        </w:rPr>
-        <w:t>s</w:t>
-      </w:r>
-      <w:r>
-        <w:rPr>
-          <w:lang w:eastAsia="it-IT"/>
-          <w14:ligatures w14:val="standard"/>
-        </w:rPr>
-        <w:t xml:space="preserve"> some useful video links, which describe how </w:t>
-      </w:r>
-      <w:r>
-        <w:rPr>
-          <w:lang w:eastAsia="it-IT"/>
-          <w14:ligatures w14:val="standard"/>
-        </w:rPr>
-        <w:t xml:space="preserve">to </w:t>
-      </w:r>
-      <w:r>
-        <w:rPr>
-          <w:lang w:eastAsia="it-IT"/>
-          <w14:ligatures w14:val="standard"/>
-        </w:rPr>
-        <w:t xml:space="preserve">add </w:t>
-      </w:r>
-      <w:r>
-        <w:rPr>
-          <w:lang w:eastAsia="it-IT"/>
-          <w14:ligatures w14:val="standard"/>
-        </w:rPr>
-        <w:t xml:space="preserve">the </w:t>
-      </w:r>
-      <w:r>
-        <w:rPr>
-          <w:lang w:eastAsia="it-IT"/>
-          <w14:ligatures w14:val="standard"/>
-        </w:rPr>
-        <w:t>template</w:t>
-      </w:r>
-      <w:r>
-        <w:rPr>
-          <w:lang w:eastAsia="it-IT"/>
-          <w14:ligatures w14:val="standard"/>
-        </w:rPr>
-        <w:t>,</w:t>
-      </w:r>
-      <w:r>
-        <w:rPr>
-          <w:lang w:eastAsia="it-IT"/>
-          <w14:ligatures w14:val="standard"/>
-        </w:rPr>
-        <w:t xml:space="preserve"> </w:t>
-      </w:r>
-      <w:r>
-        <w:rPr>
-          <w:lang w:eastAsia="it-IT"/>
-          <w14:ligatures w14:val="standard"/>
-        </w:rPr>
-        <w:t>structure</w:t>
-      </w:r>
-      <w:r>
-        <w:rPr>
-          <w:lang w:eastAsia="it-IT"/>
-          <w14:ligatures w14:val="standard"/>
-        </w:rPr>
-        <w:t xml:space="preserve"> </w:t>
-      </w:r>
-      <w:r>
-        <w:rPr>
-          <w:lang w:eastAsia="it-IT"/>
-          <w14:ligatures w14:val="standard"/>
-        </w:rPr>
-        <w:t xml:space="preserve">the </w:t>
-      </w:r>
-      <w:r>
-        <w:rPr>
-          <w:lang w:eastAsia="it-IT"/>
-          <w14:ligatures w14:val="standard"/>
-        </w:rPr>
-        <w:t>paper</w:t>
-      </w:r>
-      <w:r>
-        <w:rPr>
-          <w:lang w:eastAsia="it-IT"/>
-          <w14:ligatures w14:val="standard"/>
-        </w:rPr>
-        <w:t>,</w:t>
-      </w:r>
-      <w:r>
-        <w:rPr>
-          <w:lang w:eastAsia="it-IT"/>
-          <w14:ligatures w14:val="standard"/>
-        </w:rPr>
-        <w:t xml:space="preserve"> and generate </w:t>
-      </w:r>
-      <w:r>
-        <w:rPr>
-          <w:lang w:eastAsia="it-IT"/>
-          <w14:ligatures w14:val="standard"/>
-        </w:rPr>
-        <w:t xml:space="preserve">the </w:t>
-      </w:r>
-      <w:r>
-        <w:rPr>
-          <w:lang w:eastAsia="it-IT"/>
-          <w14:ligatures w14:val="standard"/>
-        </w:rPr>
-        <w:t>layout</w:t>
-      </w:r>
-      <w:r>
-        <w:rPr>
-          <w:lang w:eastAsia="it-IT"/>
-          <w14:ligatures w14:val="standard"/>
-        </w:rPr>
-        <w:t>,</w:t>
-      </w:r>
-      <w:r>
-        <w:rPr>
-          <w:lang w:eastAsia="it-IT"/>
-          <w14:ligatures w14:val="standard"/>
-        </w:rPr>
-        <w:t xml:space="preserve"> in different clips.</w:t>
-      </w:r>
-      <w:r>
-        <w:rPr>
-          <w14:ligatures w14:val="standard"/>
-        </w:rPr>
-        <w:t xml:space="preserve"> </w:t>
-      </w:r>
-      <w:r>
-        <w:rPr>
-          <w:b/>
-          <w:lang w:eastAsia="ja-JP"/>
-          <w14:ligatures w14:val="standard"/>
-        </w:rPr>
-        <w:t>Display Formula with Number</w:t>
-      </w:r>
-    </w:p>
-    <w:p>
-      <w:pPr>
-        <w:pStyle w:val="DisplayFormula"/>
-        <w:tabs>
-          <w:tab w:val="left" w:pos="200"/>
-          <w:tab w:val="right" w:pos="4780"/>
-        </w:tabs>
-        <w:rPr>
-          <w:lang w:eastAsia="ja-JP"/>
-          <w14:ligatures w14:val="standard"/>
-        </w:rPr>
-      </w:pPr>
-      <w:r>
-        <w:rPr>
-          <w:lang w:eastAsia="ja-JP"/>
-          <w14:ligatures w14:val="standard"/>
-        </w:rPr>
-        <w:tab/>
-      </w:r>
-      <w:r>
-        <w:rPr>
-          <w:lang w:eastAsia="ja-JP"/>
-          <w14:ligatures w14:val="standard"/>
-        </w:rPr>
-        <w:t xml:space="preserve"> </w:t>
-      </w:r>
-      <w:r>
-        <w:rPr>
-          <w:noProof/>
-          <w:position w:val="-24"/>
-        </w:rPr>
-        <w:object w:dxaOrig="2540" w:dyaOrig="700">
-          <v:shapetype id="_x0000_t75" coordsize="21600,21600" o:spt="75" o:preferrelative="t" path="m@4@5l@4@11@9@11@9@5xe" filled="f" stroked="f">
-            <v:stroke joinstyle="miter"/>
-            <v:formulas>
-              <v:f eqn="if lineDrawn pixelLineWidth 0"/>
-              <v:f eqn="sum @0 1 0"/>
-              <v:f eqn="sum 0 0 @1"/>
-              <v:f eqn="prod @2 1 2"/>
-              <v:f eqn="prod @3 21600 pixelWidth"/>
-              <v:f eqn="prod @3 21600 pixelHeight"/>
-              <v:f eqn="sum @0 0 1"/>
-              <v:f eqn="prod @6 1 2"/>
-              <v:f eqn="prod @7 21600 pixelWidth"/>
-              <v:f eqn="sum @8 21600 0"/>
-              <v:f eqn="prod @7 21600 pixelHeight"/>
-              <v:f eqn="sum @10 21600 0"/>
-            </v:formulas>
-            <v:path o:extrusionok="f" gradientshapeok="t" o:connecttype="rect"/>
-            <o:lock v:ext="edit" aspectratio="t"/>
-          </v:shapetype>
-          <v:shape id="_x0000_i1025" type="#_x0000_t75" alt="" style="width:125pt;height:35.15pt;mso-width-percent:0;mso-height-percent:0;mso-width-percent:0;mso-height-percent:0" o:ole="">
-            <v:imagedata r:id="rId13" o:title=""/>
-          </v:shape>
-          <o:OLEObject Type="Embed" ProgID="Equation.DSMT4" ShapeID="_x0000_i1025" DrawAspect="Content" ObjectID="_1641153229" r:id="rId14"/>
-        </w:object>
-      </w:r>
-      <w:r>
-        <w:rPr>
-          <w14:ligatures w14:val="standard"/>
-        </w:rPr>
-        <w:tab/>
-      </w:r>
-      <w:r>
-        <w:rPr>
-          <w14:ligatures w14:val="standard"/>
-        </w:rPr>
-        <w:t>(1)</w:t>
-      </w:r>
-    </w:p>
-    <w:p>
-      <w:pPr>
-        <w:pStyle w:val="ParaContinue"/>
-        <w:jc w:val="both"/>
-        <w:rPr>
-          <w:lang w:eastAsia="ja-JP"/>
-          <w14:ligatures w14:val="standard"/>
-        </w:rPr>
-      </w:pPr>
-      <w:r>
-        <w:rPr>
-          <w:b/>
-          <w:lang w:eastAsia="ja-JP"/>
-          <w14:ligatures w14:val="standard"/>
-        </w:rPr>
-        <w:t>Continuation</w:t>
-      </w:r>
-      <w:r>
-        <w:rPr>
-          <w:b/>
-          <w:lang w:eastAsia="ja-JP"/>
-          <w14:ligatures w14:val="standard"/>
-        </w:rPr>
-        <w:t xml:space="preserve"> part of Paragraph Text</w:t>
-      </w:r>
-      <w:r>
-        <w:rPr>
-          <w14:ligatures w14:val="standard"/>
-        </w:rPr>
-        <w:t xml:space="preserve"> </w:t>
-      </w:r>
-      <w:r>
-        <w:rPr>
-          <w14:ligatures w14:val="standard"/>
-        </w:rPr>
-        <w:t>The u</w:t>
-      </w:r>
-      <w:r>
-        <w:rPr>
-          <w14:ligatures w14:val="standard"/>
-        </w:rPr>
-        <w:t xml:space="preserve">ser must style this paragraph in </w:t>
-      </w:r>
-      <w:proofErr w:type="spellStart"/>
-      <w:r>
-        <w:rPr>
-          <w:b/>
-          <w14:ligatures w14:val="standard"/>
-        </w:rPr>
-        <w:t>ParaContinue</w:t>
-      </w:r>
-      <w:proofErr w:type="spellEnd"/>
-      <w:r>
-        <w:rPr>
-          <w14:ligatures w14:val="standard"/>
-        </w:rPr>
-        <w:t xml:space="preserve"> style, which follow</w:t>
-      </w:r>
-      <w:r>
-        <w:rPr>
-          <w14:ligatures w14:val="standard"/>
-        </w:rPr>
-        <w:t>s</w:t>
-      </w:r>
-      <w:r>
-        <w:rPr>
-          <w14:ligatures w14:val="standard"/>
-        </w:rPr>
-        <w:t xml:space="preserve"> immediate</w:t>
-      </w:r>
-      <w:r>
-        <w:rPr>
-          <w14:ligatures w14:val="standard"/>
-        </w:rPr>
-        <w:t>ly</w:t>
-      </w:r>
-      <w:r>
-        <w:rPr>
-          <w14:ligatures w14:val="standard"/>
-        </w:rPr>
-        <w:t xml:space="preserve"> after the </w:t>
-      </w:r>
-      <w:proofErr w:type="spellStart"/>
-      <w:r>
-        <w:rPr>
-          <w:b/>
-          <w14:ligatures w14:val="standard"/>
-        </w:rPr>
-        <w:t>DisplayFormula</w:t>
-      </w:r>
-      <w:proofErr w:type="spellEnd"/>
-      <w:r>
-        <w:rPr>
-          <w14:ligatures w14:val="standard"/>
-        </w:rPr>
-        <w:t xml:space="preserve"> (numbered equation). </w:t>
-      </w:r>
-      <w:r>
-        <w:rPr>
-          <w14:ligatures w14:val="standard"/>
-        </w:rPr>
-        <w:t xml:space="preserve">The </w:t>
-      </w:r>
-      <w:proofErr w:type="spellStart"/>
-      <w:r>
-        <w:rPr>
-          <w:b/>
-          <w14:ligatures w14:val="standard"/>
-        </w:rPr>
-        <w:t>DisplayFormula</w:t>
-      </w:r>
-      <w:proofErr w:type="spellEnd"/>
-      <w:r>
-        <w:rPr>
-          <w14:ligatures w14:val="standard"/>
-        </w:rPr>
-        <w:t xml:space="preserve"> style </w:t>
-      </w:r>
-      <w:r>
-        <w:rPr>
-          <w14:ligatures w14:val="standard"/>
-        </w:rPr>
-        <w:t xml:space="preserve">is </w:t>
-      </w:r>
-      <w:r>
-        <w:rPr>
-          <w14:ligatures w14:val="standard"/>
-        </w:rPr>
-        <w:t>applie</w:t>
-      </w:r>
-      <w:r>
-        <w:rPr>
-          <w14:ligatures w14:val="standard"/>
-        </w:rPr>
-        <w:t>d</w:t>
-      </w:r>
-      <w:r>
-        <w:rPr>
-          <w14:ligatures w14:val="standard"/>
-        </w:rPr>
-        <w:t xml:space="preserve"> only </w:t>
-      </w:r>
-      <w:r>
-        <w:rPr>
-          <w14:ligatures w14:val="standard"/>
-        </w:rPr>
-        <w:t>in case of a</w:t>
-      </w:r>
-      <w:r>
-        <w:rPr>
-          <w14:ligatures w14:val="standard"/>
-        </w:rPr>
-        <w:t xml:space="preserve"> numbered equation.</w:t>
-      </w:r>
-      <w:r>
-        <w:rPr>
-          <w14:ligatures w14:val="standard"/>
-        </w:rPr>
-        <w:t xml:space="preserve"> </w:t>
-      </w:r>
-      <w:r>
-        <w:rPr>
-          <w14:ligatures w14:val="standard"/>
-        </w:rPr>
-        <w:t>A n</w:t>
-      </w:r>
-      <w:r>
-        <w:rPr>
-          <w14:ligatures w14:val="standard"/>
-        </w:rPr>
-        <w:t>umbered equation always ha</w:t>
-      </w:r>
-      <w:r>
-        <w:rPr>
-          <w14:ligatures w14:val="standard"/>
-        </w:rPr>
-        <w:t>s</w:t>
-      </w:r>
-      <w:r>
-        <w:rPr>
-          <w14:ligatures w14:val="standard"/>
-        </w:rPr>
-        <w:t xml:space="preserve"> a number </w:t>
-      </w:r>
-      <w:r>
-        <w:rPr>
-          <w14:ligatures w14:val="standard"/>
-        </w:rPr>
-        <w:t>to its</w:t>
-      </w:r>
-      <w:r>
-        <w:rPr>
-          <w14:ligatures w14:val="standard"/>
-        </w:rPr>
-        <w:t xml:space="preserve"> right.</w:t>
-      </w:r>
-      <w:r>
-        <w:rPr>
-          <w14:ligatures w14:val="standard"/>
-        </w:rPr>
-        <w:t xml:space="preserve"> </w:t>
-      </w:r>
-      <w:r>
-        <w:rPr>
-          <w:lang w:eastAsia="it-IT"/>
-          <w14:ligatures w14:val="standard"/>
-        </w:rPr>
-        <w:t xml:space="preserve">Insert paragraph text </w:t>
-      </w:r>
-      <w:r>
-        <w:rPr>
-          <w14:ligatures w14:val="standard"/>
-        </w:rPr>
-        <w:t>here.</w:t>
-      </w:r>
-      <w:r>
-        <w:rPr>
-          <w:lang w:eastAsia="ja-JP"/>
-          <w14:ligatures w14:val="standard"/>
-        </w:rPr>
-        <w:t xml:space="preserve"> </w:t>
-      </w:r>
-      <w:r>
-        <w:rPr>
-          <w:b/>
-          <w:lang w:eastAsia="ja-JP"/>
-          <w14:ligatures w14:val="standard"/>
-        </w:rPr>
-        <w:t>Display Formula without Number</w:t>
-      </w:r>
-    </w:p>
-    <w:p>
-      <w:pPr>
-        <w:pStyle w:val="DisplayFormulaUnnum"/>
-        <w:ind w:firstLine="240"/>
-        <w:rPr>
-          <w:lang w:eastAsia="ja-JP"/>
-          <w14:ligatures w14:val="standard"/>
-        </w:rPr>
-      </w:pPr>
-      <w:r>
-        <w:rPr>
-          <w:noProof/>
-          <w:position w:val="-24"/>
-        </w:rPr>
-        <w:object w:dxaOrig="2540" w:dyaOrig="700">
-          <v:shape id="_x0000_i1026" type="#_x0000_t75" alt="" style="width:125pt;height:35.15pt;mso-width-percent:0;mso-height-percent:0;mso-width-percent:0;mso-height-percent:0" o:ole="">
-            <v:imagedata r:id="rId13" o:title=""/>
-          </v:shape>
-          <o:OLEObject Type="Embed" ProgID="Equation.DSMT4" ShapeID="_x0000_i1026" DrawAspect="Content" ObjectID="_1641153230" r:id="rId15"/>
-        </w:object>
-      </w:r>
-    </w:p>
-    <w:p>
-      <w:pPr>
-        <w:pStyle w:val="Para"/>
-        <w:jc w:val="both"/>
-        <w:rPr>
-          <w:lang w:eastAsia="ja-JP"/>
-          <w14:ligatures w14:val="standard"/>
-        </w:rPr>
-      </w:pPr>
-      <w:r>
-        <w:rPr>
-          <w14:ligatures w14:val="standard"/>
-        </w:rPr>
-        <w:t xml:space="preserve">The </w:t>
-      </w:r>
-      <w:proofErr w:type="spellStart"/>
-      <w:r>
-        <w:rPr>
-          <w:b/>
-          <w:lang w:eastAsia="ja-JP"/>
-          <w14:ligatures w14:val="standard"/>
-        </w:rPr>
-        <w:t>DisplayFormulaUnnum</w:t>
-      </w:r>
-      <w:proofErr w:type="spellEnd"/>
-      <w:r>
-        <w:rPr>
-          <w:lang w:eastAsia="ja-JP"/>
-          <w14:ligatures w14:val="standard"/>
-        </w:rPr>
-        <w:t xml:space="preserve"> style </w:t>
-      </w:r>
-      <w:r>
-        <w:rPr>
-          <w:lang w:eastAsia="ja-JP"/>
-          <w14:ligatures w14:val="standard"/>
-        </w:rPr>
-        <w:t xml:space="preserve">is </w:t>
-      </w:r>
-      <w:r>
-        <w:rPr>
-          <w:lang w:eastAsia="ja-JP"/>
-          <w14:ligatures w14:val="standard"/>
-        </w:rPr>
-        <w:t>applie</w:t>
-      </w:r>
-      <w:r>
-        <w:rPr>
-          <w:lang w:eastAsia="ja-JP"/>
-          <w14:ligatures w14:val="standard"/>
-        </w:rPr>
-        <w:t>d</w:t>
-      </w:r>
-      <w:r>
-        <w:rPr>
-          <w:lang w:eastAsia="ja-JP"/>
-          <w14:ligatures w14:val="standard"/>
-        </w:rPr>
-        <w:t xml:space="preserve"> only </w:t>
-      </w:r>
-      <w:r>
-        <w:rPr>
-          <w:lang w:eastAsia="ja-JP"/>
-          <w14:ligatures w14:val="standard"/>
-        </w:rPr>
-        <w:t>in case of an</w:t>
-      </w:r>
-      <w:r>
-        <w:rPr>
-          <w:lang w:eastAsia="ja-JP"/>
-          <w14:ligatures w14:val="standard"/>
-        </w:rPr>
-        <w:t xml:space="preserve"> unnumbered equation. </w:t>
-      </w:r>
-      <w:r>
-        <w:rPr>
-          <w:lang w:eastAsia="ja-JP"/>
-          <w14:ligatures w14:val="standard"/>
-        </w:rPr>
-        <w:t>An u</w:t>
-      </w:r>
-      <w:r>
-        <w:rPr>
-          <w:lang w:eastAsia="ja-JP"/>
-          <w14:ligatures w14:val="standard"/>
-        </w:rPr>
-        <w:t>nnumbered display equation never contain</w:t>
-      </w:r>
-      <w:r>
-        <w:rPr>
-          <w:lang w:eastAsia="ja-JP"/>
-          <w14:ligatures w14:val="standard"/>
-        </w:rPr>
-        <w:t>s</w:t>
-      </w:r>
-      <w:r>
-        <w:rPr>
-          <w:lang w:eastAsia="ja-JP"/>
-          <w14:ligatures w14:val="standard"/>
-        </w:rPr>
-        <w:t xml:space="preserve"> </w:t>
-      </w:r>
-      <w:r>
-        <w:rPr>
-          <w:lang w:eastAsia="ja-JP"/>
-          <w14:ligatures w14:val="standard"/>
-        </w:rPr>
-        <w:t>an</w:t>
-      </w:r>
-      <w:r>
-        <w:rPr>
-          <w:lang w:eastAsia="ja-JP"/>
-          <w14:ligatures w14:val="standard"/>
-        </w:rPr>
-        <w:t xml:space="preserve"> </w:t>
-      </w:r>
-      <w:r>
-        <w:rPr>
-          <w:lang w:eastAsia="ja-JP"/>
-          <w14:ligatures w14:val="standard"/>
-        </w:rPr>
-        <w:t xml:space="preserve">equation number </w:t>
-      </w:r>
-      <w:r>
-        <w:rPr>
-          <w:lang w:eastAsia="ja-JP"/>
-          <w14:ligatures w14:val="standard"/>
-        </w:rPr>
-        <w:t>to its</w:t>
-      </w:r>
-      <w:r>
-        <w:rPr>
-          <w:lang w:eastAsia="ja-JP"/>
-          <w14:ligatures w14:val="standard"/>
-        </w:rPr>
-        <w:t xml:space="preserve"> right</w:t>
-      </w:r>
-      <w:r>
-        <w:rPr>
-          <w:lang w:eastAsia="ja-JP"/>
-          <w14:ligatures w14:val="standard"/>
-        </w:rPr>
-        <w:t>,</w:t>
-      </w:r>
-      <w:r>
-        <w:rPr>
-          <w:lang w:eastAsia="ja-JP"/>
-          <w14:ligatures w14:val="standard"/>
-        </w:rPr>
-        <w:t xml:space="preserve"> and </w:t>
-      </w:r>
-      <w:r>
-        <w:rPr>
-          <w:lang w:eastAsia="ja-JP"/>
-          <w14:ligatures w14:val="standard"/>
-        </w:rPr>
-        <w:t>this unique property distinguish</w:t>
-      </w:r>
-      <w:r>
-        <w:rPr>
-          <w:lang w:eastAsia="ja-JP"/>
-          <w14:ligatures w14:val="standard"/>
-        </w:rPr>
-        <w:t>es</w:t>
-      </w:r>
-      <w:r>
-        <w:rPr>
-          <w:lang w:eastAsia="ja-JP"/>
-          <w14:ligatures w14:val="standard"/>
-        </w:rPr>
-        <w:t xml:space="preserve"> </w:t>
-      </w:r>
-      <w:r>
-        <w:rPr>
-          <w:lang w:eastAsia="ja-JP"/>
-          <w14:ligatures w14:val="standard"/>
-        </w:rPr>
-        <w:t xml:space="preserve">it </w:t>
-      </w:r>
-      <w:r>
-        <w:rPr>
-          <w:lang w:eastAsia="ja-JP"/>
-          <w14:ligatures w14:val="standard"/>
-        </w:rPr>
-        <w:t>from a</w:t>
-      </w:r>
-      <w:r>
-        <w:rPr>
-          <w:lang w:eastAsia="ja-JP"/>
-          <w14:ligatures w14:val="standard"/>
-        </w:rPr>
-        <w:t xml:space="preserve"> numbered equation.</w:t>
-      </w:r>
-    </w:p>
-    <w:p>
-      <w:pPr>
-        <w:pStyle w:val="Image"/>
-        <w:rPr>
-          <w14:ligatures w14:val="standard"/>
-        </w:rPr>
-      </w:pPr>
-      <w:r>
-        <w:rPr>
-          <w:noProof/>
-          <w14:ligatures w14:val="standard"/>
-        </w:rPr>
         <w:drawing>
           <wp:inline distT="0" distB="0" distL="0" distR="0" wp14:anchorId="0D08E663" wp14:editId="297B25E7">
             <wp:extent cx="2600325" cy="1752600"/>
@@ -2449,7 +1669,7 @@
                     <pic:cNvPicPr/>
                   </pic:nvPicPr>
                   <pic:blipFill>
-                    <a:blip r:embed="rId16">
+                    <a:blip r:embed="rId13">
                       <a:extLst>
                         <a:ext uri="{28A0092B-C50C-407E-A947-70E740481C1C}">
                           <a14:useLocalDpi xmlns:a14="http://schemas.microsoft.com/office/drawing/2010/main" val="0"/>
@@ -2481,6 +1701,7 @@
         <w:pStyle w:val="FigureCaption"/>
         <w:jc w:val="both"/>
         <w:rPr>
+          <w:rFonts w:hint="eastAsia"/>
           <w:b w:val="0"/>
           <w:lang w:eastAsia="ja-JP"/>
           <w14:ligatures w14:val="standard"/>
@@ -2566,190 +1787,223 @@
     </w:p>
     <w:p>
       <w:pPr>
-        <w:pStyle w:val="Statements"/>
-        <w:rPr>
-          <w:lang w:eastAsia="ja-JP"/>
-          <w14:ligatures w14:val="standard"/>
-        </w:rPr>
-      </w:pPr>
-      <w:r>
-        <w:rPr>
-          <w:b/>
-          <w:lang w:eastAsia="ja-JP"/>
-          <w14:ligatures w14:val="standard"/>
-        </w:rPr>
-        <w:t>The</w:t>
-      </w:r>
-      <w:r>
-        <w:rPr>
-          <w:b/>
-          <w:lang w:eastAsia="ja-JP"/>
-          <w14:ligatures w14:val="standard"/>
-        </w:rPr>
-        <w:t>o</w:t>
-      </w:r>
-      <w:r>
-        <w:rPr>
-          <w:b/>
-          <w:lang w:eastAsia="ja-JP"/>
-          <w14:ligatures w14:val="standard"/>
-        </w:rPr>
-        <w:t>r</w:t>
-      </w:r>
-      <w:r>
-        <w:rPr>
-          <w:b/>
-          <w:lang w:eastAsia="ja-JP"/>
-          <w14:ligatures w14:val="standard"/>
-        </w:rPr>
-        <w:t>e</w:t>
-      </w:r>
-      <w:r>
-        <w:rPr>
-          <w:b/>
-          <w:lang w:eastAsia="ja-JP"/>
-          <w14:ligatures w14:val="standard"/>
-        </w:rPr>
-        <w:t>m</w:t>
-      </w:r>
-      <w:r>
-        <w:rPr>
-          <w:b/>
-          <w:lang w:eastAsia="ja-JP"/>
-          <w14:ligatures w14:val="standard"/>
-        </w:rPr>
-        <w:t>/Proof/Lemma</w:t>
-      </w:r>
-      <w:r>
-        <w:rPr>
-          <w:b/>
-          <w:lang w:eastAsia="ja-JP"/>
-          <w14:ligatures w14:val="standard"/>
-        </w:rPr>
-        <w:t>.</w:t>
-      </w:r>
-      <w:r>
-        <w:rPr>
-          <w:lang w:eastAsia="ja-JP"/>
-          <w14:ligatures w14:val="standard"/>
-        </w:rPr>
-        <w:t xml:space="preserve"> </w:t>
-      </w:r>
+        <w:pStyle w:val="Head1"/>
+        <w:spacing w:before="380"/>
+        <w:rPr>
+          <w:lang w:eastAsia="zh-TW"/>
+          <w14:ligatures w14:val="standard"/>
+        </w:rPr>
+      </w:pPr>
+      <w:r>
+        <w:rPr>
+          <w:rStyle w:val="Label"/>
+          <w14:ligatures w14:val="standard"/>
+        </w:rPr>
+        <w:t>2</w:t>
+      </w:r>
+      <w:r>
+        <w:rPr>
+          <w14:ligatures w14:val="standard"/>
+        </w:rPr>
+        <w:t> </w:t>
+      </w:r>
+      <w:r>
+        <w:rPr>
+          <w:lang w:eastAsia="zh-TW"/>
+          <w14:ligatures w14:val="standard"/>
+        </w:rPr>
+        <w:t>Impediments and Solutions</w:t>
+      </w:r>
+    </w:p>
+    <w:p>
+      <w:pPr>
+        <w:pStyle w:val="Extract"/>
+        <w:ind w:left="0"/>
+        <w:rPr>
+          <w:szCs w:val="18"/>
+          <w:lang w:eastAsia="zh-TW"/>
+          <w14:ligatures w14:val="standard"/>
+        </w:rPr>
+      </w:pPr>
       <w:r>
         <w:rPr>
           <w:szCs w:val="18"/>
           <w:lang w:eastAsia="ja-JP"/>
           <w14:ligatures w14:val="standard"/>
         </w:rPr>
-        <w:t>Insert text here for the enunciation or Math statement. Insert text here for the enunciation or Math statement. Insert text here for the enunciation or Math statement. Insert text here for the enunciation or Math statement. Insert text here for the enunciation or Math statement.</w:t>
+        <w:t xml:space="preserve">When agile teams form together into a bigger agile team, they usually need to deal with the following impediments. First, it always comes to the </w:t>
+      </w:r>
+      <w:r>
+        <w:rPr>
+          <w:b/>
+          <w:bCs/>
+          <w:szCs w:val="18"/>
+          <w:lang w:eastAsia="ja-JP"/>
+          <w14:ligatures w14:val="standard"/>
+        </w:rPr>
+        <w:t>unfamiliarity</w:t>
+      </w:r>
+      <w:r>
+        <w:rPr>
+          <w:szCs w:val="18"/>
+          <w:lang w:eastAsia="ja-JP"/>
+          <w14:ligatures w14:val="standard"/>
+        </w:rPr>
+        <w:t xml:space="preserve"> to each other from the other side. Knowing roles and skills from team members is considered </w:t>
+      </w:r>
+      <w:r>
+        <w:rPr>
+          <w:szCs w:val="18"/>
+          <w:lang w:eastAsia="zh-TW"/>
+          <w14:ligatures w14:val="standard"/>
+        </w:rPr>
+        <w:t xml:space="preserve">a majored part in agile </w:t>
+      </w:r>
+      <w:r>
+        <w:rPr>
+          <w:szCs w:val="18"/>
+          <w:lang w:eastAsia="zh-TW"/>
+          <w14:ligatures w14:val="standard"/>
+        </w:rPr>
+        <w:t>methodology</w:t>
+      </w:r>
+      <w:r>
+        <w:rPr>
+          <w:szCs w:val="18"/>
+          <w:lang w:eastAsia="zh-TW"/>
+          <w14:ligatures w14:val="standard"/>
+        </w:rPr>
+        <w:t>. However, people usually like to stick together with someone who is already familiar with. E</w:t>
+      </w:r>
+      <w:r>
+        <w:rPr>
+          <w:szCs w:val="18"/>
+          <w:lang w:eastAsia="zh-TW"/>
+          <w14:ligatures w14:val="standard"/>
+        </w:rPr>
+        <w:t>specially</w:t>
+      </w:r>
+      <w:r>
+        <w:rPr>
+          <w:szCs w:val="18"/>
+          <w:lang w:eastAsia="zh-TW"/>
+          <w14:ligatures w14:val="standard"/>
+        </w:rPr>
+        <w:t xml:space="preserve"> when the bigger agile team is formed in a short period of time, a barrier between the two sides is often an obstacle to cross. This would cause a higher cost when it comes to communicate during the agile process.</w:t>
       </w:r>
     </w:p>
     <w:p>
       <w:pPr>
         <w:pStyle w:val="Extract"/>
+        <w:ind w:left="0"/>
         <w:rPr>
           <w:szCs w:val="18"/>
-          <w:lang w:eastAsia="ja-JP"/>
-          <w14:ligatures w14:val="standard"/>
-        </w:rPr>
-      </w:pPr>
-      <w:r>
-        <w:rPr>
-          <w:szCs w:val="18"/>
-          <w:lang w:eastAsia="ja-JP"/>
-          <w14:ligatures w14:val="standard"/>
-        </w:rPr>
-        <w:t>....</w:t>
-      </w:r>
-      <w:r>
-        <w:rPr>
-          <w:szCs w:val="18"/>
-          <w:lang w:eastAsia="ja-JP"/>
-          <w14:ligatures w14:val="standard"/>
-        </w:rPr>
-        <w:t xml:space="preserve">Insert text here for the </w:t>
-      </w:r>
-      <w:r>
-        <w:rPr>
-          <w:szCs w:val="18"/>
-          <w:lang w:eastAsia="ja-JP"/>
-          <w14:ligatures w14:val="standard"/>
-        </w:rPr>
-        <w:t xml:space="preserve">Quotation or </w:t>
-      </w:r>
-      <w:r>
-        <w:rPr>
-          <w:szCs w:val="18"/>
-          <w:lang w:eastAsia="ja-JP"/>
-          <w14:ligatures w14:val="standard"/>
-        </w:rPr>
-        <w:t xml:space="preserve">Extract, </w:t>
-      </w:r>
-      <w:r>
-        <w:rPr>
-          <w:szCs w:val="18"/>
-          <w:lang w:eastAsia="ja-JP"/>
-          <w14:ligatures w14:val="standard"/>
-        </w:rPr>
-        <w:t>Insert text here for the Quotation or Extract, Insert text here for the Quotation or Extract, Insert text here for the Quotation or Extract, Insert text here for the Quotation or Extract, Insert text here for the Quotation or Extract</w:t>
-      </w:r>
-      <w:r>
-        <w:rPr>
-          <w:szCs w:val="18"/>
-          <w:lang w:eastAsia="ja-JP"/>
-          <w14:ligatures w14:val="standard"/>
-        </w:rPr>
-        <w:t>.</w:t>
-      </w:r>
+          <w:lang w:eastAsia="zh-TW"/>
+          <w14:ligatures w14:val="standard"/>
+        </w:rPr>
+      </w:pPr>
     </w:p>
     <w:p>
       <w:pPr>
         <w:pStyle w:val="Extract"/>
-        <w:ind w:left="0"/>
+        <w:ind w:left="0" w:rightChars="200"/>
         <w:rPr>
           <w:szCs w:val="18"/>
-          <w:lang w:eastAsia="ja-JP"/>
-          <w14:ligatures w14:val="standard"/>
-        </w:rPr>
-      </w:pPr>
+          <w:lang w:eastAsia="zh-TW"/>
+          <w14:ligatures w14:val="standard"/>
+        </w:rPr>
+      </w:pPr>
+      <w:r>
+        <w:rPr>
+          <w:szCs w:val="18"/>
+          <w:lang w:eastAsia="zh-TW"/>
+          <w14:ligatures w14:val="standard"/>
+        </w:rPr>
+        <w:t xml:space="preserve">Second, the </w:t>
+      </w:r>
+      <w:r>
+        <w:rPr>
+          <w:b/>
+          <w:bCs/>
+          <w:szCs w:val="18"/>
+          <w:lang w:eastAsia="zh-TW"/>
+          <w14:ligatures w14:val="standard"/>
+        </w:rPr>
+        <w:t>tools</w:t>
+      </w:r>
+      <w:r>
+        <w:rPr>
+          <w:szCs w:val="18"/>
+          <w:lang w:eastAsia="zh-TW"/>
+          <w14:ligatures w14:val="standard"/>
+        </w:rPr>
+        <w:t xml:space="preserve"> for both teams need to be standardized. The word “tools” I mean here isn’t just for development tools. It also includes agile management tools, issue tracking tools, communication tools, code conventions, and etc. Before forming large team, each group always had their own standard tools and were acquainted with them. However, a uniform technology must rule this bigger agile team. Also, a period of learning time should be considered within the software development process.</w:t>
+      </w:r>
     </w:p>
     <w:p>
       <w:pPr>
-        <w:pStyle w:val="Head1"/>
-        <w:spacing w:before="380"/>
-        <w:rPr>
+        <w:pStyle w:val="Extract"/>
+        <w:ind w:left="0" w:rightChars="200"/>
+        <w:rPr>
+          <w:rFonts w:hint="eastAsia"/>
+          <w:szCs w:val="18"/>
           <w:lang w:eastAsia="zh-TW"/>
           <w14:ligatures w14:val="standard"/>
         </w:rPr>
       </w:pPr>
-      <w:r>
-        <w:rPr>
-          <w:rStyle w:val="Label"/>
-          <w14:ligatures w14:val="standard"/>
-        </w:rPr>
-        <w:t>2</w:t>
-      </w:r>
-      <w:r>
-        <w:rPr>
-          <w14:ligatures w14:val="standard"/>
-        </w:rPr>
-        <w:t> </w:t>
-      </w:r>
-      <w:r>
-        <w:rPr>
-          <w:lang w:eastAsia="zh-TW"/>
-          <w14:ligatures w14:val="standard"/>
-        </w:rPr>
-        <w:t>Impediments and Solutions</w:t>
-      </w:r>
     </w:p>
     <w:p>
       <w:pPr>
         <w:pStyle w:val="Extract"/>
-        <w:ind w:left="0"/>
+        <w:ind w:left="0" w:rightChars="200"/>
         <w:rPr>
           <w:szCs w:val="18"/>
-          <w:lang w:eastAsia="ja-JP"/>
+          <w:lang w:eastAsia="zh-TW"/>
+          <w14:ligatures w14:val="standard"/>
+        </w:rPr>
+      </w:pPr>
+      <w:r>
+        <w:rPr>
+          <w:rFonts w:hint="eastAsia"/>
+          <w:szCs w:val="18"/>
+          <w:lang w:eastAsia="zh-TW"/>
+          <w14:ligatures w14:val="standard"/>
+        </w:rPr>
+        <w:t>L</w:t>
+      </w:r>
+      <w:r>
+        <w:rPr>
+          <w:szCs w:val="18"/>
+          <w:lang w:eastAsia="zh-TW"/>
+          <w14:ligatures w14:val="standard"/>
+        </w:rPr>
+        <w:t xml:space="preserve">ast but not least, a </w:t>
+      </w:r>
+      <w:r>
+        <w:rPr>
+          <w:b/>
+          <w:bCs/>
+          <w:szCs w:val="18"/>
+          <w:lang w:eastAsia="zh-TW"/>
+          <w14:ligatures w14:val="standard"/>
+        </w:rPr>
+        <w:t>reallocation</w:t>
+      </w:r>
+      <w:r>
+        <w:rPr>
+          <w:szCs w:val="18"/>
+          <w:lang w:eastAsia="zh-TW"/>
+          <w14:ligatures w14:val="standard"/>
+        </w:rPr>
+        <w:t xml:space="preserve"> for similar roles should be reviewed before the bigger team starts. The software projects may look very different and need to reallocate the members into small or big size for each functional branch teams. For example, a backend-oriented software project would require a bigger number of backend engineers. And by forming a bigger team doesn’t mean the value of each member goes down. It should, precisely, form a more flexible and robust team.</w:t>
+      </w:r>
+    </w:p>
+    <w:p>
+      <w:pPr>
+        <w:pStyle w:val="Head2"/>
+        <w:ind w:left="0" w:firstLine="0"/>
+        <w:rPr>
+          <w:rFonts w:hint="eastAsia"/>
           <w14:ligatures w14:val="standard"/>
         </w:rPr>
       </w:pPr>
@@ -2831,7 +2085,14 @@
           <w:lang w:eastAsia="it-IT"/>
           <w14:ligatures w14:val="standard"/>
         </w:rPr>
-        <w:t>However, it has not been fully studied which contents in the daily work of the team will affect the team performance.</w:t>
+        <w:t xml:space="preserve">However, it has not </w:t>
+      </w:r>
+      <w:r>
+        <w:rPr>
+          <w:lang w:eastAsia="it-IT"/>
+          <w14:ligatures w14:val="standard"/>
+        </w:rPr>
+        <w:t>been fully studied which contents in the daily work of the team will affect the team performance.</w:t>
       </w:r>
       <w:r>
         <w:rPr>
@@ -2920,16 +2181,7 @@
           <w:lang w:eastAsia="it-IT"/>
           <w14:ligatures w14:val="standard"/>
         </w:rPr>
-        <w:t>to determine what functions need to be done and what goals need to be achieved in one cycle</w:t>
-      </w:r>
-      <w:bookmarkStart w:id="1" w:name="_GoBack"/>
-      <w:bookmarkEnd w:id="1"/>
-      <w:r>
-        <w:rPr>
-          <w:lang w:eastAsia="it-IT"/>
-          <w14:ligatures w14:val="standard"/>
-        </w:rPr>
-        <w:t>.</w:t>
+        <w:t>to determine what functions need to be done and what goals need to be achieved in one cycle.</w:t>
       </w:r>
       <w:r>
         <w:rPr>
@@ -3037,21 +2289,12 @@
         </w:rPr>
         <w:t xml:space="preserve"> </w:t>
       </w:r>
-      <w:proofErr w:type="gramStart"/>
       <w:r>
         <w:rPr>
           <w:lang w:eastAsia="it-IT"/>
           <w14:ligatures w14:val="standard"/>
         </w:rPr>
-        <w:t>It</w:t>
-      </w:r>
-      <w:proofErr w:type="gramEnd"/>
-      <w:r>
-        <w:rPr>
-          <w:lang w:eastAsia="it-IT"/>
-          <w14:ligatures w14:val="standard"/>
-        </w:rPr>
-        <w:t xml:space="preserve"> is divided into three aspects:</w:t>
+        <w:t>It is divided into three aspects:</w:t>
       </w:r>
     </w:p>
     <w:p>
@@ -3266,6 +2509,78 @@
           <w14:ligatures w14:val="standard"/>
         </w:rPr>
         <w:t xml:space="preserve"> each team is small, its staffing is comprehensive.</w:t>
+      </w:r>
+    </w:p>
+    <w:p>
+      <w:pPr>
+        <w:pStyle w:val="Head2"/>
+        <w:ind w:left="0" w:firstLine="0"/>
+        <w:rPr>
+          <w14:ligatures w14:val="standard"/>
+        </w:rPr>
+      </w:pPr>
+    </w:p>
+    <w:p>
+      <w:pPr>
+        <w:pStyle w:val="Head2"/>
+        <w:rPr>
+          <w14:ligatures w14:val="standard"/>
+        </w:rPr>
+      </w:pPr>
+      <w:r>
+        <w:rPr>
+          <w:rStyle w:val="Label"/>
+          <w14:ligatures w14:val="standard"/>
+        </w:rPr>
+        <w:t>2</w:t>
+      </w:r>
+      <w:r>
+        <w:rPr>
+          <w:rStyle w:val="Label"/>
+          <w14:ligatures w14:val="standard"/>
+        </w:rPr>
+        <w:t>.</w:t>
+      </w:r>
+      <w:r>
+        <w:rPr>
+          <w:rStyle w:val="Label"/>
+          <w14:ligatures w14:val="standard"/>
+        </w:rPr>
+        <w:t>2</w:t>
+      </w:r>
+      <w:r>
+        <w:rPr>
+          <w14:ligatures w14:val="standard"/>
+        </w:rPr>
+        <w:t> </w:t>
+      </w:r>
+      <w:r>
+        <w:rPr>
+          <w:bCs/>
+          <w14:ligatures w14:val="standard"/>
+        </w:rPr>
+        <w:t>Solutio</w:t>
+      </w:r>
+      <w:r>
+        <w:rPr>
+          <w:bCs/>
+          <w14:ligatures w14:val="standard"/>
+        </w:rPr>
+        <w:t>n</w:t>
+      </w:r>
+      <w:r>
+        <w:rPr>
+          <w:bCs/>
+          <w14:ligatures w14:val="standard"/>
+        </w:rPr>
+        <w:t xml:space="preserve"> to Unf</w:t>
+      </w:r>
+      <w:r>
+        <w:rPr>
+          <w:bCs/>
+          <w14:ligatures w14:val="standard"/>
+        </w:rPr>
+        <w:t>amiliarity</w:t>
       </w:r>
     </w:p>
     <w:p>
@@ -3274,20 +2589,37 @@
         <w:ind w:firstLine="0"/>
         <w:jc w:val="both"/>
         <w:rPr>
+          <w14:ligatures w14:val="standard"/>
+        </w:rPr>
+      </w:pPr>
+      <w:r>
+        <w:rPr>
           <w:lang w:eastAsia="it-IT"/>
           <w14:ligatures w14:val="standard"/>
         </w:rPr>
-      </w:pPr>
-    </w:p>
-    <w:p>
-      <w:pPr>
-        <w:pStyle w:val="Para"/>
-        <w:ind w:firstLine="0"/>
-        <w:jc w:val="both"/>
-        <w:rPr>
-          <w14:ligatures w14:val="standard"/>
-        </w:rPr>
-      </w:pPr>
+        <w:t xml:space="preserve">People factors </w:t>
+      </w:r>
+      <w:r>
+        <w:rPr>
+          <w:lang w:eastAsia="zh-TW"/>
+          <w14:ligatures w14:val="standard"/>
+        </w:rPr>
+        <w:t xml:space="preserve">account for agile methodology </w:t>
+      </w:r>
+      <w:r>
+        <w:rPr>
+          <w:lang w:eastAsia="it-IT"/>
+          <w14:ligatures w14:val="standard"/>
+        </w:rPr>
+        <w:t>a large proportion and it is always the one with the most uncertainty. But still, try to take the following ideas to tackle the ice wall.</w:t>
+      </w:r>
+      <w:r>
+        <w:rPr>
+          <w:lang w:eastAsia="it-IT"/>
+          <w14:ligatures w14:val="standard"/>
+        </w:rPr>
+        <w:t xml:space="preserve"> </w:t>
+      </w:r>
     </w:p>
     <w:p>
       <w:pPr>
@@ -3306,7 +2638,7 @@
         <w:rPr>
           <w14:ligatures w14:val="standard"/>
         </w:rPr>
-        <w:t>In a Word 2010 document, insert a picture.</w:t>
+        <w:t>Before the project start, let two teams know each other with brief introduction and skills review.</w:t>
       </w:r>
     </w:p>
     <w:p>
@@ -3326,47 +2658,19 @@
         <w:rPr>
           <w14:ligatures w14:val="standard"/>
         </w:rPr>
-        <w:t>Right c</w:t>
-      </w:r>
-      <w:r>
-        <w:rPr>
-          <w14:ligatures w14:val="standard"/>
-        </w:rPr>
-        <w:t xml:space="preserve">lick </w:t>
-      </w:r>
-      <w:r>
-        <w:rPr>
-          <w14:ligatures w14:val="standard"/>
-        </w:rPr>
-        <w:t xml:space="preserve">on the inserted picture and select </w:t>
-      </w:r>
-      <w:r>
-        <w:rPr>
-          <w14:ligatures w14:val="standard"/>
-        </w:rPr>
-        <w:t>the</w:t>
-      </w:r>
-      <w:r>
-        <w:rPr>
-          <w14:ligatures w14:val="standard"/>
-        </w:rPr>
-        <w:t xml:space="preserve"> </w:t>
-      </w:r>
-      <w:r>
-        <w:rPr>
-          <w:b/>
-          <w14:ligatures w14:val="standard"/>
-        </w:rPr>
-        <w:t>Format Picture</w:t>
-      </w:r>
-      <w:r>
-        <w:rPr>
-          <w14:ligatures w14:val="standard"/>
-        </w:rPr>
-        <w:t xml:space="preserve"> option</w:t>
-      </w:r>
-      <w:r>
-        <w:rPr>
+        <w:t>Get used to cooperate with the other team through unofficial events, such as team building activities, knowledge share</w:t>
+      </w:r>
+      <w:r>
+        <w:rPr>
+          <w:lang w:eastAsia="zh-TW"/>
+          <w14:ligatures w14:val="standard"/>
+        </w:rPr>
+        <w:t xml:space="preserve"> time, and etc</w:t>
+      </w:r>
+      <w:r>
+        <w:rPr>
+          <w:rFonts w:hint="eastAsia"/>
+          <w:lang w:eastAsia="zh-TW"/>
           <w14:ligatures w14:val="standard"/>
         </w:rPr>
         <w:t>.</w:t>
@@ -3374,11 +2678,6 @@
     </w:p>
     <w:p>
       <w:pPr>
-        <w:pStyle w:val="a1"/>
-        <w:numPr>
-          <w:ilvl w:val="0"/>
-          <w:numId w:val="30"/>
-        </w:numPr>
         <w:shd w:val="clear" w:color="auto" w:fill="FFFFFF"/>
         <w:spacing w:before="100" w:beforeAutospacing="1" w:after="100" w:afterAutospacing="1" w:line="240" w:lineRule="auto"/>
         <w:rPr>
@@ -3389,985 +2688,284 @@
         <w:rPr>
           <w14:ligatures w14:val="standard"/>
         </w:rPr>
-        <w:t xml:space="preserve">Select </w:t>
-      </w:r>
-      <w:r>
-        <w:rPr>
-          <w14:ligatures w14:val="standard"/>
-        </w:rPr>
-        <w:t xml:space="preserve">the </w:t>
-      </w:r>
-      <w:r>
-        <w:rPr>
-          <w:b/>
-          <w14:ligatures w14:val="standard"/>
-        </w:rPr>
-        <w:t>Alt Txt</w:t>
-      </w:r>
-      <w:r>
-        <w:rPr>
-          <w14:ligatures w14:val="standard"/>
-        </w:rPr>
-        <w:t xml:space="preserve"> option from the left</w:t>
-      </w:r>
-      <w:r>
-        <w:rPr>
-          <w14:ligatures w14:val="standard"/>
-        </w:rPr>
-        <w:t>-</w:t>
-      </w:r>
-      <w:r>
-        <w:rPr>
-          <w14:ligatures w14:val="standard"/>
-        </w:rPr>
-        <w:t>side panel options.</w:t>
+        <w:t>Large-scale team always bring the unfamiliarity issue at the beginning. But the main point is how short can two teams eliminate such atmosphere.</w:t>
       </w:r>
     </w:p>
     <w:p>
       <w:pPr>
-        <w:pStyle w:val="a1"/>
-        <w:numPr>
-          <w:ilvl w:val="0"/>
-          <w:numId w:val="30"/>
-        </w:numPr>
-        <w:shd w:val="clear" w:color="auto" w:fill="FFFFFF"/>
-        <w:spacing w:before="100" w:beforeAutospacing="1" w:after="100" w:afterAutospacing="1" w:line="240" w:lineRule="auto"/>
-        <w:rPr>
-          <w14:ligatures w14:val="standard"/>
-        </w:rPr>
-      </w:pPr>
-      <w:r>
-        <w:rPr>
-          <w14:ligatures w14:val="standard"/>
-        </w:rPr>
-        <w:t xml:space="preserve">In the </w:t>
-      </w:r>
-      <w:r>
-        <w:rPr>
-          <w14:ligatures w14:val="standard"/>
-        </w:rPr>
-        <w:t>"</w:t>
-      </w:r>
-      <w:r>
-        <w:rPr>
-          <w14:ligatures w14:val="standard"/>
-        </w:rPr>
-        <w:t>Title:</w:t>
-      </w:r>
-      <w:r>
-        <w:rPr>
-          <w14:ligatures w14:val="standard"/>
-        </w:rPr>
-        <w:t>"</w:t>
-      </w:r>
-      <w:r>
-        <w:rPr>
-          <w14:ligatures w14:val="standard"/>
-        </w:rPr>
-        <w:t xml:space="preserve"> and </w:t>
-      </w:r>
-      <w:r>
-        <w:rPr>
-          <w14:ligatures w14:val="standard"/>
-        </w:rPr>
-        <w:t>"</w:t>
-      </w:r>
-      <w:r>
-        <w:rPr>
-          <w14:ligatures w14:val="standard"/>
-        </w:rPr>
-        <w:t>Description:</w:t>
-      </w:r>
-      <w:r>
-        <w:rPr>
-          <w14:ligatures w14:val="standard"/>
-        </w:rPr>
-        <w:t>"</w:t>
-      </w:r>
-      <w:r>
-        <w:rPr>
-          <w14:ligatures w14:val="standard"/>
-        </w:rPr>
-        <w:t xml:space="preserve"> text boxes</w:t>
-      </w:r>
-      <w:r>
-        <w:rPr>
-          <w14:ligatures w14:val="standard"/>
-        </w:rPr>
-        <w:t>,</w:t>
-      </w:r>
-      <w:r>
-        <w:rPr>
-          <w14:ligatures w14:val="standard"/>
-        </w:rPr>
-        <w:t xml:space="preserve"> type the text you want to represent the picture, and then click </w:t>
-      </w:r>
-      <w:r>
-        <w:rPr>
-          <w14:ligatures w14:val="standard"/>
-        </w:rPr>
-        <w:t>"</w:t>
-      </w:r>
-      <w:r>
-        <w:rPr>
-          <w14:ligatures w14:val="standard"/>
-        </w:rPr>
-        <w:t>Close</w:t>
-      </w:r>
-      <w:r>
-        <w:rPr>
-          <w14:ligatures w14:val="standard"/>
-        </w:rPr>
-        <w:t>"</w:t>
-      </w:r>
-      <w:r>
-        <w:rPr>
-          <w14:ligatures w14:val="standard"/>
-        </w:rPr>
-        <w:t>.</w:t>
-      </w:r>
+        <w:pStyle w:val="Head2"/>
+        <w:ind w:left="0" w:firstLine="0"/>
+        <w:rPr>
+          <w:rFonts w:hint="eastAsia"/>
+          <w14:ligatures w14:val="standard"/>
+        </w:rPr>
+      </w:pPr>
     </w:p>
     <w:p>
       <w:pPr>
-        <w:pStyle w:val="Para"/>
-        <w:jc w:val="both"/>
-        <w:rPr>
-          <w14:ligatures w14:val="standard"/>
-        </w:rPr>
-      </w:pPr>
-      <w:r>
-        <w:rPr>
-          <w:lang w:eastAsia="it-IT"/>
-          <w14:ligatures w14:val="standard"/>
-        </w:rPr>
-        <w:t xml:space="preserve">Below are steps to place alt-txt value in </w:t>
-      </w:r>
-      <w:r>
-        <w:rPr>
-          <w:b/>
-          <w:lang w:eastAsia="it-IT"/>
-          <w14:ligatures w14:val="standard"/>
-        </w:rPr>
-        <w:t>MS Word 201</w:t>
-      </w:r>
-      <w:r>
-        <w:rPr>
-          <w:b/>
-          <w:lang w:eastAsia="it-IT"/>
+        <w:pStyle w:val="Head2"/>
+        <w:ind w:left="0" w:firstLine="0"/>
+        <w:rPr>
+          <w14:ligatures w14:val="standard"/>
+        </w:rPr>
+      </w:pPr>
+      <w:r>
+        <w:rPr>
+          <w:rStyle w:val="Label"/>
+          <w14:ligatures w14:val="standard"/>
+        </w:rPr>
+        <w:t>2</w:t>
+      </w:r>
+      <w:r>
+        <w:rPr>
+          <w:rStyle w:val="Label"/>
+          <w14:ligatures w14:val="standard"/>
+        </w:rPr>
+        <w:t>.</w:t>
+      </w:r>
+      <w:r>
+        <w:rPr>
+          <w:rStyle w:val="Label"/>
           <w14:ligatures w14:val="standard"/>
         </w:rPr>
         <w:t>3</w:t>
       </w:r>
       <w:r>
         <w:rPr>
-          <w:b/>
-          <w:lang w:eastAsia="it-IT"/>
-          <w14:ligatures w14:val="standard"/>
-        </w:rPr>
-        <w:t>/2016</w:t>
-      </w:r>
-      <w:r>
-        <w:rPr>
-          <w:lang w:eastAsia="it-IT"/>
-          <w14:ligatures w14:val="standard"/>
-        </w:rPr>
-        <w:t xml:space="preserve">. </w:t>
-      </w:r>
-      <w:r>
-        <w:rPr>
-          <w14:ligatures w14:val="standard"/>
-        </w:rPr>
-        <w:t>To add alternative text to a picture in Word 201</w:t>
-      </w:r>
-      <w:r>
-        <w:rPr>
-          <w14:ligatures w14:val="standard"/>
-        </w:rPr>
-        <w:t>3</w:t>
-      </w:r>
-      <w:r>
-        <w:rPr>
-          <w14:ligatures w14:val="standard"/>
-        </w:rPr>
-        <w:t>/2016</w:t>
-      </w:r>
-      <w:r>
-        <w:rPr>
-          <w14:ligatures w14:val="standard"/>
-        </w:rPr>
-        <w:t>, follow these steps:</w:t>
+          <w14:ligatures w14:val="standard"/>
+        </w:rPr>
+        <w:t> </w:t>
+      </w:r>
+      <w:r>
+        <w:rPr>
+          <w:bCs/>
+          <w14:ligatures w14:val="standard"/>
+        </w:rPr>
+        <w:t xml:space="preserve"> </w:t>
+      </w:r>
+      <w:r>
+        <w:rPr>
+          <w:lang w:eastAsia="zh-TW"/>
+          <w14:ligatures w14:val="standard"/>
+        </w:rPr>
+        <w:t xml:space="preserve">Unify </w:t>
+      </w:r>
+      <w:r>
+        <w:rPr>
+          <w14:ligatures w14:val="standard"/>
+        </w:rPr>
+        <w:t>Tools</w:t>
       </w:r>
     </w:p>
     <w:p>
       <w:pPr>
-        <w:pStyle w:val="a1"/>
-        <w:numPr>
-          <w:ilvl w:val="0"/>
-          <w:numId w:val="31"/>
-        </w:numPr>
-        <w:shd w:val="clear" w:color="auto" w:fill="FFFFFF"/>
-        <w:spacing w:before="100" w:beforeAutospacing="1" w:after="100" w:afterAutospacing="1" w:line="240" w:lineRule="auto"/>
-        <w:rPr>
-          <w14:ligatures w14:val="standard"/>
-        </w:rPr>
-      </w:pPr>
-      <w:r>
-        <w:rPr>
-          <w14:ligatures w14:val="standard"/>
-        </w:rPr>
-        <w:t>In a Word 201</w:t>
-      </w:r>
-      <w:r>
-        <w:rPr>
-          <w14:ligatures w14:val="standard"/>
-        </w:rPr>
-        <w:t>3</w:t>
-      </w:r>
-      <w:r>
-        <w:rPr>
-          <w14:ligatures w14:val="standard"/>
-        </w:rPr>
-        <w:t>/2016</w:t>
-      </w:r>
-      <w:r>
-        <w:rPr>
-          <w14:ligatures w14:val="standard"/>
-        </w:rPr>
-        <w:t xml:space="preserve"> document, insert a picture.</w:t>
+        <w:pStyle w:val="Extract"/>
+        <w:ind w:left="0" w:rightChars="200"/>
+        <w:rPr>
+          <w:szCs w:val="18"/>
+          <w:lang w:eastAsia="zh-TW"/>
+          <w14:ligatures w14:val="standard"/>
+        </w:rPr>
+      </w:pPr>
+      <w:r>
+        <w:rPr>
+          <w:szCs w:val="18"/>
+          <w:lang w:eastAsia="zh-TW"/>
+          <w14:ligatures w14:val="standard"/>
+        </w:rPr>
+        <w:t xml:space="preserve">Nowadays technology teams are collaborating using several different tools. Even inside the same department may vary from one to another. The two agile teams should send their leader to decide what kind of tools matches the best for the </w:t>
+      </w:r>
+      <w:r>
+        <w:rPr>
+          <w:szCs w:val="18"/>
+          <w:lang w:eastAsia="zh-TW"/>
+          <w14:ligatures w14:val="standard"/>
+        </w:rPr>
+        <w:lastRenderedPageBreak/>
+        <w:t>following projects, not just based on the one that they were familiar with.</w:t>
       </w:r>
     </w:p>
     <w:p>
       <w:pPr>
-        <w:pStyle w:val="a1"/>
-        <w:numPr>
-          <w:ilvl w:val="0"/>
-          <w:numId w:val="31"/>
-        </w:numPr>
-        <w:shd w:val="clear" w:color="auto" w:fill="FFFFFF"/>
-        <w:spacing w:before="100" w:beforeAutospacing="1" w:after="100" w:afterAutospacing="1" w:line="240" w:lineRule="auto"/>
-        <w:rPr>
-          <w14:ligatures w14:val="standard"/>
-        </w:rPr>
-      </w:pPr>
-      <w:r>
-        <w:rPr>
-          <w14:ligatures w14:val="standard"/>
-        </w:rPr>
-        <w:t xml:space="preserve">Right click on the inserted picture and select </w:t>
-      </w:r>
-      <w:r>
-        <w:rPr>
-          <w14:ligatures w14:val="standard"/>
-        </w:rPr>
-        <w:t>the</w:t>
-      </w:r>
-      <w:r>
-        <w:rPr>
-          <w14:ligatures w14:val="standard"/>
-        </w:rPr>
-        <w:t xml:space="preserve"> </w:t>
-      </w:r>
-      <w:r>
-        <w:rPr>
-          <w:b/>
-          <w14:ligatures w14:val="standard"/>
-        </w:rPr>
-        <w:t>Format Picture</w:t>
-      </w:r>
-      <w:r>
-        <w:rPr>
-          <w14:ligatures w14:val="standard"/>
-        </w:rPr>
-        <w:t xml:space="preserve"> option</w:t>
-      </w:r>
-      <w:r>
-        <w:rPr>
-          <w14:ligatures w14:val="standard"/>
-        </w:rPr>
-        <w:t>.</w:t>
-      </w:r>
+        <w:pStyle w:val="Extract"/>
+        <w:ind w:left="0" w:rightChars="200"/>
+        <w:rPr>
+          <w:szCs w:val="18"/>
+          <w:lang w:eastAsia="zh-TW"/>
+          <w14:ligatures w14:val="standard"/>
+        </w:rPr>
+      </w:pPr>
     </w:p>
     <w:p>
       <w:pPr>
-        <w:pStyle w:val="a1"/>
-        <w:numPr>
-          <w:ilvl w:val="0"/>
-          <w:numId w:val="31"/>
-        </w:numPr>
-        <w:shd w:val="clear" w:color="auto" w:fill="FFFFFF"/>
-        <w:spacing w:before="100" w:beforeAutospacing="1" w:after="100" w:afterAutospacing="1" w:line="240" w:lineRule="auto"/>
-        <w:rPr>
-          <w14:ligatures w14:val="standard"/>
-        </w:rPr>
-      </w:pPr>
-      <w:r>
-        <w:rPr>
-          <w14:ligatures w14:val="standard"/>
-        </w:rPr>
-        <w:t xml:space="preserve">In the settings at the right </w:t>
-      </w:r>
-      <w:r>
-        <w:rPr>
-          <w14:ligatures w14:val="standard"/>
-        </w:rPr>
-        <w:t xml:space="preserve">side </w:t>
-      </w:r>
-      <w:r>
-        <w:rPr>
-          <w14:ligatures w14:val="standard"/>
-        </w:rPr>
-        <w:t xml:space="preserve">of the window, click on the </w:t>
-      </w:r>
-      <w:r>
-        <w:rPr>
-          <w14:ligatures w14:val="standard"/>
-        </w:rPr>
-        <w:t>"</w:t>
-      </w:r>
-      <w:r>
-        <w:rPr>
-          <w14:ligatures w14:val="standard"/>
-        </w:rPr>
-        <w:t>Layout &amp; Properties</w:t>
-      </w:r>
-      <w:r>
-        <w:rPr>
-          <w14:ligatures w14:val="standard"/>
-        </w:rPr>
-        <w:t>"</w:t>
-      </w:r>
-      <w:r>
-        <w:rPr>
-          <w14:ligatures w14:val="standard"/>
-        </w:rPr>
-        <w:t xml:space="preserve"> icon (3rd option)</w:t>
-      </w:r>
-      <w:r>
-        <w:rPr>
-          <w14:ligatures w14:val="standard"/>
-        </w:rPr>
-        <w:t>.</w:t>
-      </w:r>
-      <w:r>
-        <w:rPr>
-          <w14:ligatures w14:val="standard"/>
-        </w:rPr>
-        <w:t xml:space="preserve"> </w:t>
+        <w:pStyle w:val="Extract"/>
+        <w:ind w:left="0" w:rightChars="200"/>
+        <w:rPr>
+          <w:szCs w:val="18"/>
+          <w:lang w:eastAsia="zh-TW"/>
+          <w14:ligatures w14:val="standard"/>
+        </w:rPr>
+      </w:pPr>
+      <w:r>
+        <w:rPr>
+          <w:rFonts w:hint="eastAsia"/>
+          <w:szCs w:val="18"/>
+          <w:lang w:eastAsia="zh-TW"/>
+          <w14:ligatures w14:val="standard"/>
+        </w:rPr>
+        <w:t>W</w:t>
+      </w:r>
+      <w:r>
+        <w:rPr>
+          <w:szCs w:val="18"/>
+          <w:lang w:eastAsia="zh-TW"/>
+          <w14:ligatures w14:val="standard"/>
+        </w:rPr>
+        <w:t>hen it comes to a dilemma, a good strategy to analyze it is using metrics to comparison. The leader should take the whole software development into consideration. A suitable communication tool can make the team knows information faster; A user friendly scrum board tool can clarify the large-scale team’s process; A standard code convention shared by two teams can make the code readable and cleaner. A real large-scale agile team is not just a format in name, moreover, it should really share commons among team member in such details.</w:t>
       </w:r>
     </w:p>
     <w:p>
       <w:pPr>
-        <w:pStyle w:val="a1"/>
-        <w:numPr>
-          <w:ilvl w:val="0"/>
-          <w:numId w:val="31"/>
-        </w:numPr>
-        <w:shd w:val="clear" w:color="auto" w:fill="FFFFFF"/>
-        <w:spacing w:before="100" w:beforeAutospacing="1" w:after="100" w:afterAutospacing="1" w:line="240" w:lineRule="auto"/>
-        <w:rPr>
-          <w14:ligatures w14:val="standard"/>
-        </w:rPr>
-      </w:pPr>
-      <w:r>
-        <w:rPr>
-          <w14:ligatures w14:val="standard"/>
-        </w:rPr>
-        <w:lastRenderedPageBreak/>
-        <w:t xml:space="preserve">Expand </w:t>
-      </w:r>
-      <w:r>
-        <w:rPr>
-          <w:b/>
-          <w14:ligatures w14:val="standard"/>
-        </w:rPr>
-        <w:t>Alt Txt</w:t>
-      </w:r>
-      <w:r>
-        <w:rPr>
-          <w14:ligatures w14:val="standard"/>
-        </w:rPr>
-        <w:t xml:space="preserve"> option.</w:t>
-      </w:r>
+        <w:pStyle w:val="Head2"/>
+        <w:ind w:left="0" w:firstLine="0"/>
+        <w:rPr>
+          <w14:ligatures w14:val="standard"/>
+        </w:rPr>
+      </w:pPr>
     </w:p>
     <w:p>
       <w:pPr>
-        <w:pStyle w:val="a1"/>
-        <w:numPr>
-          <w:ilvl w:val="0"/>
-          <w:numId w:val="31"/>
-        </w:numPr>
-        <w:shd w:val="clear" w:color="auto" w:fill="FFFFFF"/>
-        <w:spacing w:before="100" w:beforeAutospacing="1" w:after="100" w:afterAutospacing="1" w:line="240" w:lineRule="auto"/>
-        <w:rPr>
-          <w14:ligatures w14:val="standard"/>
-        </w:rPr>
-      </w:pPr>
-      <w:r>
-        <w:rPr>
-          <w14:ligatures w14:val="standard"/>
-        </w:rPr>
-        <w:t xml:space="preserve">In the </w:t>
-      </w:r>
-      <w:r>
-        <w:rPr>
-          <w14:ligatures w14:val="standard"/>
-        </w:rPr>
-        <w:t>"</w:t>
-      </w:r>
-      <w:r>
-        <w:rPr>
-          <w14:ligatures w14:val="standard"/>
-        </w:rPr>
-        <w:t>Title:</w:t>
-      </w:r>
-      <w:r>
-        <w:rPr>
-          <w14:ligatures w14:val="standard"/>
-        </w:rPr>
-        <w:t>"</w:t>
-      </w:r>
-      <w:r>
-        <w:rPr>
-          <w14:ligatures w14:val="standard"/>
-        </w:rPr>
-        <w:t xml:space="preserve"> and </w:t>
-      </w:r>
-      <w:r>
-        <w:rPr>
-          <w14:ligatures w14:val="standard"/>
-        </w:rPr>
-        <w:t>"</w:t>
-      </w:r>
-      <w:r>
-        <w:rPr>
-          <w14:ligatures w14:val="standard"/>
-        </w:rPr>
-        <w:t>Description:</w:t>
-      </w:r>
-      <w:r>
-        <w:rPr>
-          <w14:ligatures w14:val="standard"/>
-        </w:rPr>
-        <w:t>"</w:t>
-      </w:r>
-      <w:r>
-        <w:rPr>
-          <w14:ligatures w14:val="standard"/>
-        </w:rPr>
-        <w:t xml:space="preserve"> text boxes</w:t>
-      </w:r>
-      <w:r>
-        <w:rPr>
-          <w14:ligatures w14:val="standard"/>
-        </w:rPr>
-        <w:t>,</w:t>
-      </w:r>
-      <w:r>
-        <w:rPr>
-          <w14:ligatures w14:val="standard"/>
-        </w:rPr>
-        <w:t xml:space="preserve"> type the text you want to represent the picture, and then click </w:t>
-      </w:r>
-      <w:r>
-        <w:rPr>
-          <w14:ligatures w14:val="standard"/>
-        </w:rPr>
-        <w:t>"</w:t>
-      </w:r>
-      <w:r>
-        <w:rPr>
-          <w14:ligatures w14:val="standard"/>
-        </w:rPr>
-        <w:t>Close</w:t>
-      </w:r>
-      <w:r>
-        <w:rPr>
-          <w14:ligatures w14:val="standard"/>
-        </w:rPr>
-        <w:t>"</w:t>
-      </w:r>
-      <w:r>
-        <w:rPr>
+        <w:pStyle w:val="Head2"/>
+        <w:rPr>
+          <w14:ligatures w14:val="standard"/>
+        </w:rPr>
+      </w:pPr>
+      <w:r>
+        <w:rPr>
+          <w:rStyle w:val="Label"/>
+          <w14:ligatures w14:val="standard"/>
+        </w:rPr>
+        <w:t>2</w:t>
+      </w:r>
+      <w:r>
+        <w:rPr>
+          <w:rStyle w:val="Label"/>
           <w14:ligatures w14:val="standard"/>
         </w:rPr>
         <w:t>.</w:t>
+      </w:r>
+      <w:r>
+        <w:rPr>
+          <w:rStyle w:val="Label"/>
+          <w14:ligatures w14:val="standard"/>
+        </w:rPr>
+        <w:t>4</w:t>
+      </w:r>
+      <w:r>
+        <w:rPr>
+          <w14:ligatures w14:val="standard"/>
+        </w:rPr>
+        <w:t> </w:t>
+      </w:r>
+      <w:r>
+        <w:rPr>
+          <w:bCs/>
+          <w14:ligatures w14:val="standard"/>
+        </w:rPr>
+        <w:t xml:space="preserve"> </w:t>
+      </w:r>
+      <w:r>
+        <w:rPr>
+          <w:bCs/>
+          <w14:ligatures w14:val="standard"/>
+        </w:rPr>
+        <w:t>A Way to</w:t>
+      </w:r>
+      <w:r>
+        <w:rPr>
+          <w14:ligatures w14:val="standard"/>
+        </w:rPr>
+        <w:t xml:space="preserve"> Reallocation</w:t>
       </w:r>
     </w:p>
     <w:p>
       <w:pPr>
-        <w:pStyle w:val="Para"/>
-        <w:jc w:val="both"/>
-        <w:rPr>
-          <w14:ligatures w14:val="standard"/>
-        </w:rPr>
-      </w:pPr>
-      <w:r>
-        <w:rPr>
-          <w:rFonts w:ascii="Linux Biolinum" w:hAnsi="Linux Biolinum" w:cs="Linux Biolinum"/>
-          <w:i/>
-          <w14:ligatures w14:val="standard"/>
-        </w:rPr>
-        <w:t>1.1</w:t>
-      </w:r>
-      <w:r>
-        <w:rPr>
-          <w:rStyle w:val="Label"/>
-          <w:rFonts w:cs="Linux Libertine"/>
-          <w:i/>
-          <w14:ligatures w14:val="standard"/>
-        </w:rPr>
-        <w:t>.1</w:t>
-      </w:r>
-      <w:r>
-        <w:rPr>
-          <w:rFonts w:ascii="Linux Biolinum" w:hAnsi="Linux Biolinum" w:cs="Linux Biolinum"/>
-          <w:i/>
-          <w14:ligatures w14:val="standard"/>
-        </w:rPr>
-        <w:t xml:space="preserve"> Heading Level 3. </w:t>
-      </w:r>
-      <w:r>
-        <w:rPr>
-          <w:lang w:eastAsia="it-IT"/>
-          <w14:ligatures w14:val="standard"/>
-        </w:rPr>
-        <w:t xml:space="preserve">Insert paragraph text </w:t>
-      </w:r>
-      <w:r>
-        <w:rPr>
-          <w14:ligatures w14:val="standard"/>
-        </w:rPr>
-        <w:t xml:space="preserve">here. </w:t>
-      </w:r>
-      <w:r>
-        <w:rPr>
-          <w:lang w:eastAsia="it-IT"/>
-          <w14:ligatures w14:val="standard"/>
-        </w:rPr>
-        <w:t xml:space="preserve">Insert paragraph text </w:t>
-      </w:r>
-      <w:r>
-        <w:rPr>
-          <w14:ligatures w14:val="standard"/>
-        </w:rPr>
-        <w:t xml:space="preserve">here. </w:t>
-      </w:r>
-      <w:r>
-        <w:rPr>
-          <w:lang w:eastAsia="it-IT"/>
-          <w14:ligatures w14:val="standard"/>
-        </w:rPr>
-        <w:t xml:space="preserve">Insert paragraph text </w:t>
-      </w:r>
-      <w:r>
-        <w:rPr>
-          <w14:ligatures w14:val="standard"/>
-        </w:rPr>
-        <w:t xml:space="preserve">here. </w:t>
-      </w:r>
-      <w:r>
-        <w:rPr>
-          <w:lang w:eastAsia="it-IT"/>
-          <w14:ligatures w14:val="standard"/>
-        </w:rPr>
-        <w:t xml:space="preserve">Insert paragraph text </w:t>
-      </w:r>
-      <w:r>
-        <w:rPr>
-          <w14:ligatures w14:val="standard"/>
-        </w:rPr>
-        <w:t xml:space="preserve">here. </w:t>
-      </w:r>
-      <w:r>
-        <w:rPr>
-          <w:lang w:eastAsia="it-IT"/>
-          <w14:ligatures w14:val="standard"/>
-        </w:rPr>
-        <w:t xml:space="preserve">Insert paragraph text </w:t>
-      </w:r>
-      <w:r>
-        <w:rPr>
-          <w14:ligatures w14:val="standard"/>
-        </w:rPr>
-        <w:t xml:space="preserve">here. </w:t>
-      </w:r>
-      <w:r>
-        <w:rPr>
-          <w:lang w:eastAsia="it-IT"/>
-          <w14:ligatures w14:val="standard"/>
-        </w:rPr>
-        <w:t xml:space="preserve">Insert paragraph text </w:t>
-      </w:r>
-      <w:r>
-        <w:rPr>
-          <w14:ligatures w14:val="standard"/>
-        </w:rPr>
-        <w:t xml:space="preserve">here. </w:t>
-      </w:r>
-      <w:r>
-        <w:rPr>
-          <w:lang w:eastAsia="it-IT"/>
-          <w14:ligatures w14:val="standard"/>
-        </w:rPr>
-        <w:t xml:space="preserve">Insert paragraph text </w:t>
-      </w:r>
-      <w:r>
-        <w:rPr>
-          <w14:ligatures w14:val="standard"/>
-        </w:rPr>
-        <w:t>here.</w:t>
-      </w:r>
-      <w:r>
-        <w:rPr>
-          <w14:ligatures w14:val="standard"/>
-        </w:rPr>
-        <w:t xml:space="preserve"> </w:t>
-      </w:r>
-      <w:r>
-        <w:rPr>
-          <w:lang w:eastAsia="it-IT"/>
-          <w14:ligatures w14:val="standard"/>
-        </w:rPr>
-        <w:t xml:space="preserve">Insert paragraph text </w:t>
-      </w:r>
-      <w:r>
-        <w:rPr>
-          <w14:ligatures w14:val="standard"/>
-        </w:rPr>
-        <w:t xml:space="preserve">here. </w:t>
-      </w:r>
-      <w:r>
-        <w:rPr>
-          <w:lang w:eastAsia="it-IT"/>
-          <w14:ligatures w14:val="standard"/>
-        </w:rPr>
-        <w:t xml:space="preserve">Insert paragraph text </w:t>
-      </w:r>
-      <w:r>
-        <w:rPr>
-          <w14:ligatures w14:val="standard"/>
-        </w:rPr>
-        <w:t xml:space="preserve">here. </w:t>
-      </w:r>
-      <w:r>
-        <w:rPr>
-          <w:lang w:eastAsia="it-IT"/>
-          <w14:ligatures w14:val="standard"/>
-        </w:rPr>
-        <w:t xml:space="preserve">Insert paragraph text </w:t>
-      </w:r>
-      <w:r>
-        <w:rPr>
-          <w14:ligatures w14:val="standard"/>
-        </w:rPr>
-        <w:t xml:space="preserve">here. </w:t>
-      </w:r>
-      <w:r>
-        <w:rPr>
-          <w:lang w:eastAsia="it-IT"/>
-          <w14:ligatures w14:val="standard"/>
-        </w:rPr>
-        <w:t xml:space="preserve">Insert paragraph text </w:t>
-      </w:r>
-      <w:r>
-        <w:rPr>
-          <w14:ligatures w14:val="standard"/>
-        </w:rPr>
-        <w:t>here.</w:t>
+        <w:pStyle w:val="Extract"/>
+        <w:ind w:left="0" w:rightChars="200"/>
+        <w:rPr>
+          <w:szCs w:val="18"/>
+          <w:lang w:eastAsia="zh-TW"/>
+          <w14:ligatures w14:val="standard"/>
+        </w:rPr>
+      </w:pPr>
+      <w:r>
+        <w:rPr>
+          <w:szCs w:val="18"/>
+          <w:lang w:eastAsia="zh-TW"/>
+          <w14:ligatures w14:val="standard"/>
+        </w:rPr>
+        <w:t xml:space="preserve">It is not a good idea to </w:t>
+      </w:r>
+      <w:r>
+        <w:rPr>
+          <w:b/>
+          <w:bCs/>
+          <w:szCs w:val="18"/>
+          <w:lang w:eastAsia="zh-TW"/>
+          <w14:ligatures w14:val="standard"/>
+        </w:rPr>
+        <w:t>randomly</w:t>
+      </w:r>
+      <w:r>
+        <w:rPr>
+          <w:szCs w:val="18"/>
+          <w:lang w:eastAsia="zh-TW"/>
+          <w14:ligatures w14:val="standard"/>
+        </w:rPr>
+        <w:t xml:space="preserve"> form two teams to one agile team just because the project needs more people. It depends on the project topic, the schedule, the skill sets of each team, and etc.</w:t>
       </w:r>
     </w:p>
     <w:p>
       <w:pPr>
-        <w:pStyle w:val="Para"/>
-        <w:jc w:val="both"/>
-        <w:rPr>
-          <w14:ligatures w14:val="standard"/>
-        </w:rPr>
-      </w:pPr>
-      <w:r>
-        <w:rPr>
-          <w:rStyle w:val="Label"/>
-          <w:rFonts w:cs="Linux Libertine"/>
-          <w:i/>
-          <w14:ligatures w14:val="standard"/>
-        </w:rPr>
-        <w:t>1.1.1.1</w:t>
-      </w:r>
-      <w:r>
-        <w:rPr>
-          <w:rFonts w:cs="Linux Libertine"/>
-          <w:i/>
-          <w:sz w:val="20"/>
-          <w14:ligatures w14:val="standard"/>
-        </w:rPr>
-        <w:t xml:space="preserve"> Heading Level 4. </w:t>
-      </w:r>
-      <w:r>
-        <w:rPr>
-          <w:lang w:eastAsia="it-IT"/>
-          <w14:ligatures w14:val="standard"/>
-        </w:rPr>
-        <w:t xml:space="preserve">Insert paragraph text </w:t>
-      </w:r>
-      <w:r>
-        <w:rPr>
-          <w14:ligatures w14:val="standard"/>
-        </w:rPr>
-        <w:t xml:space="preserve">here. </w:t>
-      </w:r>
-      <w:r>
-        <w:rPr>
-          <w:lang w:eastAsia="it-IT"/>
-          <w14:ligatures w14:val="standard"/>
-        </w:rPr>
-        <w:t xml:space="preserve">Insert paragraph text </w:t>
-      </w:r>
-      <w:r>
-        <w:rPr>
-          <w14:ligatures w14:val="standard"/>
-        </w:rPr>
-        <w:t xml:space="preserve">here. </w:t>
-      </w:r>
-      <w:r>
-        <w:rPr>
-          <w:lang w:eastAsia="it-IT"/>
-          <w14:ligatures w14:val="standard"/>
-        </w:rPr>
-        <w:t xml:space="preserve">Insert paragraph text </w:t>
-      </w:r>
-      <w:r>
-        <w:rPr>
-          <w14:ligatures w14:val="standard"/>
-        </w:rPr>
-        <w:t xml:space="preserve">here. </w:t>
-      </w:r>
-      <w:r>
-        <w:rPr>
-          <w:lang w:eastAsia="it-IT"/>
-          <w14:ligatures w14:val="standard"/>
-        </w:rPr>
-        <w:t xml:space="preserve">Insert paragraph text </w:t>
-      </w:r>
-      <w:r>
-        <w:rPr>
-          <w14:ligatures w14:val="standard"/>
-        </w:rPr>
-        <w:t xml:space="preserve">here. </w:t>
-      </w:r>
-      <w:r>
-        <w:rPr>
-          <w:lang w:eastAsia="it-IT"/>
-          <w14:ligatures w14:val="standard"/>
-        </w:rPr>
-        <w:t xml:space="preserve">Insert paragraph text </w:t>
-      </w:r>
-      <w:r>
-        <w:rPr>
-          <w14:ligatures w14:val="standard"/>
-        </w:rPr>
-        <w:t xml:space="preserve">here. </w:t>
-      </w:r>
-      <w:r>
-        <w:rPr>
-          <w:lang w:eastAsia="it-IT"/>
-          <w14:ligatures w14:val="standard"/>
-        </w:rPr>
-        <w:t xml:space="preserve">Insert paragraph text </w:t>
-      </w:r>
-      <w:r>
-        <w:rPr>
-          <w14:ligatures w14:val="standard"/>
-        </w:rPr>
-        <w:t xml:space="preserve">here. </w:t>
-      </w:r>
-      <w:r>
-        <w:rPr>
-          <w:lang w:eastAsia="it-IT"/>
-          <w14:ligatures w14:val="standard"/>
-        </w:rPr>
-        <w:t xml:space="preserve">Insert paragraph text </w:t>
-      </w:r>
-      <w:r>
-        <w:rPr>
-          <w14:ligatures w14:val="standard"/>
-        </w:rPr>
-        <w:t>here.</w:t>
-      </w:r>
-      <w:r>
-        <w:rPr>
-          <w14:ligatures w14:val="standard"/>
-        </w:rPr>
-        <w:t xml:space="preserve"> </w:t>
-      </w:r>
-      <w:r>
-        <w:rPr>
-          <w:lang w:eastAsia="it-IT"/>
-          <w14:ligatures w14:val="standard"/>
-        </w:rPr>
-        <w:t xml:space="preserve">Insert paragraph text </w:t>
-      </w:r>
-      <w:r>
-        <w:rPr>
-          <w14:ligatures w14:val="standard"/>
-        </w:rPr>
-        <w:t xml:space="preserve">here. </w:t>
-      </w:r>
-      <w:r>
-        <w:rPr>
-          <w:lang w:eastAsia="it-IT"/>
-          <w14:ligatures w14:val="standard"/>
-        </w:rPr>
-        <w:t xml:space="preserve">Insert paragraph text </w:t>
-      </w:r>
-      <w:r>
-        <w:rPr>
-          <w14:ligatures w14:val="standard"/>
-        </w:rPr>
-        <w:t xml:space="preserve">here. </w:t>
-      </w:r>
-      <w:r>
-        <w:rPr>
-          <w:lang w:eastAsia="it-IT"/>
-          <w14:ligatures w14:val="standard"/>
-        </w:rPr>
-        <w:t xml:space="preserve">Insert paragraph text </w:t>
-      </w:r>
-      <w:r>
-        <w:rPr>
-          <w14:ligatures w14:val="standard"/>
-        </w:rPr>
-        <w:t xml:space="preserve">here. </w:t>
-      </w:r>
-      <w:r>
-        <w:rPr>
-          <w:lang w:eastAsia="it-IT"/>
-          <w14:ligatures w14:val="standard"/>
-        </w:rPr>
-        <w:t xml:space="preserve">Insert paragraph text </w:t>
-      </w:r>
-      <w:r>
-        <w:rPr>
-          <w14:ligatures w14:val="standard"/>
-        </w:rPr>
-        <w:t>here.</w:t>
-      </w:r>
+        <w:pStyle w:val="Extract"/>
+        <w:ind w:left="0" w:rightChars="200"/>
+        <w:rPr>
+          <w:szCs w:val="18"/>
+          <w:lang w:eastAsia="zh-TW"/>
+          <w14:ligatures w14:val="standard"/>
+        </w:rPr>
+      </w:pPr>
     </w:p>
     <w:p>
       <w:pPr>
-        <w:pStyle w:val="Para"/>
-        <w:jc w:val="both"/>
-        <w:rPr>
-          <w14:ligatures w14:val="standard"/>
-        </w:rPr>
-      </w:pPr>
+        <w:pStyle w:val="Extract"/>
+        <w:ind w:left="0" w:rightChars="200"/>
+        <w:rPr>
+          <w:szCs w:val="18"/>
+          <w:lang w:eastAsia="zh-TW"/>
+          <w14:ligatures w14:val="standard"/>
+        </w:rPr>
+      </w:pPr>
+      <w:r>
+        <w:rPr>
+          <w:szCs w:val="18"/>
+          <w:lang w:eastAsia="zh-TW"/>
+          <w14:ligatures w14:val="standard"/>
+        </w:rPr>
+        <w:t>The leader from each team can go to the other team and have a short conversation with them. And after evaluating each person, the leader can match the suitable team member with similar skill sets together. It seems a small and trivial step to take before the cooperation start. However, this kind of approach could usually generate an optimistic result.</w:t>
+      </w:r>
     </w:p>
     <w:p>
       <w:pPr>
         <w:pStyle w:val="Head2"/>
-        <w:rPr>
-          <w14:ligatures w14:val="standard"/>
-        </w:rPr>
-      </w:pPr>
-      <w:r>
-        <w:rPr>
-          <w:rStyle w:val="Label"/>
-          <w14:ligatures w14:val="standard"/>
-        </w:rPr>
-        <w:t>2</w:t>
-      </w:r>
-      <w:r>
-        <w:rPr>
-          <w:rStyle w:val="Label"/>
-          <w14:ligatures w14:val="standard"/>
-        </w:rPr>
-        <w:t>.</w:t>
-      </w:r>
-      <w:r>
-        <w:rPr>
-          <w:rStyle w:val="Label"/>
-          <w14:ligatures w14:val="standard"/>
-        </w:rPr>
-        <w:t>2</w:t>
-      </w:r>
-      <w:r>
-        <w:rPr>
-          <w14:ligatures w14:val="standard"/>
-        </w:rPr>
-        <w:t> </w:t>
-      </w:r>
-      <w:r>
-        <w:rPr>
-          <w14:ligatures w14:val="standard"/>
-        </w:rPr>
-        <w:t>People</w:t>
-      </w:r>
-    </w:p>
-    <w:p>
-      <w:pPr>
-        <w:pStyle w:val="Head2"/>
-        <w:rPr>
-          <w14:ligatures w14:val="standard"/>
-        </w:rPr>
-      </w:pPr>
-    </w:p>
-    <w:p>
-      <w:pPr>
-        <w:pStyle w:val="Head2"/>
-        <w:rPr>
-          <w14:ligatures w14:val="standard"/>
-        </w:rPr>
-      </w:pPr>
-      <w:r>
-        <w:rPr>
-          <w:rStyle w:val="Label"/>
-          <w14:ligatures w14:val="standard"/>
-        </w:rPr>
-        <w:t>2</w:t>
-      </w:r>
-      <w:r>
-        <w:rPr>
-          <w:rStyle w:val="Label"/>
-          <w14:ligatures w14:val="standard"/>
-        </w:rPr>
-        <w:t>.</w:t>
-      </w:r>
-      <w:r>
-        <w:rPr>
-          <w:rStyle w:val="Label"/>
-          <w14:ligatures w14:val="standard"/>
-        </w:rPr>
-        <w:t>3</w:t>
-      </w:r>
-      <w:r>
-        <w:rPr>
-          <w14:ligatures w14:val="standard"/>
-        </w:rPr>
-        <w:t> </w:t>
-      </w:r>
-      <w:r>
-        <w:rPr>
-          <w14:ligatures w14:val="standard"/>
-        </w:rPr>
-        <w:t>Tools</w:t>
-      </w:r>
-    </w:p>
-    <w:p>
-      <w:pPr>
-        <w:pStyle w:val="Head2"/>
-        <w:rPr>
-          <w14:ligatures w14:val="standard"/>
-        </w:rPr>
-      </w:pPr>
-    </w:p>
-    <w:p>
-      <w:pPr>
-        <w:pStyle w:val="Para"/>
-        <w:jc w:val="both"/>
-        <w:rPr>
-          <w:lang w:eastAsia="ja-JP"/>
-          <w14:ligatures w14:val="standard"/>
-        </w:rPr>
-      </w:pPr>
+        <w:ind w:left="0" w:firstLine="0"/>
+        <w:rPr>
+          <w:rFonts w:hint="eastAsia"/>
+          <w14:ligatures w14:val="standard"/>
+        </w:rPr>
+      </w:pPr>
+      <w:bookmarkStart w:id="1" w:name="_GoBack"/>
+      <w:bookmarkEnd w:id="1"/>
     </w:p>
     <w:p>
       <w:pPr>
@@ -4975,7 +3573,7 @@
     <w:pPr>
       <w:pStyle w:val="aa"/>
       <w:rPr>
-        <w:rStyle w:val="aff5"/>
+        <w:rStyle w:val="aff4"/>
         <w:rFonts w:ascii="Linux Biolinum" w:hAnsi="Linux Biolinum" w:cs="Linux Biolinum"/>
       </w:rPr>
     </w:pPr>
@@ -7611,7 +6209,7 @@
   <w:docDefaults>
     <w:rPrDefault>
       <w:rPr>
-        <w:rFonts w:ascii="Calibri" w:eastAsia="PMingLiU" w:hAnsi="Calibri" w:cs="Arial"/>
+        <w:rFonts w:ascii="Calibri" w:eastAsia="新細明體" w:hAnsi="Calibri" w:cs="Arial"/>
         <w:lang w:val="it-IT" w:eastAsia="it-IT" w:bidi="ar-SA"/>
       </w:rPr>
     </w:rPrDefault>
@@ -8230,6 +6828,7 @@
   <w:style w:type="character" w:default="1" w:styleId="a3">
     <w:name w:val="Default Paragraph Font"/>
     <w:uiPriority w:val="1"/>
+    <w:semiHidden/>
     <w:unhideWhenUsed/>
   </w:style>
   <w:style w:type="table" w:default="1" w:styleId="a4">
@@ -8266,7 +6865,7 @@
     </w:rPr>
   </w:style>
   <w:style w:type="character" w:customStyle="1" w:styleId="a7">
-    <w:name w:val="批注框文本 字符"/>
+    <w:name w:val="註解方塊文字 字元"/>
     <w:basedOn w:val="a3"/>
     <w:link w:val="a6"/>
     <w:semiHidden/>
@@ -8293,7 +6892,7 @@
     </w:pPr>
   </w:style>
   <w:style w:type="character" w:customStyle="1" w:styleId="a9">
-    <w:name w:val="页眉 字符"/>
+    <w:name w:val="頁首 字元"/>
     <w:basedOn w:val="a3"/>
     <w:link w:val="a8"/>
     <w:semiHidden/>
@@ -8319,7 +6918,7 @@
     </w:pPr>
   </w:style>
   <w:style w:type="character" w:customStyle="1" w:styleId="ab">
-    <w:name w:val="页脚 字符"/>
+    <w:name w:val="頁尾 字元"/>
     <w:basedOn w:val="a3"/>
     <w:link w:val="aa"/>
     <w:locked/>
@@ -8344,7 +6943,7 @@
     </w:rPr>
   </w:style>
   <w:style w:type="character" w:customStyle="1" w:styleId="ad">
-    <w:name w:val="尾注文本 字符"/>
+    <w:name w:val="章節附註文字 字元"/>
     <w:basedOn w:val="a3"/>
     <w:link w:val="ac"/>
     <w:uiPriority w:val="99"/>
@@ -8429,7 +7028,7 @@
   <w:style w:type="character" w:customStyle="1" w:styleId="page">
     <w:name w:val="page"/>
   </w:style>
-  <w:style w:type="paragraph" w:styleId="af3">
+  <w:style w:type="paragraph" w:styleId="Web">
     <w:name w:val="Normal (Web)"/>
     <w:basedOn w:val="a2"/>
     <w:uiPriority w:val="99"/>
@@ -8455,7 +7054,7 @@
       <w:szCs w:val="24"/>
     </w:rPr>
   </w:style>
-  <w:style w:type="character" w:styleId="af4">
+  <w:style w:type="character" w:styleId="af3">
     <w:name w:val="annotation reference"/>
     <w:basedOn w:val="a3"/>
     <w:rsid w:val="00586A35"/>
@@ -8464,19 +7063,19 @@
       <w:szCs w:val="16"/>
     </w:rPr>
   </w:style>
-  <w:style w:type="paragraph" w:styleId="af5">
+  <w:style w:type="paragraph" w:styleId="af4">
     <w:name w:val="annotation text"/>
     <w:basedOn w:val="a2"/>
-    <w:link w:val="af6"/>
+    <w:link w:val="af5"/>
     <w:rsid w:val="00586A35"/>
     <w:rPr>
       <w:sz w:val="20"/>
     </w:rPr>
   </w:style>
-  <w:style w:type="character" w:customStyle="1" w:styleId="af6">
-    <w:name w:val="批注文字 字符"/>
-    <w:basedOn w:val="a3"/>
-    <w:link w:val="af5"/>
+  <w:style w:type="character" w:customStyle="1" w:styleId="af5">
+    <w:name w:val="註解文字 字元"/>
+    <w:basedOn w:val="a3"/>
+    <w:link w:val="af4"/>
     <w:rsid w:val="00586A35"/>
     <w:rPr>
       <w:rFonts w:ascii="Linux Libertine" w:eastAsiaTheme="minorHAnsi" w:hAnsi="Linux Libertine" w:cstheme="minorBidi"/>
@@ -8484,21 +7083,21 @@
       <w:lang w:val="en-US" w:eastAsia="en-US"/>
     </w:rPr>
   </w:style>
-  <w:style w:type="paragraph" w:styleId="af7">
+  <w:style w:type="paragraph" w:styleId="af6">
     <w:name w:val="annotation subject"/>
-    <w:basedOn w:val="af5"/>
-    <w:next w:val="af5"/>
-    <w:link w:val="af8"/>
+    <w:basedOn w:val="af4"/>
+    <w:next w:val="af4"/>
+    <w:link w:val="af7"/>
     <w:rsid w:val="00586A35"/>
     <w:rPr>
       <w:b/>
       <w:bCs/>
     </w:rPr>
   </w:style>
-  <w:style w:type="character" w:customStyle="1" w:styleId="af8">
-    <w:name w:val="批注主题 字符"/>
-    <w:basedOn w:val="af6"/>
-    <w:link w:val="af7"/>
+  <w:style w:type="character" w:customStyle="1" w:styleId="af7">
+    <w:name w:val="註解主旨 字元"/>
+    <w:basedOn w:val="af5"/>
+    <w:link w:val="af6"/>
     <w:rsid w:val="00586A35"/>
     <w:rPr>
       <w:rFonts w:ascii="Linux Libertine" w:eastAsiaTheme="minorHAnsi" w:hAnsi="Linux Libertine" w:cstheme="minorBidi"/>
@@ -8514,7 +7113,7 @@
   <w:style w:type="character" w:customStyle="1" w:styleId="source">
     <w:name w:val="source"/>
   </w:style>
-  <w:style w:type="character" w:styleId="af9">
+  <w:style w:type="character" w:styleId="af8">
     <w:name w:val="Strong"/>
     <w:basedOn w:val="a3"/>
     <w:uiPriority w:val="22"/>
@@ -8555,7 +7154,7 @@
     </w:rPr>
   </w:style>
   <w:style w:type="character" w:customStyle="1" w:styleId="10">
-    <w:name w:val="标题 1 字符"/>
+    <w:name w:val="標題 1 字元"/>
     <w:basedOn w:val="a3"/>
     <w:link w:val="1"/>
     <w:uiPriority w:val="9"/>
@@ -8571,7 +7170,7 @@
     </w:rPr>
   </w:style>
   <w:style w:type="character" w:customStyle="1" w:styleId="22">
-    <w:name w:val="标题 2 字符"/>
+    <w:name w:val="標題 2 字元"/>
     <w:basedOn w:val="a3"/>
     <w:link w:val="21"/>
     <w:uiPriority w:val="9"/>
@@ -8587,7 +7186,7 @@
     </w:rPr>
   </w:style>
   <w:style w:type="character" w:customStyle="1" w:styleId="32">
-    <w:name w:val="标题 3 字符"/>
+    <w:name w:val="標題 3 字元"/>
     <w:basedOn w:val="a3"/>
     <w:link w:val="31"/>
     <w:uiPriority w:val="9"/>
@@ -8603,7 +7202,7 @@
     </w:rPr>
   </w:style>
   <w:style w:type="character" w:customStyle="1" w:styleId="42">
-    <w:name w:val="标题 4 字符"/>
+    <w:name w:val="標題 4 字元"/>
     <w:basedOn w:val="a3"/>
     <w:link w:val="41"/>
     <w:uiPriority w:val="9"/>
@@ -8620,7 +7219,7 @@
     </w:rPr>
   </w:style>
   <w:style w:type="character" w:customStyle="1" w:styleId="52">
-    <w:name w:val="标题 5 字符"/>
+    <w:name w:val="標題 5 字元"/>
     <w:basedOn w:val="a3"/>
     <w:link w:val="51"/>
     <w:uiPriority w:val="9"/>
@@ -8634,7 +7233,7 @@
     </w:rPr>
   </w:style>
   <w:style w:type="character" w:customStyle="1" w:styleId="60">
-    <w:name w:val="标题 6 字符"/>
+    <w:name w:val="標題 6 字元"/>
     <w:basedOn w:val="a3"/>
     <w:link w:val="6"/>
     <w:rsid w:val="00586A35"/>
@@ -8647,7 +7246,7 @@
     </w:rPr>
   </w:style>
   <w:style w:type="character" w:customStyle="1" w:styleId="70">
-    <w:name w:val="标题 7 字符"/>
+    <w:name w:val="標題 7 字元"/>
     <w:basedOn w:val="a3"/>
     <w:link w:val="7"/>
     <w:rsid w:val="00586A35"/>
@@ -8660,7 +7259,7 @@
     </w:rPr>
   </w:style>
   <w:style w:type="character" w:customStyle="1" w:styleId="80">
-    <w:name w:val="标题 8 字符"/>
+    <w:name w:val="標題 8 字元"/>
     <w:basedOn w:val="a3"/>
     <w:link w:val="8"/>
     <w:rsid w:val="00586A35"/>
@@ -8675,7 +7274,7 @@
     </w:rPr>
   </w:style>
   <w:style w:type="character" w:customStyle="1" w:styleId="90">
-    <w:name w:val="标题 9 字符"/>
+    <w:name w:val="標題 9 字元"/>
     <w:basedOn w:val="a3"/>
     <w:link w:val="9"/>
     <w:rsid w:val="00586A35"/>
@@ -8743,7 +7342,7 @@
       <w:shd w:val="clear" w:color="auto" w:fill="auto"/>
     </w:rPr>
   </w:style>
-  <w:style w:type="character" w:styleId="afa">
+  <w:style w:type="character" w:styleId="af9">
     <w:name w:val="footnote reference"/>
     <w:basedOn w:val="a3"/>
     <w:uiPriority w:val="99"/>
@@ -8882,11 +7481,11 @@
       <w:shd w:val="clear" w:color="auto" w:fill="auto"/>
     </w:rPr>
   </w:style>
-  <w:style w:type="paragraph" w:styleId="afb">
+  <w:style w:type="paragraph" w:styleId="afa">
     <w:name w:val="Quote"/>
     <w:basedOn w:val="a2"/>
     <w:next w:val="a2"/>
-    <w:link w:val="afc"/>
+    <w:link w:val="afb"/>
     <w:uiPriority w:val="29"/>
     <w:qFormat/>
     <w:pPr>
@@ -8897,10 +7496,10 @@
       <w:color w:val="000000" w:themeColor="text1"/>
     </w:rPr>
   </w:style>
-  <w:style w:type="character" w:customStyle="1" w:styleId="afc">
-    <w:name w:val="引用 字符"/>
-    <w:basedOn w:val="a3"/>
-    <w:link w:val="afb"/>
+  <w:style w:type="character" w:customStyle="1" w:styleId="afb">
+    <w:name w:val="引文 字元"/>
+    <w:basedOn w:val="a3"/>
+    <w:link w:val="afa"/>
     <w:uiPriority w:val="29"/>
     <w:rPr>
       <w:rFonts w:asciiTheme="minorHAnsi" w:eastAsiaTheme="minorHAnsi" w:hAnsiTheme="minorHAnsi" w:cstheme="minorBidi"/>
@@ -9676,7 +8275,7 @@
       <w:color w:val="808000"/>
     </w:rPr>
   </w:style>
-  <w:style w:type="character" w:styleId="afd">
+  <w:style w:type="character" w:styleId="afc">
     <w:name w:val="Placeholder Text"/>
     <w:basedOn w:val="a3"/>
     <w:uiPriority w:val="99"/>
@@ -10313,7 +8912,7 @@
     <w:qFormat/>
     <w:rsid w:val="00586A35"/>
   </w:style>
-  <w:style w:type="paragraph" w:styleId="afe">
+  <w:style w:type="paragraph" w:styleId="afd">
     <w:name w:val="caption"/>
     <w:basedOn w:val="a2"/>
     <w:next w:val="a2"/>
@@ -10480,7 +9079,7 @@
   </w:style>
   <w:style w:type="paragraph" w:customStyle="1" w:styleId="AltSubTitle">
     <w:name w:val="AltSubTitle"/>
-    <w:basedOn w:val="aff"/>
+    <w:basedOn w:val="afe"/>
     <w:qFormat/>
     <w:rsid w:val="00586A35"/>
   </w:style>
@@ -10490,11 +9089,11 @@
     <w:qFormat/>
     <w:rsid w:val="00586A35"/>
   </w:style>
-  <w:style w:type="paragraph" w:styleId="aff">
+  <w:style w:type="paragraph" w:styleId="afe">
     <w:name w:val="Subtitle"/>
     <w:basedOn w:val="a2"/>
     <w:next w:val="a2"/>
-    <w:link w:val="aff0"/>
+    <w:link w:val="aff"/>
     <w:uiPriority w:val="11"/>
     <w:qFormat/>
     <w:locked/>
@@ -10513,10 +9112,10 @@
       <w:szCs w:val="24"/>
     </w:rPr>
   </w:style>
-  <w:style w:type="character" w:customStyle="1" w:styleId="aff0">
-    <w:name w:val="副标题 字符"/>
-    <w:basedOn w:val="a3"/>
-    <w:link w:val="aff"/>
+  <w:style w:type="character" w:customStyle="1" w:styleId="aff">
+    <w:name w:val="副標題 字元"/>
+    <w:basedOn w:val="a3"/>
+    <w:link w:val="afe"/>
     <w:uiPriority w:val="11"/>
     <w:rsid w:val="00586A35"/>
     <w:rPr>
@@ -10637,10 +9236,10 @@
       <w:szCs w:val="28"/>
     </w:rPr>
   </w:style>
-  <w:style w:type="paragraph" w:styleId="aff1">
+  <w:style w:type="paragraph" w:styleId="aff0">
     <w:name w:val="footnote text"/>
     <w:basedOn w:val="a2"/>
-    <w:link w:val="aff2"/>
+    <w:link w:val="aff1"/>
     <w:rsid w:val="00586A35"/>
     <w:pPr>
       <w:spacing w:line="240" w:lineRule="auto"/>
@@ -10649,10 +9248,10 @@
       <w:sz w:val="14"/>
     </w:rPr>
   </w:style>
-  <w:style w:type="character" w:customStyle="1" w:styleId="aff2">
-    <w:name w:val="脚注文本 字符"/>
-    <w:basedOn w:val="a3"/>
-    <w:link w:val="aff1"/>
+  <w:style w:type="character" w:customStyle="1" w:styleId="aff1">
+    <w:name w:val="註腳文字 字元"/>
+    <w:basedOn w:val="a3"/>
+    <w:link w:val="aff0"/>
     <w:rsid w:val="00586A35"/>
     <w:rPr>
       <w:rFonts w:ascii="Linux Libertine" w:eastAsiaTheme="minorHAnsi" w:hAnsi="Linux Libertine" w:cstheme="minorBidi"/>
@@ -12190,19 +10789,19 @@
       <w:color w:val="E36C0A" w:themeColor="accent6" w:themeShade="BF"/>
     </w:rPr>
   </w:style>
-  <w:style w:type="paragraph" w:styleId="aff3">
+  <w:style w:type="paragraph" w:styleId="aff2">
     <w:name w:val="Salutation"/>
     <w:basedOn w:val="a2"/>
     <w:next w:val="a2"/>
-    <w:link w:val="aff4"/>
+    <w:link w:val="aff3"/>
     <w:uiPriority w:val="99"/>
     <w:unhideWhenUsed/>
     <w:rsid w:val="00586A35"/>
   </w:style>
-  <w:style w:type="character" w:customStyle="1" w:styleId="aff4">
-    <w:name w:val="称呼 字符"/>
-    <w:basedOn w:val="a3"/>
-    <w:link w:val="aff3"/>
+  <w:style w:type="character" w:customStyle="1" w:styleId="aff3">
+    <w:name w:val="問候 字元"/>
+    <w:basedOn w:val="a3"/>
+    <w:link w:val="aff2"/>
     <w:uiPriority w:val="99"/>
     <w:rsid w:val="00586A35"/>
     <w:rPr>
@@ -12380,7 +10979,7 @@
     <w:qFormat/>
     <w:rsid w:val="00586A35"/>
   </w:style>
-  <w:style w:type="character" w:styleId="aff5">
+  <w:style w:type="character" w:styleId="aff4">
     <w:name w:val="page number"/>
     <w:basedOn w:val="a3"/>
     <w:uiPriority w:val="99"/>
@@ -12391,7 +10990,7 @@
       <w:sz w:val="14"/>
     </w:rPr>
   </w:style>
-  <w:style w:type="character" w:styleId="aff6">
+  <w:style w:type="character" w:styleId="aff5">
     <w:name w:val="line number"/>
     <w:basedOn w:val="a3"/>
     <w:uiPriority w:val="99"/>
@@ -12401,7 +11000,7 @@
       <w:sz w:val="16"/>
     </w:rPr>
   </w:style>
-  <w:style w:type="paragraph" w:styleId="aff7">
+  <w:style w:type="paragraph" w:styleId="aff6">
     <w:name w:val="No Spacing"/>
     <w:uiPriority w:val="1"/>
     <w:qFormat/>
@@ -12522,11 +11121,11 @@
   </w:style>
   <w:style w:type="paragraph" w:customStyle="1" w:styleId="PermissionBlock">
     <w:name w:val="PermissionBlock"/>
-    <w:basedOn w:val="aff1"/>
-    <w:qFormat/>
-    <w:rsid w:val="00586A35"/>
-  </w:style>
-  <w:style w:type="paragraph" w:styleId="aff8">
+    <w:basedOn w:val="aff0"/>
+    <w:qFormat/>
+    <w:rsid w:val="00586A35"/>
+  </w:style>
+  <w:style w:type="paragraph" w:styleId="aff7">
     <w:name w:val="Bibliography"/>
     <w:basedOn w:val="a2"/>
     <w:next w:val="a2"/>
@@ -12534,7 +11133,7 @@
     <w:semiHidden/>
     <w:unhideWhenUsed/>
   </w:style>
-  <w:style w:type="paragraph" w:styleId="aff9">
+  <w:style w:type="paragraph" w:styleId="aff8">
     <w:name w:val="Block Text"/>
     <w:basedOn w:val="a2"/>
     <w:pPr>
@@ -12553,18 +11152,18 @@
       <w:color w:val="4F81BD" w:themeColor="accent1"/>
     </w:rPr>
   </w:style>
-  <w:style w:type="paragraph" w:styleId="affa">
+  <w:style w:type="paragraph" w:styleId="aff9">
     <w:name w:val="Body Text"/>
     <w:basedOn w:val="a2"/>
-    <w:link w:val="affb"/>
+    <w:link w:val="affa"/>
     <w:pPr>
       <w:spacing w:after="120"/>
     </w:pPr>
   </w:style>
-  <w:style w:type="character" w:customStyle="1" w:styleId="affb">
-    <w:name w:val="正文文本 字符"/>
-    <w:basedOn w:val="a3"/>
-    <w:link w:val="affa"/>
+  <w:style w:type="character" w:customStyle="1" w:styleId="affa">
+    <w:name w:val="本文 字元"/>
+    <w:basedOn w:val="a3"/>
+    <w:link w:val="aff9"/>
     <w:rPr>
       <w:rFonts w:ascii="Linux Libertine" w:eastAsiaTheme="minorHAnsi" w:hAnsi="Linux Libertine" w:cstheme="minorBidi"/>
       <w:sz w:val="18"/>
@@ -12581,7 +11180,7 @@
     </w:pPr>
   </w:style>
   <w:style w:type="character" w:customStyle="1" w:styleId="24">
-    <w:name w:val="正文文本 2 字符"/>
+    <w:name w:val="本文 2 字元"/>
     <w:basedOn w:val="a3"/>
     <w:link w:val="23"/>
     <w:rPr>
@@ -12604,7 +11203,7 @@
     </w:rPr>
   </w:style>
   <w:style w:type="character" w:customStyle="1" w:styleId="34">
-    <w:name w:val="正文文本 3 字符"/>
+    <w:name w:val="本文 3 字元"/>
     <w:basedOn w:val="a3"/>
     <w:link w:val="33"/>
     <w:rPr>
@@ -12614,19 +11213,19 @@
       <w:lang w:val="en-US" w:eastAsia="en-US"/>
     </w:rPr>
   </w:style>
-  <w:style w:type="paragraph" w:styleId="affc">
+  <w:style w:type="paragraph" w:styleId="affb">
     <w:name w:val="Body Text First Indent"/>
-    <w:basedOn w:val="affa"/>
-    <w:link w:val="affd"/>
+    <w:basedOn w:val="aff9"/>
+    <w:link w:val="affc"/>
     <w:pPr>
       <w:spacing w:after="0"/>
       <w:ind w:firstLine="360"/>
     </w:pPr>
   </w:style>
-  <w:style w:type="character" w:customStyle="1" w:styleId="affd">
-    <w:name w:val="正文文本首行缩进 字符"/>
-    <w:basedOn w:val="affb"/>
-    <w:link w:val="affc"/>
+  <w:style w:type="character" w:customStyle="1" w:styleId="affc">
+    <w:name w:val="本文第一層縮排 字元"/>
+    <w:basedOn w:val="affa"/>
+    <w:link w:val="affb"/>
     <w:rPr>
       <w:rFonts w:ascii="Linux Libertine" w:eastAsiaTheme="minorHAnsi" w:hAnsi="Linux Libertine" w:cstheme="minorBidi"/>
       <w:sz w:val="18"/>
@@ -12634,19 +11233,19 @@
       <w:lang w:val="en-US" w:eastAsia="en-US"/>
     </w:rPr>
   </w:style>
-  <w:style w:type="paragraph" w:styleId="affe">
+  <w:style w:type="paragraph" w:styleId="affd">
     <w:name w:val="Body Text Indent"/>
     <w:basedOn w:val="a2"/>
-    <w:link w:val="afff"/>
+    <w:link w:val="affe"/>
     <w:pPr>
       <w:spacing w:after="120"/>
       <w:ind w:left="360"/>
     </w:pPr>
   </w:style>
-  <w:style w:type="character" w:customStyle="1" w:styleId="afff">
-    <w:name w:val="正文文本缩进 字符"/>
-    <w:basedOn w:val="a3"/>
-    <w:link w:val="affe"/>
+  <w:style w:type="character" w:customStyle="1" w:styleId="affe">
+    <w:name w:val="本文縮排 字元"/>
+    <w:basedOn w:val="a3"/>
+    <w:link w:val="affd"/>
     <w:rPr>
       <w:rFonts w:ascii="Linux Libertine" w:eastAsiaTheme="minorHAnsi" w:hAnsi="Linux Libertine" w:cstheme="minorBidi"/>
       <w:sz w:val="18"/>
@@ -12656,7 +11255,7 @@
   </w:style>
   <w:style w:type="paragraph" w:styleId="25">
     <w:name w:val="Body Text First Indent 2"/>
-    <w:basedOn w:val="affe"/>
+    <w:basedOn w:val="affd"/>
     <w:link w:val="26"/>
     <w:pPr>
       <w:spacing w:after="0"/>
@@ -12664,8 +11263,8 @@
     </w:pPr>
   </w:style>
   <w:style w:type="character" w:customStyle="1" w:styleId="26">
-    <w:name w:val="正文文本首行缩进 2 字符"/>
-    <w:basedOn w:val="afff"/>
+    <w:name w:val="本文第一層縮排 2 字元"/>
+    <w:basedOn w:val="affe"/>
     <w:link w:val="25"/>
     <w:rPr>
       <w:rFonts w:ascii="Linux Libertine" w:eastAsiaTheme="minorHAnsi" w:hAnsi="Linux Libertine" w:cstheme="minorBidi"/>
@@ -12684,7 +11283,7 @@
     </w:pPr>
   </w:style>
   <w:style w:type="character" w:customStyle="1" w:styleId="28">
-    <w:name w:val="正文文本缩进 2 字符"/>
+    <w:name w:val="本文縮排 2 字元"/>
     <w:basedOn w:val="a3"/>
     <w:link w:val="27"/>
     <w:rPr>
@@ -12708,7 +11307,7 @@
     </w:rPr>
   </w:style>
   <w:style w:type="character" w:customStyle="1" w:styleId="36">
-    <w:name w:val="正文文本缩进 3 字符"/>
+    <w:name w:val="本文縮排 3 字元"/>
     <w:basedOn w:val="a3"/>
     <w:link w:val="35"/>
     <w:rPr>
@@ -12718,18 +11317,18 @@
       <w:lang w:val="en-US" w:eastAsia="en-US"/>
     </w:rPr>
   </w:style>
-  <w:style w:type="paragraph" w:styleId="afff0">
+  <w:style w:type="paragraph" w:styleId="afff">
     <w:name w:val="Closing"/>
     <w:basedOn w:val="a2"/>
-    <w:link w:val="afff1"/>
+    <w:link w:val="afff0"/>
     <w:pPr>
       <w:ind w:left="4320"/>
     </w:pPr>
   </w:style>
-  <w:style w:type="character" w:customStyle="1" w:styleId="afff1">
-    <w:name w:val="结束语 字符"/>
-    <w:basedOn w:val="a3"/>
-    <w:link w:val="afff0"/>
+  <w:style w:type="character" w:customStyle="1" w:styleId="afff0">
+    <w:name w:val="結語 字元"/>
+    <w:basedOn w:val="a3"/>
+    <w:link w:val="afff"/>
     <w:rPr>
       <w:rFonts w:ascii="Linux Libertine" w:eastAsiaTheme="minorHAnsi" w:hAnsi="Linux Libertine" w:cstheme="minorBidi"/>
       <w:sz w:val="18"/>
@@ -12737,16 +11336,16 @@
       <w:lang w:val="en-US" w:eastAsia="en-US"/>
     </w:rPr>
   </w:style>
-  <w:style w:type="paragraph" w:styleId="afff2">
+  <w:style w:type="paragraph" w:styleId="afff1">
     <w:name w:val="Date"/>
     <w:basedOn w:val="a2"/>
     <w:next w:val="a2"/>
-    <w:link w:val="afff3"/>
-  </w:style>
-  <w:style w:type="character" w:customStyle="1" w:styleId="afff3">
-    <w:name w:val="日期 字符"/>
-    <w:basedOn w:val="a3"/>
     <w:link w:val="afff2"/>
+  </w:style>
+  <w:style w:type="character" w:customStyle="1" w:styleId="afff2">
+    <w:name w:val="日期 字元"/>
+    <w:basedOn w:val="a3"/>
+    <w:link w:val="afff1"/>
     <w:rPr>
       <w:rFonts w:ascii="Linux Libertine" w:eastAsiaTheme="minorHAnsi" w:hAnsi="Linux Libertine" w:cstheme="minorBidi"/>
       <w:sz w:val="18"/>
@@ -12754,20 +11353,20 @@
       <w:lang w:val="en-US" w:eastAsia="en-US"/>
     </w:rPr>
   </w:style>
-  <w:style w:type="paragraph" w:styleId="afff4">
+  <w:style w:type="paragraph" w:styleId="afff3">
     <w:name w:val="Document Map"/>
     <w:basedOn w:val="a2"/>
-    <w:link w:val="afff5"/>
+    <w:link w:val="afff4"/>
     <w:rPr>
       <w:rFonts w:ascii="Tahoma" w:hAnsi="Tahoma" w:cs="Tahoma"/>
       <w:sz w:val="16"/>
       <w:szCs w:val="16"/>
     </w:rPr>
   </w:style>
-  <w:style w:type="character" w:customStyle="1" w:styleId="afff5">
-    <w:name w:val="文档结构图 字符"/>
-    <w:basedOn w:val="a3"/>
-    <w:link w:val="afff4"/>
+  <w:style w:type="character" w:customStyle="1" w:styleId="afff4">
+    <w:name w:val="文件引導模式 字元"/>
+    <w:basedOn w:val="a3"/>
+    <w:link w:val="afff3"/>
     <w:rPr>
       <w:rFonts w:ascii="Tahoma" w:eastAsiaTheme="minorHAnsi" w:hAnsi="Tahoma" w:cs="Tahoma"/>
       <w:sz w:val="16"/>
@@ -12775,15 +11374,15 @@
       <w:lang w:val="en-US" w:eastAsia="en-US"/>
     </w:rPr>
   </w:style>
-  <w:style w:type="paragraph" w:styleId="afff6">
+  <w:style w:type="paragraph" w:styleId="afff5">
     <w:name w:val="E-mail Signature"/>
     <w:basedOn w:val="a2"/>
-    <w:link w:val="afff7"/>
-  </w:style>
-  <w:style w:type="character" w:customStyle="1" w:styleId="afff7">
-    <w:name w:val="电子邮件签名 字符"/>
-    <w:basedOn w:val="a3"/>
     <w:link w:val="afff6"/>
+  </w:style>
+  <w:style w:type="character" w:customStyle="1" w:styleId="afff6">
+    <w:name w:val="電子郵件簽名 字元"/>
+    <w:basedOn w:val="a3"/>
+    <w:link w:val="afff5"/>
     <w:rPr>
       <w:rFonts w:ascii="Linux Libertine" w:eastAsiaTheme="minorHAnsi" w:hAnsi="Linux Libertine" w:cstheme="minorBidi"/>
       <w:sz w:val="18"/>
@@ -12791,7 +11390,7 @@
       <w:lang w:val="en-US" w:eastAsia="en-US"/>
     </w:rPr>
   </w:style>
-  <w:style w:type="paragraph" w:styleId="afff8">
+  <w:style w:type="paragraph" w:styleId="afff7">
     <w:name w:val="envelope address"/>
     <w:basedOn w:val="a2"/>
     <w:pPr>
@@ -12804,7 +11403,7 @@
       <w:szCs w:val="24"/>
     </w:rPr>
   </w:style>
-  <w:style w:type="paragraph" w:styleId="afff9">
+  <w:style w:type="paragraph" w:styleId="afff8">
     <w:name w:val="envelope return"/>
     <w:basedOn w:val="a2"/>
     <w:rPr>
@@ -12823,7 +11422,7 @@
     </w:rPr>
   </w:style>
   <w:style w:type="character" w:customStyle="1" w:styleId="HTML0">
-    <w:name w:val="HTML 地址 字符"/>
+    <w:name w:val="HTML 位址 字元"/>
     <w:basedOn w:val="a3"/>
     <w:link w:val="HTML"/>
     <w:rPr>
@@ -12846,7 +11445,7 @@
     </w:rPr>
   </w:style>
   <w:style w:type="character" w:customStyle="1" w:styleId="HTML2">
-    <w:name w:val="HTML 预设格式 字符"/>
+    <w:name w:val="HTML 預設格式 字元"/>
     <w:basedOn w:val="a3"/>
     <w:link w:val="HTML1"/>
     <w:rPr>
@@ -12935,7 +11534,7 @@
       <w:ind w:left="1620" w:hanging="180"/>
     </w:pPr>
   </w:style>
-  <w:style w:type="paragraph" w:styleId="afffa">
+  <w:style w:type="paragraph" w:styleId="afff9">
     <w:name w:val="index heading"/>
     <w:basedOn w:val="a2"/>
     <w:next w:val="11"/>
@@ -12945,11 +11544,11 @@
       <w:bCs/>
     </w:rPr>
   </w:style>
-  <w:style w:type="paragraph" w:styleId="afffb">
+  <w:style w:type="paragraph" w:styleId="afffa">
     <w:name w:val="Intense Quote"/>
     <w:basedOn w:val="a2"/>
     <w:next w:val="a2"/>
-    <w:link w:val="afffc"/>
+    <w:link w:val="afffb"/>
     <w:uiPriority w:val="30"/>
     <w:qFormat/>
     <w:pPr>
@@ -12967,10 +11566,10 @@
       <w:color w:val="4F81BD" w:themeColor="accent1"/>
     </w:rPr>
   </w:style>
-  <w:style w:type="character" w:customStyle="1" w:styleId="afffc">
-    <w:name w:val="明显引用 字符"/>
-    <w:basedOn w:val="a3"/>
-    <w:link w:val="afffb"/>
+  <w:style w:type="character" w:customStyle="1" w:styleId="afffb">
+    <w:name w:val="鮮明引文 字元"/>
+    <w:basedOn w:val="a3"/>
+    <w:link w:val="afffa"/>
     <w:uiPriority w:val="30"/>
     <w:rPr>
       <w:rFonts w:ascii="Linux Libertine" w:eastAsiaTheme="minorHAnsi" w:hAnsi="Linux Libertine" w:cstheme="minorBidi"/>
@@ -12984,7 +11583,7 @@
       <w:lang w:val="en-US" w:eastAsia="en-US"/>
     </w:rPr>
   </w:style>
-  <w:style w:type="paragraph" w:styleId="afffd">
+  <w:style w:type="paragraph" w:styleId="afffc">
     <w:name w:val="List"/>
     <w:basedOn w:val="a2"/>
     <w:pPr>
@@ -13074,7 +11673,7 @@
       <w:contextualSpacing/>
     </w:pPr>
   </w:style>
-  <w:style w:type="paragraph" w:styleId="afffe">
+  <w:style w:type="paragraph" w:styleId="afffd">
     <w:name w:val="List Continue"/>
     <w:basedOn w:val="a2"/>
     <w:pPr>
@@ -13169,9 +11768,9 @@
       <w:contextualSpacing/>
     </w:pPr>
   </w:style>
-  <w:style w:type="paragraph" w:styleId="affff">
+  <w:style w:type="paragraph" w:styleId="afffe">
     <w:name w:val="macro"/>
-    <w:link w:val="affff0"/>
+    <w:link w:val="affff"/>
     <w:pPr>
       <w:tabs>
         <w:tab w:val="left" w:pos="480"/>
@@ -13192,19 +11791,19 @@
       <w:lang w:val="en-US" w:eastAsia="en-US"/>
     </w:rPr>
   </w:style>
-  <w:style w:type="character" w:customStyle="1" w:styleId="affff0">
-    <w:name w:val="宏文本 字符"/>
-    <w:basedOn w:val="a3"/>
-    <w:link w:val="affff"/>
+  <w:style w:type="character" w:customStyle="1" w:styleId="affff">
+    <w:name w:val="巨集文字 字元"/>
+    <w:basedOn w:val="a3"/>
+    <w:link w:val="afffe"/>
     <w:rPr>
       <w:rFonts w:ascii="Consolas" w:eastAsiaTheme="minorHAnsi" w:hAnsi="Consolas" w:cs="Consolas"/>
       <w:lang w:val="en-US" w:eastAsia="en-US"/>
     </w:rPr>
   </w:style>
-  <w:style w:type="paragraph" w:styleId="affff1">
+  <w:style w:type="paragraph" w:styleId="affff0">
     <w:name w:val="Message Header"/>
     <w:basedOn w:val="a2"/>
-    <w:link w:val="affff2"/>
+    <w:link w:val="affff1"/>
     <w:pPr>
       <w:pBdr>
         <w:top w:val="single" w:sz="6" w:space="1" w:color="auto"/>
@@ -13221,10 +11820,10 @@
       <w:szCs w:val="24"/>
     </w:rPr>
   </w:style>
-  <w:style w:type="character" w:customStyle="1" w:styleId="affff2">
-    <w:name w:val="信息标题 字符"/>
-    <w:basedOn w:val="a3"/>
-    <w:link w:val="affff1"/>
+  <w:style w:type="character" w:customStyle="1" w:styleId="affff1">
+    <w:name w:val="訊息欄位名稱 字元"/>
+    <w:basedOn w:val="a3"/>
+    <w:link w:val="affff0"/>
     <w:rPr>
       <w:rFonts w:asciiTheme="majorHAnsi" w:eastAsiaTheme="majorEastAsia" w:hAnsiTheme="majorHAnsi" w:cstheme="majorBidi"/>
       <w:sz w:val="24"/>
@@ -13233,23 +11832,23 @@
       <w:lang w:val="en-US" w:eastAsia="en-US"/>
     </w:rPr>
   </w:style>
+  <w:style w:type="paragraph" w:styleId="affff2">
+    <w:name w:val="Normal Indent"/>
+    <w:basedOn w:val="a2"/>
+    <w:pPr>
+      <w:ind w:left="720"/>
+    </w:pPr>
+  </w:style>
   <w:style w:type="paragraph" w:styleId="affff3">
-    <w:name w:val="Normal Indent"/>
-    <w:basedOn w:val="a2"/>
-    <w:pPr>
-      <w:ind w:left="720"/>
-    </w:pPr>
-  </w:style>
-  <w:style w:type="paragraph" w:styleId="affff4">
     <w:name w:val="Note Heading"/>
     <w:basedOn w:val="a2"/>
     <w:next w:val="a2"/>
-    <w:link w:val="affff5"/>
-  </w:style>
-  <w:style w:type="character" w:customStyle="1" w:styleId="affff5">
-    <w:name w:val="注释标题 字符"/>
-    <w:basedOn w:val="a3"/>
     <w:link w:val="affff4"/>
+  </w:style>
+  <w:style w:type="character" w:customStyle="1" w:styleId="affff4">
+    <w:name w:val="註釋標題 字元"/>
+    <w:basedOn w:val="a3"/>
+    <w:link w:val="affff3"/>
     <w:rPr>
       <w:rFonts w:ascii="Linux Libertine" w:eastAsiaTheme="minorHAnsi" w:hAnsi="Linux Libertine" w:cstheme="minorBidi"/>
       <w:sz w:val="18"/>
@@ -13257,20 +11856,20 @@
       <w:lang w:val="en-US" w:eastAsia="en-US"/>
     </w:rPr>
   </w:style>
-  <w:style w:type="paragraph" w:styleId="affff6">
+  <w:style w:type="paragraph" w:styleId="affff5">
     <w:name w:val="Plain Text"/>
     <w:basedOn w:val="a2"/>
-    <w:link w:val="affff7"/>
+    <w:link w:val="affff6"/>
     <w:rPr>
       <w:rFonts w:ascii="Consolas" w:hAnsi="Consolas" w:cs="Consolas"/>
       <w:sz w:val="21"/>
       <w:szCs w:val="21"/>
     </w:rPr>
   </w:style>
-  <w:style w:type="character" w:customStyle="1" w:styleId="affff7">
-    <w:name w:val="纯文本 字符"/>
-    <w:basedOn w:val="a3"/>
-    <w:link w:val="affff6"/>
+  <w:style w:type="character" w:customStyle="1" w:styleId="affff6">
+    <w:name w:val="純文字 字元"/>
+    <w:basedOn w:val="a3"/>
+    <w:link w:val="affff5"/>
     <w:rPr>
       <w:rFonts w:ascii="Consolas" w:eastAsiaTheme="minorHAnsi" w:hAnsi="Consolas" w:cs="Consolas"/>
       <w:sz w:val="21"/>
@@ -13278,18 +11877,18 @@
       <w:lang w:val="en-US" w:eastAsia="en-US"/>
     </w:rPr>
   </w:style>
-  <w:style w:type="paragraph" w:styleId="affff8">
+  <w:style w:type="paragraph" w:styleId="affff7">
     <w:name w:val="Signature"/>
     <w:basedOn w:val="a2"/>
-    <w:link w:val="affff9"/>
+    <w:link w:val="affff8"/>
     <w:pPr>
       <w:ind w:left="4320"/>
     </w:pPr>
   </w:style>
-  <w:style w:type="character" w:customStyle="1" w:styleId="affff9">
-    <w:name w:val="签名 字符"/>
-    <w:basedOn w:val="a3"/>
-    <w:link w:val="affff8"/>
+  <w:style w:type="character" w:customStyle="1" w:styleId="affff8">
+    <w:name w:val="簽名 字元"/>
+    <w:basedOn w:val="a3"/>
+    <w:link w:val="affff7"/>
     <w:rPr>
       <w:rFonts w:ascii="Linux Libertine" w:eastAsiaTheme="minorHAnsi" w:hAnsi="Linux Libertine" w:cstheme="minorBidi"/>
       <w:sz w:val="18"/>
@@ -13297,11 +11896,11 @@
       <w:lang w:val="en-US" w:eastAsia="en-US"/>
     </w:rPr>
   </w:style>
-  <w:style w:type="paragraph" w:styleId="affffa">
+  <w:style w:type="paragraph" w:styleId="affff9">
     <w:name w:val="Title"/>
     <w:basedOn w:val="a2"/>
     <w:next w:val="a2"/>
-    <w:link w:val="affffb"/>
+    <w:link w:val="affffa"/>
     <w:qFormat/>
     <w:locked/>
     <w:pPr>
@@ -13320,10 +11919,10 @@
       <w:szCs w:val="52"/>
     </w:rPr>
   </w:style>
-  <w:style w:type="character" w:customStyle="1" w:styleId="affffb">
-    <w:name w:val="标题 字符"/>
-    <w:basedOn w:val="a3"/>
-    <w:link w:val="affffa"/>
+  <w:style w:type="character" w:customStyle="1" w:styleId="affffa">
+    <w:name w:val="標題 字元"/>
+    <w:basedOn w:val="a3"/>
+    <w:link w:val="affff9"/>
     <w:rPr>
       <w:rFonts w:asciiTheme="majorHAnsi" w:eastAsiaTheme="majorEastAsia" w:hAnsiTheme="majorHAnsi" w:cstheme="majorBidi"/>
       <w:color w:val="17365D" w:themeColor="text2" w:themeShade="BF"/>
@@ -13334,7 +11933,7 @@
       <w:lang w:val="en-US" w:eastAsia="en-US"/>
     </w:rPr>
   </w:style>
-  <w:style w:type="paragraph" w:styleId="TOC">
+  <w:style w:type="paragraph" w:styleId="affffb">
     <w:name w:val="TOC Heading"/>
     <w:basedOn w:val="1"/>
     <w:next w:val="a2"/>
@@ -13892,7 +12491,7 @@
 </file>
 
 <file path=customXml/itemProps2.xml><?xml version="1.0" encoding="utf-8"?>
-<ds:datastoreItem xmlns:ds="http://schemas.openxmlformats.org/officeDocument/2006/customXml" ds:itemID="{9C00BEE2-A48B-41CB-B016-E0F2357B8CE2}">
+<ds:datastoreItem xmlns:ds="http://schemas.openxmlformats.org/officeDocument/2006/customXml" ds:itemID="{E2110EB1-D994-8C44-A958-36BFAD78F2AE}">
   <ds:schemaRefs>
     <ds:schemaRef ds:uri="http://schemas.openxmlformats.org/officeDocument/2006/bibliography"/>
   </ds:schemaRefs>

</xml_diff>

<commit_message>
Finalize the paper work.
</commit_message>
<xml_diff>
--- a/Inter-team coordination in large-scale agile.docx
+++ b/Inter-team coordination in large-scale agile.docx
@@ -4,7 +4,7 @@
   <w:body>
     <w:p>
       <w:pPr>
-        <w:pStyle w:val="aff"/>
+        <w:pStyle w:val="afe"/>
         <w:rPr>
           <w14:ligatures w14:val="standard"/>
         </w:rPr>
@@ -23,7 +23,7 @@
       </w:r>
       <w:r>
         <w:rPr>
-          <w:rFonts w:ascii="PMingLiU" w:eastAsia="PMingLiU" w:hAnsi="PMingLiU" w:cs="PMingLiU" w:hint="eastAsia"/>
+          <w:rFonts w:ascii="新細明體" w:eastAsia="新細明體" w:hAnsi="新細明體" w:cs="新細明體" w:hint="eastAsia"/>
           <w:b/>
           <w:bCs/>
           <w:iCs w:val="0"/>
@@ -680,81 +680,6 @@
     </w:p>
     <w:p>
       <w:pPr>
-        <w:pStyle w:val="aff1"/>
-        <w:framePr w:w="4680" w:h="1441" w:hRule="exact" w:hSpace="187" w:wrap="around" w:vAnchor="page" w:hAnchor="page" w:x="1089" w:y="12601" w:anchorLock="1"/>
-      </w:pPr>
-      <w:r>
-        <w:rPr>
-          <w:vertAlign w:val="superscript"/>
-        </w:rPr>
-        <w:t>∗</w:t>
-      </w:r>
-      <w:r>
-        <w:t>Article Title Footnote needs to be captured as Title Note</w:t>
-      </w:r>
-    </w:p>
-    <w:p>
-      <w:pPr>
-        <w:pStyle w:val="aff1"/>
-        <w:framePr w:w="4680" w:h="1441" w:hRule="exact" w:hSpace="187" w:wrap="around" w:vAnchor="page" w:hAnchor="page" w:x="1089" w:y="12601" w:anchorLock="1"/>
-      </w:pPr>
-      <w:r>
-        <w:rPr>
-          <w:vertAlign w:val="superscript"/>
-        </w:rPr>
-        <w:t>†</w:t>
-      </w:r>
-      <w:r>
-        <w:t>Author Footnote to be captured as Author Note</w:t>
-      </w:r>
-    </w:p>
-    <w:p>
-      <w:pPr>
-        <w:pStyle w:val="PermissionBlock"/>
-        <w:framePr w:w="4680" w:h="1441" w:hRule="exact" w:hSpace="187" w:wrap="around" w:vAnchor="page" w:hAnchor="page" w:x="1089" w:y="12601" w:anchorLock="1"/>
-      </w:pPr>
-      <w:r>
-        <w:t>Permission to make digital or hard copies of part or all of this work for personal or classroom use is granted without fee provided that copies are not made or distributed for profit or commercial advantage and that copies bear this notice and the full citation on the first page. Copyrights for third-party components of this work must be honored. For all other uses, contact the owner/author(s).</w:t>
-      </w:r>
-    </w:p>
-    <w:p>
-      <w:pPr>
-        <w:pStyle w:val="VersoLRH"/>
-        <w:framePr w:w="4680" w:h="1441" w:hRule="exact" w:hSpace="187" w:wrap="around" w:vAnchor="page" w:hAnchor="page" w:x="1089" w:y="12601" w:anchorLock="1"/>
-        <w:rPr>
-          <w:i/>
-        </w:rPr>
-      </w:pPr>
-      <w:r>
-        <w:rPr>
-          <w:i/>
-        </w:rPr>
-        <w:t>WOODSTOCK’18, June, 2018, El Paso, Texas USA</w:t>
-      </w:r>
-    </w:p>
-    <w:p>
-      <w:pPr>
-        <w:pStyle w:val="PermissionBlock"/>
-        <w:framePr w:w="4680" w:h="1441" w:hRule="exact" w:hSpace="187" w:wrap="around" w:vAnchor="page" w:hAnchor="page" w:x="1089" w:y="12601" w:anchorLock="1"/>
-      </w:pPr>
-      <w:r>
-        <w:t>© 2018 Copyright held by the owner/author(s). 978-1-4503-0000-0/18/06...$15.00</w:t>
-      </w:r>
-    </w:p>
-    <w:p>
-      <w:pPr>
-        <w:framePr w:w="4680" w:h="1441" w:hRule="exact" w:hSpace="187" w:wrap="around" w:vAnchor="page" w:hAnchor="page" w:x="1089" w:y="12601" w:anchorLock="1"/>
-        <w:rPr>
-          <w:iCs/>
-          <w14:ligatures w14:val="standard"/>
-        </w:rPr>
-      </w:pPr>
-      <w:r>
-        <w:t>https://doi.org/10.1145/1234567890</w:t>
-      </w:r>
-    </w:p>
-    <w:p>
-      <w:pPr>
         <w:pStyle w:val="CCSHead"/>
         <w:rPr>
           <w:lang w:eastAsia="it-IT"/>
@@ -1099,70 +1024,70 @@
           <w:lang w:eastAsia="it-IT"/>
           <w14:ligatures w14:val="standard"/>
         </w:rPr>
-        <w:t xml:space="preserve">of the new generation of information </w:t>
+        <w:t>of the new generation of information technology and the upgrading of consumer demand, product functional demand is increasingly diversified and uncertain</w:t>
       </w:r>
       <w:r>
         <w:rPr>
           <w:lang w:eastAsia="it-IT"/>
           <w14:ligatures w14:val="standard"/>
         </w:rPr>
-        <w:t>technology and the upgrading of consumer demand, product functional demand is increasingly diversified and uncertain</w:t>
+        <w:t xml:space="preserve">. </w:t>
       </w:r>
       <w:r>
         <w:rPr>
           <w:lang w:eastAsia="it-IT"/>
           <w14:ligatures w14:val="standard"/>
         </w:rPr>
-        <w:t xml:space="preserve">. </w:t>
+        <w:t>The traditional software development methods represented by the waterfall model can no longer adapt to the pace of product updates.</w:t>
       </w:r>
       <w:r>
         <w:rPr>
           <w:lang w:eastAsia="it-IT"/>
           <w14:ligatures w14:val="standard"/>
         </w:rPr>
-        <w:t>The traditional software development methods represented by the waterfall model can no longer adapt to the pace of product updates.</w:t>
+        <w:t xml:space="preserve"> As</w:t>
       </w:r>
       <w:r>
         <w:rPr>
           <w:lang w:eastAsia="it-IT"/>
           <w14:ligatures w14:val="standard"/>
         </w:rPr>
-        <w:t xml:space="preserve"> As</w:t>
+        <w:t xml:space="preserve"> technology updates and user needs continue to diversify, agile development gradually replaces traditional development.</w:t>
       </w:r>
       <w:r>
         <w:rPr>
           <w:lang w:eastAsia="it-IT"/>
           <w14:ligatures w14:val="standard"/>
         </w:rPr>
-        <w:t xml:space="preserve"> technology updates and user needs continue to diversify, agile development gradually replaces traditional development.</w:t>
+        <w:t xml:space="preserve"> </w:t>
       </w:r>
       <w:r>
         <w:rPr>
           <w:lang w:eastAsia="it-IT"/>
           <w14:ligatures w14:val="standard"/>
         </w:rPr>
-        <w:t xml:space="preserve"> </w:t>
+        <w:t xml:space="preserve">As a new method of </w:t>
       </w:r>
       <w:r>
         <w:rPr>
           <w:lang w:eastAsia="it-IT"/>
           <w14:ligatures w14:val="standard"/>
         </w:rPr>
-        <w:t xml:space="preserve">As a new method of </w:t>
+        <w:t>software</w:t>
       </w:r>
       <w:r>
         <w:rPr>
           <w:lang w:eastAsia="it-IT"/>
           <w14:ligatures w14:val="standard"/>
         </w:rPr>
-        <w:t>software</w:t>
+        <w:t xml:space="preserve"> development that can quickly respond to the functional requirements of users, agile </w:t>
       </w:r>
       <w:r>
         <w:rPr>
           <w:lang w:eastAsia="it-IT"/>
           <w14:ligatures w14:val="standard"/>
         </w:rPr>
-        <w:t xml:space="preserve"> development that can quickly respond to the functional requirements of users, agile development is not only widely used in the software industry, but also gradually spread to other industries</w:t>
+        <w:t>development is not only widely used in the software industry, but also gradually spread to other industries</w:t>
       </w:r>
       <w:r>
         <w:rPr>
@@ -1182,55 +1107,6 @@
           <w14:ligatures w14:val="standard"/>
         </w:rPr>
       </w:pPr>
-      <w:r>
-        <w:rPr>
-          <w:lang w:eastAsia="it-IT"/>
-          <w14:ligatures w14:val="standard"/>
-        </w:rPr>
-        <w:t>The main feature of agile development is that the software development process attaches great importance to human initiative.</w:t>
-      </w:r>
-      <w:r>
-        <w:rPr>
-          <w:lang w:eastAsia="it-IT"/>
-          <w14:ligatures w14:val="standard"/>
-        </w:rPr>
-        <w:t xml:space="preserve"> Agile software development method mainly</w:t>
-      </w:r>
-      <w:r>
-        <w:rPr>
-          <w:lang w:eastAsia="it-IT"/>
-          <w14:ligatures w14:val="standard"/>
-        </w:rPr>
-        <w:t xml:space="preserve"> </w:t>
-      </w:r>
-      <w:r>
-        <w:rPr>
-          <w:lang w:eastAsia="it-IT"/>
-          <w14:ligatures w14:val="standard"/>
-        </w:rPr>
-        <w:t>has the following fi</w:t>
-      </w:r>
-      <w:r>
-        <w:rPr>
-          <w:lang w:eastAsia="it-IT"/>
-          <w14:ligatures w14:val="standard"/>
-        </w:rPr>
-        <w:t xml:space="preserve">ve </w:t>
-      </w:r>
-      <w:r>
-        <w:rPr>
-          <w:lang w:eastAsia="it-IT"/>
-          <w14:ligatures w14:val="standard"/>
-        </w:rPr>
-        <w:t>advantages</w:t>
-      </w:r>
-      <w:r>
-        <w:rPr>
-          <w:lang w:eastAsia="it-IT"/>
-          <w14:ligatures w14:val="standard"/>
-        </w:rPr>
-        <w:t>:</w:t>
-      </w:r>
     </w:p>
     <w:p>
       <w:pPr>
@@ -1238,58 +1114,58 @@
         <w:ind w:firstLine="0"/>
         <w:jc w:val="both"/>
         <w:rPr>
-          <w:rFonts w:eastAsia="宋体"/>
-          <w:lang w:eastAsia="zh-CN"/>
-          <w14:ligatures w14:val="standard"/>
-        </w:rPr>
-      </w:pPr>
-      <w:r>
-        <w:rPr>
-          <w14:ligatures w14:val="standard"/>
-        </w:rPr>
-        <w:t>•</w:t>
-      </w:r>
-      <w:r>
-        <w:rPr>
-          <w14:ligatures w14:val="standard"/>
-        </w:rPr>
-        <w:t>Precise requirements and accurate results.</w:t>
-      </w:r>
-      <w:r>
-        <w:rPr>
+          <w:lang w:eastAsia="it-IT"/>
+          <w14:ligatures w14:val="standard"/>
+        </w:rPr>
+      </w:pPr>
+      <w:r>
+        <w:rPr>
+          <w:lang w:eastAsia="it-IT"/>
+          <w14:ligatures w14:val="standard"/>
+        </w:rPr>
+        <w:t>The main feature of agile development is that the software development process attaches great importance to human initiative.</w:t>
+      </w:r>
+      <w:r>
+        <w:rPr>
+          <w:lang w:eastAsia="it-IT"/>
+          <w14:ligatures w14:val="standard"/>
+        </w:rPr>
+        <w:t xml:space="preserve"> Agile software development method mainly</w:t>
+      </w:r>
+      <w:r>
+        <w:rPr>
+          <w:lang w:eastAsia="it-IT"/>
           <w14:ligatures w14:val="standard"/>
         </w:rPr>
         <w:t xml:space="preserve"> </w:t>
       </w:r>
       <w:r>
         <w:rPr>
-          <w14:ligatures w14:val="standard"/>
-        </w:rPr>
-        <w:t>Agile development has a very short development cycle.</w:t>
-      </w:r>
-      <w:r>
-        <w:rPr>
-          <w14:ligatures w14:val="standard"/>
-        </w:rPr>
-        <w:t xml:space="preserve"> </w:t>
-      </w:r>
-      <w:r>
-        <w:rPr>
-          <w14:ligatures w14:val="standard"/>
-        </w:rPr>
-        <w:t>This allows agile development to more accurately accomplish the task of each phase.</w:t>
-      </w:r>
-      <w:r>
-        <w:rPr>
-          <w14:ligatures w14:val="standard"/>
-        </w:rPr>
-        <w:t xml:space="preserve"> </w:t>
-      </w:r>
-      <w:r>
-        <w:rPr>
-          <w14:ligatures w14:val="standard"/>
-        </w:rPr>
-        <w:t>At the same time, the shorter development cycle also allows the program to better adapt to changing requirements.</w:t>
+          <w:lang w:eastAsia="it-IT"/>
+          <w14:ligatures w14:val="standard"/>
+        </w:rPr>
+        <w:t>has the following fi</w:t>
+      </w:r>
+      <w:r>
+        <w:rPr>
+          <w:lang w:eastAsia="it-IT"/>
+          <w14:ligatures w14:val="standard"/>
+        </w:rPr>
+        <w:t xml:space="preserve">ve </w:t>
+      </w:r>
+      <w:r>
+        <w:rPr>
+          <w:lang w:eastAsia="it-IT"/>
+          <w14:ligatures w14:val="standard"/>
+        </w:rPr>
+        <w:t>advantages</w:t>
+      </w:r>
+      <w:r>
+        <w:rPr>
+          <w:lang w:eastAsia="it-IT"/>
+          <w14:ligatures w14:val="standard"/>
+        </w:rPr>
+        <w:t>:</w:t>
       </w:r>
     </w:p>
     <w:p>
@@ -1298,8 +1174,6 @@
         <w:ind w:firstLine="0"/>
         <w:jc w:val="both"/>
         <w:rPr>
-          <w:rFonts w:eastAsia="宋体"/>
-          <w:lang w:eastAsia="zh-CN"/>
           <w14:ligatures w14:val="standard"/>
         </w:rPr>
       </w:pPr>
@@ -1313,19 +1187,13 @@
         <w:rPr>
           <w14:ligatures w14:val="standard"/>
         </w:rPr>
-        <w:t> Guaranteed quality.</w:t>
-      </w:r>
-      <w:r>
-        <w:rPr>
-          <w14:ligatures w14:val="standard"/>
-        </w:rPr>
         <w:t xml:space="preserve"> </w:t>
       </w:r>
       <w:r>
         <w:rPr>
           <w14:ligatures w14:val="standard"/>
         </w:rPr>
-        <w:t>Agile methods have strict requirements for the quality of each iteration.</w:t>
+        <w:t>Precise requirements and accurate results.</w:t>
       </w:r>
       <w:r>
         <w:rPr>
@@ -1337,43 +1205,31 @@
         <w:rPr>
           <w14:ligatures w14:val="standard"/>
         </w:rPr>
-        <w:t xml:space="preserve">Agile development teams have a high level of development methodology, and some test code </w:t>
-      </w:r>
-      <w:r>
-        <w:rPr>
-          <w14:ligatures w14:val="standard"/>
-        </w:rPr>
-        <w:t>will be finished</w:t>
-      </w:r>
-      <w:r>
-        <w:rPr>
-          <w14:ligatures w14:val="standard"/>
-        </w:rPr>
-        <w:t xml:space="preserve"> before </w:t>
-      </w:r>
-      <w:r>
-        <w:rPr>
-          <w14:ligatures w14:val="standard"/>
-        </w:rPr>
-        <w:t xml:space="preserve">the </w:t>
-      </w:r>
-      <w:r>
-        <w:rPr>
-          <w14:ligatures w14:val="standard"/>
-        </w:rPr>
-        <w:t>formally develop</w:t>
-      </w:r>
-      <w:r>
-        <w:rPr>
-          <w14:ligatures w14:val="standard"/>
-        </w:rPr>
-        <w:t>ment</w:t>
-      </w:r>
-      <w:r>
-        <w:rPr>
-          <w14:ligatures w14:val="standard"/>
-        </w:rPr>
-        <w:t>.</w:t>
+        <w:t>Agile development has a very short development cycle.</w:t>
+      </w:r>
+      <w:r>
+        <w:rPr>
+          <w14:ligatures w14:val="standard"/>
+        </w:rPr>
+        <w:t xml:space="preserve"> </w:t>
+      </w:r>
+      <w:r>
+        <w:rPr>
+          <w14:ligatures w14:val="standard"/>
+        </w:rPr>
+        <w:t>This allows agile development to more accurately accomplish the task of each phase.</w:t>
+      </w:r>
+      <w:r>
+        <w:rPr>
+          <w14:ligatures w14:val="standard"/>
+        </w:rPr>
+        <w:t xml:space="preserve"> </w:t>
+      </w:r>
+      <w:r>
+        <w:rPr>
+          <w14:ligatures w14:val="standard"/>
+        </w:rPr>
+        <w:t>At the same time, the shorter development cycle also allows the program to better adapt to changing requirements.</w:t>
       </w:r>
     </w:p>
     <w:p>
@@ -1382,41 +1238,11 @@
         <w:ind w:firstLine="0"/>
         <w:jc w:val="both"/>
         <w:rPr>
-          <w:rFonts w:eastAsia="宋体"/>
+          <w:rFonts w:eastAsia="SimSun"/>
           <w:lang w:eastAsia="zh-CN"/>
           <w14:ligatures w14:val="standard"/>
         </w:rPr>
       </w:pPr>
-      <w:r>
-        <w:rPr>
-          <w14:ligatures w14:val="standard"/>
-        </w:rPr>
-        <w:t>•</w:t>
-      </w:r>
-      <w:r>
-        <w:rPr>
-          <w14:ligatures w14:val="standard"/>
-        </w:rPr>
-        <w:t xml:space="preserve"> </w:t>
-      </w:r>
-      <w:r>
-        <w:rPr>
-          <w14:ligatures w14:val="standard"/>
-        </w:rPr>
-        <w:t>Customer cooperation is better than contract negotiation.</w:t>
-      </w:r>
-      <w:r>
-        <w:rPr>
-          <w14:ligatures w14:val="standard"/>
-        </w:rPr>
-        <w:t xml:space="preserve"> </w:t>
-      </w:r>
-      <w:r>
-        <w:rPr>
-          <w14:ligatures w14:val="standard"/>
-        </w:rPr>
-        <w:t>Good teams care more about working with customers.</w:t>
-      </w:r>
     </w:p>
     <w:p>
       <w:pPr>
@@ -1424,8 +1250,6 @@
         <w:ind w:firstLine="0"/>
         <w:jc w:val="both"/>
         <w:rPr>
-          <w:rFonts w:eastAsia="宋体"/>
-          <w:lang w:eastAsia="zh-CN"/>
           <w14:ligatures w14:val="standard"/>
         </w:rPr>
       </w:pPr>
@@ -1439,25 +1263,19 @@
         <w:rPr>
           <w14:ligatures w14:val="standard"/>
         </w:rPr>
+        <w:t> </w:t>
+      </w:r>
+      <w:r>
+        <w:rPr>
+          <w14:ligatures w14:val="standard"/>
+        </w:rPr>
         <w:t xml:space="preserve"> </w:t>
       </w:r>
       <w:r>
         <w:rPr>
           <w14:ligatures w14:val="standard"/>
         </w:rPr>
-        <w:t>High</w:t>
-      </w:r>
-      <w:r>
-        <w:rPr>
-          <w14:ligatures w14:val="standard"/>
-        </w:rPr>
-        <w:t>ly</w:t>
-      </w:r>
-      <w:r>
-        <w:rPr>
-          <w14:ligatures w14:val="standard"/>
-        </w:rPr>
-        <w:t xml:space="preserve"> return on investment.</w:t>
+        <w:t>Guaranteed quality.</w:t>
       </w:r>
       <w:r>
         <w:rPr>
@@ -1469,37 +1287,55 @@
         <w:rPr>
           <w14:ligatures w14:val="standard"/>
         </w:rPr>
-        <w:t xml:space="preserve">In </w:t>
-      </w:r>
-      <w:r>
-        <w:rPr>
-          <w14:ligatures w14:val="standard"/>
-        </w:rPr>
-        <w:t xml:space="preserve">an </w:t>
-      </w:r>
-      <w:r>
-        <w:rPr>
-          <w14:ligatures w14:val="standard"/>
-        </w:rPr>
-        <w:t>agile development, the most valuable features are always prioritized to</w:t>
-      </w:r>
-      <w:r>
-        <w:rPr>
-          <w14:ligatures w14:val="standard"/>
-        </w:rPr>
-        <w:t xml:space="preserve"> development, so that the customer</w:t>
-      </w:r>
-      <w:r>
-        <w:rPr>
-          <w14:ligatures w14:val="standard"/>
-        </w:rPr>
-        <w:t xml:space="preserve"> will always get the</w:t>
-      </w:r>
-      <w:r>
-        <w:rPr>
-          <w14:ligatures w14:val="standard"/>
-        </w:rPr>
-        <w:t xml:space="preserve"> maximize return on investment.</w:t>
+        <w:t>Agile methods have strict requirements for the quality of each iteration.</w:t>
+      </w:r>
+      <w:r>
+        <w:rPr>
+          <w14:ligatures w14:val="standard"/>
+        </w:rPr>
+        <w:t xml:space="preserve"> </w:t>
+      </w:r>
+      <w:r>
+        <w:rPr>
+          <w14:ligatures w14:val="standard"/>
+        </w:rPr>
+        <w:t xml:space="preserve">Agile development teams have a high level of development methodology, and some test code </w:t>
+      </w:r>
+      <w:r>
+        <w:rPr>
+          <w14:ligatures w14:val="standard"/>
+        </w:rPr>
+        <w:t>will be finished</w:t>
+      </w:r>
+      <w:r>
+        <w:rPr>
+          <w14:ligatures w14:val="standard"/>
+        </w:rPr>
+        <w:t xml:space="preserve"> before </w:t>
+      </w:r>
+      <w:r>
+        <w:rPr>
+          <w14:ligatures w14:val="standard"/>
+        </w:rPr>
+        <w:t xml:space="preserve">the </w:t>
+      </w:r>
+      <w:r>
+        <w:rPr>
+          <w14:ligatures w14:val="standard"/>
+        </w:rPr>
+        <w:t>formally develop</w:t>
+      </w:r>
+      <w:r>
+        <w:rPr>
+          <w14:ligatures w14:val="standard"/>
+        </w:rPr>
+        <w:t>ment</w:t>
+      </w:r>
+      <w:r>
+        <w:rPr>
+          <w14:ligatures w14:val="standard"/>
+        </w:rPr>
+        <w:t>.</w:t>
       </w:r>
     </w:p>
     <w:p>
@@ -1508,51 +1344,11 @@
         <w:ind w:firstLine="0"/>
         <w:jc w:val="both"/>
         <w:rPr>
-          <w14:ligatures w14:val="standard"/>
-        </w:rPr>
-      </w:pPr>
-      <w:r>
-        <w:rPr>
-          <w14:ligatures w14:val="standard"/>
-        </w:rPr>
-        <w:t>•</w:t>
-      </w:r>
-      <w:r>
-        <w:rPr>
-          <w14:ligatures w14:val="standard"/>
-        </w:rPr>
-        <w:t xml:space="preserve"> </w:t>
-      </w:r>
-      <w:r>
-        <w:rPr>
-          <w14:ligatures w14:val="standard"/>
-        </w:rPr>
-        <w:t>High speed is one of the most significant benefits of agile development.</w:t>
-      </w:r>
-      <w:r>
-        <w:rPr>
-          <w14:ligatures w14:val="standard"/>
-        </w:rPr>
-        <w:t xml:space="preserve"> </w:t>
-      </w:r>
-      <w:r>
-        <w:rPr>
-          <w14:ligatures w14:val="standard"/>
-        </w:rPr>
-        <w:t>Agile teams focus on developing only the parts of the project that are most needed and most valuable today.</w:t>
-      </w:r>
-      <w:r>
-        <w:rPr>
-          <w14:ligatures w14:val="standard"/>
-        </w:rPr>
-        <w:t xml:space="preserve"> Because that the software can </w:t>
-      </w:r>
-      <w:r>
-        <w:rPr>
-          <w14:ligatures w14:val="standard"/>
-        </w:rPr>
-        <w:t>be quickly put into development.</w:t>
-      </w:r>
+          <w:rFonts w:eastAsia="SimSun"/>
+          <w:lang w:eastAsia="zh-CN"/>
+          <w14:ligatures w14:val="standard"/>
+        </w:rPr>
+      </w:pPr>
     </w:p>
     <w:p>
       <w:pPr>
@@ -1560,66 +1356,40 @@
         <w:ind w:firstLine="0"/>
         <w:jc w:val="both"/>
         <w:rPr>
-          <w:rFonts w:eastAsia="宋体"/>
+          <w:rFonts w:eastAsia="SimSun"/>
           <w:lang w:eastAsia="zh-CN"/>
           <w14:ligatures w14:val="standard"/>
         </w:rPr>
       </w:pPr>
       <w:r>
         <w:rPr>
-          <w:rFonts w:eastAsia="宋体"/>
-          <w:lang w:eastAsia="zh-CN"/>
-          <w14:ligatures w14:val="standard"/>
-        </w:rPr>
-        <w:t>Agile development, of course, has its own disadvantages.</w:t>
-      </w:r>
-      <w:r>
-        <w:rPr>
-          <w:rFonts w:eastAsia="宋体"/>
-          <w:lang w:eastAsia="zh-CN"/>
+          <w14:ligatures w14:val="standard"/>
+        </w:rPr>
+        <w:t>•</w:t>
+      </w:r>
+      <w:r>
+        <w:rPr>
           <w14:ligatures w14:val="standard"/>
         </w:rPr>
         <w:t xml:space="preserve"> </w:t>
       </w:r>
       <w:r>
         <w:rPr>
-          <w:rFonts w:eastAsia="宋体"/>
-          <w:lang w:eastAsia="zh-CN"/>
-          <w14:ligatures w14:val="standard"/>
-        </w:rPr>
-        <w:t>Agile development focuses on human communication and ignores the importance of documentation.</w:t>
-      </w:r>
-      <w:r>
-        <w:rPr>
-          <w:rFonts w:eastAsia="宋体"/>
-          <w:lang w:eastAsia="zh-CN"/>
+          <w14:ligatures w14:val="standard"/>
+        </w:rPr>
+        <w:t>Customer cooperation is better than contract negotiation.</w:t>
+      </w:r>
+      <w:r>
+        <w:rPr>
           <w14:ligatures w14:val="standard"/>
         </w:rPr>
         <w:t xml:space="preserve"> </w:t>
       </w:r>
       <w:r>
         <w:rPr>
-          <w:rFonts w:eastAsia="宋体"/>
-          <w:lang w:eastAsia="zh-CN"/>
-          <w14:ligatures w14:val="standard"/>
-        </w:rPr>
-        <w:t>If the turnover of project personnel is too large, it will increase the difficulty of software development and maintenance.</w:t>
-      </w:r>
-      <w:r>
-        <w:rPr>
-          <w:rFonts w:eastAsia="宋体"/>
-          <w:lang w:eastAsia="zh-CN"/>
-          <w14:ligatures w14:val="standard"/>
-        </w:rPr>
-        <w:t xml:space="preserve"> </w:t>
-      </w:r>
-      <w:r>
-        <w:rPr>
-          <w:rFonts w:eastAsia="宋体"/>
-          <w:lang w:eastAsia="zh-CN"/>
-          <w14:ligatures w14:val="standard"/>
-        </w:rPr>
-        <w:t>Nevertheless, the advantages of agile development have made it increasingly the most popular method of software development.</w:t>
+          <w14:ligatures w14:val="standard"/>
+        </w:rPr>
+        <w:t>Good teams care more about working with customers.</w:t>
       </w:r>
     </w:p>
     <w:p>
@@ -1628,11 +1398,81 @@
         <w:ind w:firstLine="0"/>
         <w:jc w:val="both"/>
         <w:rPr>
-          <w:rFonts w:eastAsia="宋体"/>
-          <w:lang w:eastAsia="zh-CN"/>
-          <w14:ligatures w14:val="standard"/>
-        </w:rPr>
-      </w:pPr>
+          <w14:ligatures w14:val="standard"/>
+        </w:rPr>
+      </w:pPr>
+      <w:r>
+        <w:rPr>
+          <w14:ligatures w14:val="standard"/>
+        </w:rPr>
+        <w:t>•</w:t>
+      </w:r>
+      <w:r>
+        <w:rPr>
+          <w14:ligatures w14:val="standard"/>
+        </w:rPr>
+        <w:t xml:space="preserve"> </w:t>
+      </w:r>
+      <w:r>
+        <w:rPr>
+          <w14:ligatures w14:val="standard"/>
+        </w:rPr>
+        <w:t>High</w:t>
+      </w:r>
+      <w:r>
+        <w:rPr>
+          <w14:ligatures w14:val="standard"/>
+        </w:rPr>
+        <w:t>ly</w:t>
+      </w:r>
+      <w:r>
+        <w:rPr>
+          <w14:ligatures w14:val="standard"/>
+        </w:rPr>
+        <w:t xml:space="preserve"> return on investment.</w:t>
+      </w:r>
+      <w:r>
+        <w:rPr>
+          <w14:ligatures w14:val="standard"/>
+        </w:rPr>
+        <w:t xml:space="preserve"> </w:t>
+      </w:r>
+      <w:r>
+        <w:rPr>
+          <w14:ligatures w14:val="standard"/>
+        </w:rPr>
+        <w:t xml:space="preserve">In </w:t>
+      </w:r>
+      <w:r>
+        <w:rPr>
+          <w14:ligatures w14:val="standard"/>
+        </w:rPr>
+        <w:t xml:space="preserve">an </w:t>
+      </w:r>
+      <w:r>
+        <w:rPr>
+          <w14:ligatures w14:val="standard"/>
+        </w:rPr>
+        <w:t>agile development, the most valuable features are always prioritized to</w:t>
+      </w:r>
+      <w:r>
+        <w:rPr>
+          <w14:ligatures w14:val="standard"/>
+        </w:rPr>
+        <w:t xml:space="preserve"> development, so that the customer</w:t>
+      </w:r>
+      <w:r>
+        <w:rPr>
+          <w14:ligatures w14:val="standard"/>
+        </w:rPr>
+        <w:t xml:space="preserve"> will always get the</w:t>
+      </w:r>
+      <w:r>
+        <w:rPr>
+          <w14:ligatures w14:val="standard"/>
+        </w:rPr>
+        <w:t xml:space="preserve"> maximize return on investment.</w:t>
+      </w:r>
     </w:p>
     <w:p>
       <w:pPr>
@@ -1640,7 +1480,161 @@
         <w:ind w:firstLine="0"/>
         <w:jc w:val="both"/>
         <w:rPr>
-          <w:rFonts w:eastAsia="宋体"/>
+          <w:rFonts w:eastAsia="SimSun"/>
+          <w:lang w:eastAsia="zh-CN"/>
+          <w14:ligatures w14:val="standard"/>
+        </w:rPr>
+      </w:pPr>
+    </w:p>
+    <w:p>
+      <w:pPr>
+        <w:pStyle w:val="Para"/>
+        <w:ind w:firstLine="0"/>
+        <w:jc w:val="both"/>
+        <w:rPr>
+          <w14:ligatures w14:val="standard"/>
+        </w:rPr>
+      </w:pPr>
+      <w:r>
+        <w:rPr>
+          <w14:ligatures w14:val="standard"/>
+        </w:rPr>
+        <w:t>•</w:t>
+      </w:r>
+      <w:r>
+        <w:rPr>
+          <w14:ligatures w14:val="standard"/>
+        </w:rPr>
+        <w:t xml:space="preserve"> </w:t>
+      </w:r>
+      <w:r>
+        <w:rPr>
+          <w14:ligatures w14:val="standard"/>
+        </w:rPr>
+        <w:t>High speed is one of the most significant benefits of agile development.</w:t>
+      </w:r>
+      <w:r>
+        <w:rPr>
+          <w14:ligatures w14:val="standard"/>
+        </w:rPr>
+        <w:t xml:space="preserve"> </w:t>
+      </w:r>
+      <w:r>
+        <w:rPr>
+          <w14:ligatures w14:val="standard"/>
+        </w:rPr>
+        <w:t>Agile teams focus on developing only the parts of the project that are most needed and most valuable today.</w:t>
+      </w:r>
+      <w:r>
+        <w:rPr>
+          <w14:ligatures w14:val="standard"/>
+        </w:rPr>
+        <w:t xml:space="preserve"> Because that the software can </w:t>
+      </w:r>
+      <w:r>
+        <w:rPr>
+          <w14:ligatures w14:val="standard"/>
+        </w:rPr>
+        <w:t>be quickly put into development.</w:t>
+      </w:r>
+    </w:p>
+    <w:p>
+      <w:pPr>
+        <w:pStyle w:val="Para"/>
+        <w:ind w:firstLine="0"/>
+        <w:jc w:val="both"/>
+        <w:rPr>
+          <w14:ligatures w14:val="standard"/>
+        </w:rPr>
+      </w:pPr>
+    </w:p>
+    <w:p>
+      <w:pPr>
+        <w:pStyle w:val="Para"/>
+        <w:ind w:firstLine="0"/>
+        <w:jc w:val="both"/>
+        <w:rPr>
+          <w:rFonts w:eastAsia="SimSun"/>
+          <w:lang w:eastAsia="zh-CN"/>
+          <w14:ligatures w14:val="standard"/>
+        </w:rPr>
+      </w:pPr>
+      <w:r>
+        <w:rPr>
+          <w:rFonts w:eastAsia="SimSun"/>
+          <w:lang w:eastAsia="zh-CN"/>
+          <w14:ligatures w14:val="standard"/>
+        </w:rPr>
+        <w:t>Agile development, of course, has its own disadvantages.</w:t>
+      </w:r>
+      <w:r>
+        <w:rPr>
+          <w:rFonts w:eastAsia="SimSun"/>
+          <w:lang w:eastAsia="zh-CN"/>
+          <w14:ligatures w14:val="standard"/>
+        </w:rPr>
+        <w:t xml:space="preserve"> </w:t>
+      </w:r>
+      <w:r>
+        <w:rPr>
+          <w:rFonts w:eastAsia="SimSun"/>
+          <w:lang w:eastAsia="zh-CN"/>
+          <w14:ligatures w14:val="standard"/>
+        </w:rPr>
+        <w:t>Agile development focuses on human communication and ignores the importance of documentation.</w:t>
+      </w:r>
+      <w:r>
+        <w:rPr>
+          <w:rFonts w:eastAsia="SimSun"/>
+          <w:lang w:eastAsia="zh-CN"/>
+          <w14:ligatures w14:val="standard"/>
+        </w:rPr>
+        <w:t xml:space="preserve"> </w:t>
+      </w:r>
+      <w:r>
+        <w:rPr>
+          <w:rFonts w:eastAsia="SimSun"/>
+          <w:lang w:eastAsia="zh-CN"/>
+          <w14:ligatures w14:val="standard"/>
+        </w:rPr>
+        <w:t>If the turnover of project personnel is too large, it will increase the difficulty of software development and maintenance.</w:t>
+      </w:r>
+      <w:r>
+        <w:rPr>
+          <w:rFonts w:eastAsia="SimSun"/>
+          <w:lang w:eastAsia="zh-CN"/>
+          <w14:ligatures w14:val="standard"/>
+        </w:rPr>
+        <w:t xml:space="preserve"> </w:t>
+      </w:r>
+      <w:r>
+        <w:rPr>
+          <w:rFonts w:eastAsia="SimSun"/>
+          <w:lang w:eastAsia="zh-CN"/>
+          <w14:ligatures w14:val="standard"/>
+        </w:rPr>
+        <w:t>Nevertheless, the advantages of agile development have made it increasingly the most popular method of software development.</w:t>
+      </w:r>
+    </w:p>
+    <w:p>
+      <w:pPr>
+        <w:pStyle w:val="Para"/>
+        <w:ind w:firstLine="0"/>
+        <w:jc w:val="both"/>
+        <w:rPr>
+          <w:rFonts w:eastAsia="SimSun"/>
+          <w:lang w:eastAsia="zh-CN"/>
+          <w14:ligatures w14:val="standard"/>
+        </w:rPr>
+      </w:pPr>
+    </w:p>
+    <w:p>
+      <w:pPr>
+        <w:pStyle w:val="Para"/>
+        <w:ind w:firstLine="0"/>
+        <w:jc w:val="both"/>
+        <w:rPr>
+          <w:rFonts w:eastAsia="SimSun"/>
           <w:lang w:eastAsia="zh-CN"/>
           <w14:ligatures w14:val="standard"/>
         </w:rPr>
@@ -1665,17 +1659,48 @@
           <w14:ligatures w14:val="standard"/>
         </w:rPr>
       </w:pPr>
+    </w:p>
+    <w:p>
+      <w:pPr>
+        <w:pStyle w:val="FigureCaption"/>
+        <w:jc w:val="both"/>
+        <w:rPr>
+          <w:lang w:eastAsia="ja-JP"/>
+          <w14:ligatures w14:val="standard"/>
+        </w:rPr>
+      </w:pPr>
+      <w:r>
+        <w:rPr>
+          <w:rStyle w:val="Label"/>
+          <w14:ligatures w14:val="standard"/>
+        </w:rPr>
+        <w:lastRenderedPageBreak/>
+        <w:t>Figure 1:</w:t>
+      </w:r>
+      <w:r>
+        <w:rPr>
+          <w:lang w:eastAsia="ja-JP"/>
+          <w14:ligatures w14:val="standard"/>
+        </w:rPr>
+        <w:t xml:space="preserve"> </w:t>
+      </w:r>
+      <w:r>
+        <w:rPr>
+          <w:lang w:eastAsia="ja-JP"/>
+          <w14:ligatures w14:val="standard"/>
+        </w:rPr>
+        <w:t>Figure Caption a</w:t>
+      </w:r>
       <w:r>
         <w:rPr>
           <w:noProof/>
-          <w14:ligatures w14:val="standard"/>
-        </w:rPr>
-        <w:lastRenderedPageBreak/>
+          <w:lang w:eastAsia="ja-JP"/>
+        </w:rPr>
         <w:drawing>
-          <wp:inline distT="0" distB="0" distL="0" distR="0" wp14:anchorId="0D08E663" wp14:editId="297B25E7">
-            <wp:extent cx="2600325" cy="1752600"/>
-            <wp:effectExtent l="0" t="0" r="9525" b="0"/>
-            <wp:docPr id="6" name="Picture 6"/>
+          <wp:inline distT="0" distB="0" distL="0" distR="0">
+            <wp:extent cx="3048000" cy="2966085"/>
+            <wp:effectExtent l="0" t="0" r="0" b="5715"/>
+            <wp:docPr id="1" name="圖片 1"/>
             <wp:cNvGraphicFramePr>
               <a:graphicFrameLocks xmlns:a="http://schemas.openxmlformats.org/drawingml/2006/main" noChangeAspect="1"/>
             </wp:cNvGraphicFramePr>
@@ -1683,17 +1708,11 @@
               <a:graphicData uri="http://schemas.openxmlformats.org/drawingml/2006/picture">
                 <pic:pic xmlns:pic="http://schemas.openxmlformats.org/drawingml/2006/picture">
                   <pic:nvPicPr>
-                    <pic:cNvPr id="0" name="download.jpg"/>
+                    <pic:cNvPr id="1" name="Team-Product-Delivery.png"/>
                     <pic:cNvPicPr/>
                   </pic:nvPicPr>
                   <pic:blipFill>
-                    <a:blip r:embed="rId13">
-                      <a:extLst>
-                        <a:ext uri="{28A0092B-C50C-407E-A947-70E740481C1C}">
-                          <a14:useLocalDpi xmlns:a14="http://schemas.microsoft.com/office/drawing/2010/main" val="0"/>
-                        </a:ext>
-                      </a:extLst>
-                    </a:blip>
+                    <a:blip r:embed="rId13"/>
                     <a:stretch>
                       <a:fillRect/>
                     </a:stretch>
@@ -1701,7 +1720,7 @@
                   <pic:spPr>
                     <a:xfrm>
                       <a:off x="0" y="0"/>
-                      <a:ext cx="2600325" cy="1752600"/>
+                      <a:ext cx="3048000" cy="2966085"/>
                     </a:xfrm>
                     <a:prstGeom prst="rect">
                       <a:avLst/>
@@ -1719,87 +1738,25 @@
         <w:pStyle w:val="FigureCaption"/>
         <w:jc w:val="both"/>
         <w:rPr>
-          <w:b w:val="0"/>
+          <w:rFonts w:hint="eastAsia"/>
           <w:lang w:eastAsia="ja-JP"/>
           <w14:ligatures w14:val="standard"/>
         </w:rPr>
       </w:pPr>
       <w:r>
         <w:rPr>
-          <w:rStyle w:val="Label"/>
-          <w14:ligatures w14:val="standard"/>
-        </w:rPr>
-        <w:t>Figure 1:</w:t>
-      </w:r>
-      <w:r>
-        <w:rPr>
           <w:lang w:eastAsia="ja-JP"/>
           <w14:ligatures w14:val="standard"/>
         </w:rPr>
-        <w:t xml:space="preserve"> </w:t>
-      </w:r>
-      <w:r>
-        <w:rPr>
+        <w:t xml:space="preserve">Figure 1. </w:t>
+      </w:r>
+      <w:r>
+        <w:rPr>
+          <w:bCs/>
           <w:lang w:eastAsia="ja-JP"/>
           <w14:ligatures w14:val="standard"/>
         </w:rPr>
-        <w:t xml:space="preserve">Figure Caption and Image above the </w:t>
-      </w:r>
-      <w:r>
-        <w:rPr>
-          <w:lang w:eastAsia="ja-JP"/>
-          <w14:ligatures w14:val="standard"/>
-        </w:rPr>
-        <w:t>c</w:t>
-      </w:r>
-      <w:r>
-        <w:rPr>
-          <w:lang w:eastAsia="ja-JP"/>
-          <w14:ligatures w14:val="standard"/>
-        </w:rPr>
-        <w:t>aption [In draft mode</w:t>
-      </w:r>
-      <w:r>
-        <w:rPr>
-          <w:lang w:eastAsia="ja-JP"/>
-          <w14:ligatures w14:val="standard"/>
-        </w:rPr>
-        <w:t>,</w:t>
-      </w:r>
-      <w:r>
-        <w:rPr>
-          <w:lang w:eastAsia="ja-JP"/>
-          <w14:ligatures w14:val="standard"/>
-        </w:rPr>
-        <w:t xml:space="preserve"> Image will not </w:t>
-      </w:r>
-      <w:r>
-        <w:rPr>
-          <w:lang w:eastAsia="ja-JP"/>
-          <w14:ligatures w14:val="standard"/>
-        </w:rPr>
-        <w:t xml:space="preserve">appear on </w:t>
-      </w:r>
-      <w:r>
-        <w:rPr>
-          <w:lang w:eastAsia="ja-JP"/>
-          <w14:ligatures w14:val="standard"/>
-        </w:rPr>
-        <w:t xml:space="preserve">the </w:t>
-      </w:r>
-      <w:r>
-        <w:rPr>
-          <w:lang w:eastAsia="ja-JP"/>
-          <w14:ligatures w14:val="standard"/>
-        </w:rPr>
-        <w:t>screen</w:t>
-      </w:r>
-      <w:r>
-        <w:rPr>
-          <w:lang w:eastAsia="ja-JP"/>
-          <w14:ligatures w14:val="standard"/>
-        </w:rPr>
-        <w:t>]</w:t>
+        <w:t>Organization structure of an agile product-delivery team.</w:t>
       </w:r>
     </w:p>
     <w:p>
@@ -2011,7 +1968,15 @@
           <w:lang w:eastAsia="zh-TW"/>
           <w14:ligatures w14:val="standard"/>
         </w:rPr>
-        <w:t xml:space="preserve"> for similar roles should be reviewed before the bigger team starts. The software projects may look very different and need to reallocate the members into small or big size for each functional branch teams. For example, a backend-oriented software project would require a bigger number of backend engineers. And by forming a bigger team doesn’t mean the value of each member goes down. It should, precisely, form a more flexible and robust team.</w:t>
+        <w:t xml:space="preserve"> for similar roles should be reviewed before the bigger team starts. The software projects may look very different and need to reallocate the members into small or big size for each functional branch teams. For example, a backend-oriented software project would require a bigger number of backend engineers. And by forming a bigger team doesn’t mean the value of each member goes </w:t>
+      </w:r>
+      <w:r>
+        <w:rPr>
+          <w:szCs w:val="18"/>
+          <w:lang w:eastAsia="zh-TW"/>
+          <w14:ligatures w14:val="standard"/>
+        </w:rPr>
+        <w:t>down. It should, precisely, form a more flexible and robust team.</w:t>
       </w:r>
     </w:p>
     <w:p>
@@ -2100,14 +2065,7 @@
           <w:lang w:eastAsia="it-IT"/>
           <w14:ligatures w14:val="standard"/>
         </w:rPr>
-        <w:t xml:space="preserve">However, it has not </w:t>
-      </w:r>
-      <w:r>
-        <w:rPr>
-          <w:lang w:eastAsia="it-IT"/>
-          <w14:ligatures w14:val="standard"/>
-        </w:rPr>
-        <w:t>been fully studied which contents in the daily work of the team will affect the team performance.</w:t>
+        <w:t>However, it has not been fully studied which contents in the daily work of the team will affect the team performance.</w:t>
       </w:r>
       <w:r>
         <w:rPr>
@@ -2703,6 +2661,7 @@
         <w:rPr>
           <w14:ligatures w14:val="standard"/>
         </w:rPr>
+        <w:lastRenderedPageBreak/>
         <w:t>Large-scale team always bring the unfamiliarity issue at the beginning. But the main point is how short can two teams eliminate such atmosphere.</w:t>
       </w:r>
     </w:p>
@@ -2787,16 +2746,7 @@
           <w:lang w:eastAsia="zh-TW"/>
           <w14:ligatures w14:val="standard"/>
         </w:rPr>
-        <w:t xml:space="preserve">Nowadays technology teams are collaborating using several different tools. Even inside the same department may vary from one to another. The two agile teams should send their leader to decide what kind of tools matches the best for the </w:t>
-      </w:r>
-      <w:r>
-        <w:rPr>
-          <w:szCs w:val="18"/>
-          <w:lang w:eastAsia="zh-TW"/>
-          <w14:ligatures w14:val="standard"/>
-        </w:rPr>
-        <w:lastRenderedPageBreak/>
-        <w:t>following projects, not just based on the one that they were familiar with.</w:t>
+        <w:t>Nowadays technology teams are collaborating using several different tools. Even inside the same department may vary from one to another. The two agile teams should send their leader to decide what kind of tools matches the best for the following projects, not just based on the one that they were familiar with.</w:t>
       </w:r>
     </w:p>
     <w:p>
@@ -2966,62 +2916,82 @@
           <w:lang w:eastAsia="zh-TW"/>
           <w14:ligatures w14:val="standard"/>
         </w:rPr>
-        <w:t>The leader from each team can go to the other team and have a short conversation with them. And after evaluating each person, the leader can match the suitable team member with similar skill sets together. It seems a small and trivial step to take before the cooperation start. However, this kin</w:t>
-      </w:r>
-      <w:bookmarkStart w:id="1" w:name="_GoBack"/>
-      <w:bookmarkEnd w:id="1"/>
-      <w:r>
+        <w:t>The leader from each team can go to the other team and have a short conversation with them. And after evaluating each person, the leader can match the suitable team member with similar skill sets together. It seems a small and trivial step to take before the cooperation start. However, this kind of approach could usually generate an optimistic result.</w:t>
+      </w:r>
+    </w:p>
+    <w:p>
+      <w:pPr>
+        <w:pStyle w:val="Head1"/>
+        <w:spacing w:before="380"/>
+        <w:rPr>
+          <w:lang w:eastAsia="zh-TW"/>
+          <w14:ligatures w14:val="standard"/>
+        </w:rPr>
+      </w:pPr>
+      <w:r>
+        <w:rPr>
+          <w:rStyle w:val="Label"/>
+          <w14:ligatures w14:val="standard"/>
+        </w:rPr>
+        <w:t>2.5</w:t>
+      </w:r>
+      <w:r>
+        <w:rPr>
+          <w14:ligatures w14:val="standard"/>
+        </w:rPr>
+        <w:t> </w:t>
+      </w:r>
+      <w:r>
+        <w:rPr>
+          <w:lang w:eastAsia="zh-TW"/>
+          <w14:ligatures w14:val="standard"/>
+        </w:rPr>
+        <w:t xml:space="preserve">Agile </w:t>
+      </w:r>
+      <w:r>
+        <w:rPr>
+          <w:lang w:eastAsia="zh-TW"/>
+          <w14:ligatures w14:val="standard"/>
+        </w:rPr>
+        <w:t>A</w:t>
+      </w:r>
+      <w:r>
+        <w:rPr>
+          <w:lang w:eastAsia="zh-TW"/>
+          <w14:ligatures w14:val="standard"/>
+        </w:rPr>
+        <w:t>rchitecture</w:t>
+      </w:r>
+    </w:p>
+    <w:p>
+      <w:pPr>
+        <w:pStyle w:val="Extract"/>
+        <w:ind w:left="0" w:rightChars="200"/>
         <w:rPr>
           <w:szCs w:val="18"/>
           <w:lang w:eastAsia="zh-TW"/>
           <w14:ligatures w14:val="standard"/>
         </w:rPr>
-        <w:t>d of approach could usually generate an optimistic result.</w:t>
+      </w:pPr>
+      <w:r>
+        <w:rPr>
+          <w:szCs w:val="18"/>
+          <w:lang w:eastAsia="zh-TW"/>
+          <w14:ligatures w14:val="standard"/>
+        </w:rPr>
+        <w:t>In large-scale agile development, architecture is critical. This is because it is difficult for large agile development teams to communicate as frequently and in detail as small teams. Therefore, a good software architecture can form a unified development standard within a large agile development team. This ensures that different modules developed by different teams are better integrated.</w:t>
       </w:r>
     </w:p>
     <w:p>
       <w:pPr>
-        <w:pStyle w:val="Head1"/>
-        <w:spacing w:before="380"/>
-        <w:rPr>
+        <w:pStyle w:val="Extract"/>
+        <w:ind w:left="0" w:rightChars="200"/>
+        <w:rPr>
+          <w:szCs w:val="18"/>
           <w:lang w:eastAsia="zh-TW"/>
           <w14:ligatures w14:val="standard"/>
         </w:rPr>
       </w:pPr>
-      <w:r>
-        <w:rPr>
-          <w:rStyle w:val="Label"/>
-          <w14:ligatures w14:val="standard"/>
-        </w:rPr>
-        <w:t>2.5</w:t>
-      </w:r>
-      <w:r>
-        <w:rPr>
-          <w14:ligatures w14:val="standard"/>
-        </w:rPr>
-        <w:t> </w:t>
-      </w:r>
-      <w:r>
-        <w:rPr>
-          <w:lang w:eastAsia="zh-TW"/>
-          <w14:ligatures w14:val="standard"/>
-        </w:rPr>
-        <w:t xml:space="preserve">Agile </w:t>
-      </w:r>
-      <w:r>
-        <w:rPr>
-          <w:lang w:eastAsia="zh-TW"/>
-          <w14:ligatures w14:val="standard"/>
-        </w:rPr>
-        <w:t>A</w:t>
-      </w:r>
-      <w:r>
-        <w:rPr>
-          <w:lang w:eastAsia="zh-TW"/>
-          <w14:ligatures w14:val="standard"/>
-        </w:rPr>
-        <w:t>rchitecture</w:t>
-      </w:r>
     </w:p>
     <w:p>
       <w:pPr>
@@ -3039,7 +3009,7 @@
           <w:lang w:eastAsia="zh-TW"/>
           <w14:ligatures w14:val="standard"/>
         </w:rPr>
-        <w:t>In large-scale agile development, architecture is critical.</w:t>
+        <w:t>Agile development is an iterative and progressive development method, which runs through all aspects of agile software development.</w:t>
       </w:r>
       <w:r>
         <w:rPr>
@@ -3055,7 +3025,7 @@
           <w:lang w:eastAsia="zh-TW"/>
           <w14:ligatures w14:val="standard"/>
         </w:rPr>
-        <w:t>This is because it is difficult for large agile development teams to communicate as frequently and in detail as small teams.</w:t>
+        <w:t>Following this philosophy, agile architecture should also be an iterative process.</w:t>
       </w:r>
       <w:r>
         <w:rPr>
@@ -3071,7 +3041,7 @@
           <w:lang w:eastAsia="zh-TW"/>
           <w14:ligatures w14:val="standard"/>
         </w:rPr>
-        <w:t>Therefore, a good software architecture can form a unified development standard within a large agile development team.</w:t>
+        <w:t>Each iteration models only the current requirements.</w:t>
       </w:r>
       <w:r>
         <w:rPr>
@@ -3087,7 +3057,7 @@
           <w:lang w:eastAsia="zh-TW"/>
           <w14:ligatures w14:val="standard"/>
         </w:rPr>
-        <w:t>This ensures that different modules developed by different teams are better integrate</w:t>
+        <w:t>Gradually improve the architecture through iteration.</w:t>
       </w:r>
       <w:r>
         <w:rPr>
@@ -3095,7 +3065,15 @@
           <w:lang w:eastAsia="zh-TW"/>
           <w14:ligatures w14:val="standard"/>
         </w:rPr>
-        <w:t>d.</w:t>
+        <w:t xml:space="preserve"> </w:t>
+      </w:r>
+      <w:r>
+        <w:rPr>
+          <w:szCs w:val="18"/>
+          <w:lang w:eastAsia="zh-TW"/>
+          <w14:ligatures w14:val="standard"/>
+        </w:rPr>
+        <w:t>But each iteration must not compromise the capabilities of the existing architecture or the functionality already implemented.</w:t>
       </w:r>
     </w:p>
     <w:p>
@@ -3125,7 +3103,7 @@
           <w:lang w:eastAsia="zh-TW"/>
           <w14:ligatures w14:val="standard"/>
         </w:rPr>
-        <w:t>Agile development is an iterative and progressive development method, which runs through all aspects of agile software development.</w:t>
+        <w:t xml:space="preserve">There are three main points to follow when designing </w:t>
       </w:r>
       <w:r>
         <w:rPr>
@@ -3133,7 +3111,7 @@
           <w:lang w:eastAsia="zh-TW"/>
           <w14:ligatures w14:val="standard"/>
         </w:rPr>
-        <w:t xml:space="preserve"> </w:t>
+        <w:t>an agile</w:t>
       </w:r>
       <w:r>
         <w:rPr>
@@ -3141,7 +3119,7 @@
           <w:lang w:eastAsia="zh-TW"/>
           <w14:ligatures w14:val="standard"/>
         </w:rPr>
-        <w:t>Following this philosophy, agile architecture should also be an iterative process.</w:t>
+        <w:t xml:space="preserve"> architecture</w:t>
       </w:r>
       <w:r>
         <w:rPr>
@@ -3149,47 +3127,101 @@
           <w:lang w:eastAsia="zh-TW"/>
           <w14:ligatures w14:val="standard"/>
         </w:rPr>
-        <w:t xml:space="preserve"> </w:t>
-      </w:r>
-      <w:r>
+        <w:t>:</w:t>
+      </w:r>
+    </w:p>
+    <w:p>
+      <w:pPr>
+        <w:pStyle w:val="Extract"/>
+        <w:ind w:left="0" w:rightChars="200"/>
         <w:rPr>
           <w:szCs w:val="18"/>
           <w:lang w:eastAsia="zh-TW"/>
           <w14:ligatures w14:val="standard"/>
         </w:rPr>
-        <w:t>Each iteration models only the current requirements.</w:t>
-      </w:r>
-      <w:r>
+      </w:pPr>
+      <w:r>
+        <w:rPr>
+          <w14:ligatures w14:val="standard"/>
+        </w:rPr>
+        <w:t>•</w:t>
+      </w:r>
+      <w:r>
+        <w:rPr>
+          <w14:ligatures w14:val="standard"/>
+        </w:rPr>
+        <w:t xml:space="preserve"> </w:t>
+      </w:r>
+      <w:r>
+        <w:rPr>
+          <w14:ligatures w14:val="standard"/>
+        </w:rPr>
+        <w:t>The Architecture backlog should be aligned with the sprint backlog.</w:t>
+      </w:r>
+      <w:r>
+        <w:rPr>
+          <w14:ligatures w14:val="standard"/>
+        </w:rPr>
+        <w:t xml:space="preserve"> </w:t>
+      </w:r>
+      <w:r>
+        <w:rPr>
+          <w14:ligatures w14:val="standard"/>
+        </w:rPr>
+        <w:t>That is, modeling only the current</w:t>
+      </w:r>
+      <w:r>
+        <w:rPr>
+          <w14:ligatures w14:val="standard"/>
+        </w:rPr>
+        <w:t xml:space="preserve"> sprint</w:t>
+      </w:r>
+      <w:r>
+        <w:rPr>
+          <w14:ligatures w14:val="standard"/>
+        </w:rPr>
+        <w:t xml:space="preserve"> requirements.</w:t>
+      </w:r>
+    </w:p>
+    <w:p>
+      <w:pPr>
+        <w:pStyle w:val="Extract"/>
+        <w:ind w:left="0" w:rightChars="200"/>
         <w:rPr>
           <w:szCs w:val="18"/>
           <w:lang w:eastAsia="zh-TW"/>
           <w14:ligatures w14:val="standard"/>
         </w:rPr>
+      </w:pPr>
+      <w:r>
+        <w:rPr>
+          <w14:ligatures w14:val="standard"/>
+        </w:rPr>
+        <w:t>•</w:t>
+      </w:r>
+      <w:r>
+        <w:rPr>
+          <w14:ligatures w14:val="standard"/>
+        </w:rPr>
         <w:t xml:space="preserve"> </w:t>
       </w:r>
       <w:r>
         <w:rPr>
-          <w:szCs w:val="18"/>
-          <w:lang w:eastAsia="zh-TW"/>
-          <w14:ligatures w14:val="standard"/>
-        </w:rPr>
-        <w:t>Gradually improve the architecture through iteration.</w:t>
-      </w:r>
-      <w:r>
-        <w:rPr>
-          <w:szCs w:val="18"/>
-          <w:lang w:eastAsia="zh-TW"/>
+          <w14:ligatures w14:val="standard"/>
+        </w:rPr>
+        <w:t>The architecture should be consistent with the domain model.</w:t>
+      </w:r>
+      <w:r>
+        <w:rPr>
           <w14:ligatures w14:val="standard"/>
         </w:rPr>
         <w:t xml:space="preserve"> </w:t>
       </w:r>
       <w:r>
         <w:rPr>
-          <w:szCs w:val="18"/>
-          <w:lang w:eastAsia="zh-TW"/>
-          <w14:ligatures w14:val="standard"/>
-        </w:rPr>
-        <w:t>But each iteration must not compromise the capabilities of the existing architecture or the functionality already implemented.</w:t>
+          <w14:ligatures w14:val="standard"/>
+        </w:rPr>
+        <w:t>Avoid domain misunderstandings that can lead to architectural failure.</w:t>
       </w:r>
     </w:p>
     <w:p>
@@ -3197,194 +3229,46 @@
         <w:pStyle w:val="Extract"/>
         <w:ind w:left="0" w:rightChars="200"/>
         <w:rPr>
-          <w:szCs w:val="18"/>
-          <w:lang w:eastAsia="zh-TW"/>
-          <w14:ligatures w14:val="standard"/>
-        </w:rPr>
-      </w:pPr>
+          <w14:ligatures w14:val="standard"/>
+        </w:rPr>
+      </w:pPr>
+      <w:r>
+        <w:rPr>
+          <w14:ligatures w14:val="standard"/>
+        </w:rPr>
+        <w:t>•</w:t>
+      </w:r>
+      <w:r>
+        <w:rPr>
+          <w14:ligatures w14:val="standard"/>
+        </w:rPr>
+        <w:t xml:space="preserve"> </w:t>
+      </w:r>
+      <w:r>
+        <w:rPr>
+          <w14:ligatures w14:val="standard"/>
+        </w:rPr>
+        <w:t>The architecture is designed to ensure conceptual integrity.</w:t>
+      </w:r>
+      <w:r>
+        <w:rPr>
+          <w14:ligatures w14:val="standard"/>
+        </w:rPr>
+        <w:t xml:space="preserve"> </w:t>
+      </w:r>
+      <w:r>
+        <w:rPr>
+          <w14:ligatures w14:val="standard"/>
+        </w:rPr>
+        <w:t>This means that each team should work together in a unified and clear concept.</w:t>
+      </w:r>
     </w:p>
     <w:p>
       <w:pPr>
         <w:pStyle w:val="Extract"/>
         <w:ind w:left="0" w:rightChars="200"/>
         <w:rPr>
-          <w:szCs w:val="18"/>
-          <w:lang w:eastAsia="zh-TW"/>
-          <w14:ligatures w14:val="standard"/>
-        </w:rPr>
-      </w:pPr>
-      <w:r>
-        <w:rPr>
-          <w:szCs w:val="18"/>
-          <w:lang w:eastAsia="zh-TW"/>
-          <w14:ligatures w14:val="standard"/>
-        </w:rPr>
-        <w:t xml:space="preserve">There are three main points to follow when designing </w:t>
-      </w:r>
-      <w:r>
-        <w:rPr>
-          <w:szCs w:val="18"/>
-          <w:lang w:eastAsia="zh-TW"/>
-          <w14:ligatures w14:val="standard"/>
-        </w:rPr>
-        <w:t>an agile</w:t>
-      </w:r>
-      <w:r>
-        <w:rPr>
-          <w:szCs w:val="18"/>
-          <w:lang w:eastAsia="zh-TW"/>
-          <w14:ligatures w14:val="standard"/>
-        </w:rPr>
-        <w:t xml:space="preserve"> architecture</w:t>
-      </w:r>
-      <w:r>
-        <w:rPr>
-          <w:szCs w:val="18"/>
-          <w:lang w:eastAsia="zh-TW"/>
-          <w14:ligatures w14:val="standard"/>
-        </w:rPr>
-        <w:t>:</w:t>
-      </w:r>
-    </w:p>
-    <w:p>
-      <w:pPr>
-        <w:pStyle w:val="Extract"/>
-        <w:ind w:left="0" w:rightChars="200"/>
-        <w:rPr>
-          <w:szCs w:val="18"/>
-          <w:lang w:eastAsia="zh-TW"/>
-          <w14:ligatures w14:val="standard"/>
-        </w:rPr>
-      </w:pPr>
-      <w:r>
-        <w:rPr>
-          <w14:ligatures w14:val="standard"/>
-        </w:rPr>
-        <w:t>•</w:t>
-      </w:r>
-      <w:r>
-        <w:rPr>
-          <w14:ligatures w14:val="standard"/>
-        </w:rPr>
-        <w:t xml:space="preserve"> </w:t>
-      </w:r>
-      <w:r>
-        <w:rPr>
-          <w14:ligatures w14:val="standard"/>
-        </w:rPr>
-        <w:t>The Architecture backlog should be aligned with the sprint backlog.</w:t>
-      </w:r>
-      <w:r>
-        <w:rPr>
-          <w14:ligatures w14:val="standard"/>
-        </w:rPr>
-        <w:t xml:space="preserve"> </w:t>
-      </w:r>
-      <w:r>
-        <w:rPr>
-          <w14:ligatures w14:val="standard"/>
-        </w:rPr>
-        <w:t>That is, modeling only the current</w:t>
-      </w:r>
-      <w:r>
-        <w:rPr>
-          <w14:ligatures w14:val="standard"/>
-        </w:rPr>
-        <w:t xml:space="preserve"> sprint</w:t>
-      </w:r>
-      <w:r>
-        <w:rPr>
-          <w14:ligatures w14:val="standard"/>
-        </w:rPr>
-        <w:t xml:space="preserve"> requirements.</w:t>
-      </w:r>
-    </w:p>
-    <w:p>
-      <w:pPr>
-        <w:pStyle w:val="Extract"/>
-        <w:ind w:left="0" w:rightChars="200"/>
-        <w:rPr>
-          <w:szCs w:val="18"/>
-          <w:lang w:eastAsia="zh-TW"/>
-          <w14:ligatures w14:val="standard"/>
-        </w:rPr>
-      </w:pPr>
-      <w:r>
-        <w:rPr>
-          <w14:ligatures w14:val="standard"/>
-        </w:rPr>
-        <w:t>•</w:t>
-      </w:r>
-      <w:r>
-        <w:rPr>
-          <w14:ligatures w14:val="standard"/>
-        </w:rPr>
-        <w:t xml:space="preserve"> </w:t>
-      </w:r>
-      <w:r>
-        <w:rPr>
-          <w14:ligatures w14:val="standard"/>
-        </w:rPr>
-        <w:t>The architecture should be consistent with the domain model.</w:t>
-      </w:r>
-      <w:r>
-        <w:rPr>
-          <w14:ligatures w14:val="standard"/>
-        </w:rPr>
-        <w:t xml:space="preserve"> </w:t>
-      </w:r>
-      <w:r>
-        <w:rPr>
-          <w14:ligatures w14:val="standard"/>
-        </w:rPr>
-        <w:t>Avoid domain misunderstandings that can lead to architectural failure.</w:t>
-      </w:r>
-    </w:p>
-    <w:p>
-      <w:pPr>
-        <w:pStyle w:val="Extract"/>
-        <w:ind w:left="0" w:rightChars="200"/>
-        <w:rPr>
-          <w14:ligatures w14:val="standard"/>
-        </w:rPr>
-      </w:pPr>
-      <w:r>
-        <w:rPr>
-          <w14:ligatures w14:val="standard"/>
-        </w:rPr>
-        <w:t>•</w:t>
-      </w:r>
-      <w:r>
-        <w:rPr>
-          <w14:ligatures w14:val="standard"/>
-        </w:rPr>
-        <w:t xml:space="preserve"> </w:t>
-      </w:r>
-      <w:r>
-        <w:rPr>
-          <w14:ligatures w14:val="standard"/>
-        </w:rPr>
-        <w:t>The architecture is designed to ensure conceptual integrity.</w:t>
-      </w:r>
-      <w:r>
-        <w:rPr>
-          <w14:ligatures w14:val="standard"/>
-        </w:rPr>
-        <w:t xml:space="preserve"> </w:t>
-      </w:r>
-      <w:r>
-        <w:rPr>
-          <w14:ligatures w14:val="standard"/>
-        </w:rPr>
-        <w:t>This means that each team should work together in a unified and clear concept.</w:t>
-      </w:r>
-    </w:p>
-    <w:p>
-      <w:pPr>
-        <w:pStyle w:val="Extract"/>
-        <w:ind w:left="0" w:rightChars="200"/>
-        <w:rPr>
-          <w:rFonts w:eastAsia="PMingLiU" w:hint="eastAsia"/>
+          <w:rFonts w:eastAsia="新細明體"/>
           <w:szCs w:val="18"/>
           <w:lang w:eastAsia="zh-TW"/>
           <w14:ligatures w14:val="standard"/>
@@ -3700,13 +3584,7 @@
         <w:rPr>
           <w14:ligatures w14:val="standard"/>
         </w:rPr>
-        <w:t xml:space="preserve">  </w:t>
-      </w:r>
-      <w:r>
-        <w:rPr>
-          <w14:ligatures w14:val="standard"/>
-        </w:rPr>
-        <w:t xml:space="preserve">  </w:t>
+        <w:t xml:space="preserve">    </w:t>
       </w:r>
       <w:r>
         <w:t xml:space="preserve">Agile Teams: </w:t>
@@ -3754,253 +3632,65 @@
     </w:p>
     <w:p>
       <w:pPr>
-        <w:pStyle w:val="Bibentry"/>
-        <w:ind w:left="0" w:firstLine="0"/>
-        <w:rPr>
-          <w14:ligatures w14:val="standard"/>
-        </w:rPr>
-      </w:pPr>
-    </w:p>
-    <w:p>
-      <w:pPr>
         <w:pStyle w:val="MetadataHead"/>
         <w:rPr>
-          <w:vanish/>
+          <w:sz w:val="14"/>
+          <w:szCs w:val="14"/>
+          <w14:ligatures w14:val="standard"/>
+        </w:rPr>
+      </w:pPr>
+      <w:r>
+        <w:rPr>
+          <w:rFonts w:hint="eastAsia"/>
           <w:color w:val="auto"/>
           <w:sz w:val="14"/>
           <w:szCs w:val="14"/>
           <w14:ligatures w14:val="standard"/>
         </w:rPr>
-      </w:pPr>
-      <w:r>
-        <w:rPr>
-          <w:vanish/>
+        <w:t>[</w:t>
+      </w:r>
+      <w:r>
+        <w:rPr>
           <w:color w:val="auto"/>
           <w:sz w:val="14"/>
           <w:szCs w:val="14"/>
           <w14:ligatures w14:val="standard"/>
         </w:rPr>
-        <w:t>Conference Name:ACM Woodstock conference</w:t>
-      </w:r>
-    </w:p>
-    <w:p>
-      <w:pPr>
-        <w:pStyle w:val="MetadataHead"/>
-        <w:rPr>
-          <w:vanish/>
+        <w:t xml:space="preserve">6]  Large Agile </w:t>
+      </w:r>
+      <w:bookmarkStart w:id="1" w:name="_GoBack"/>
+      <w:bookmarkEnd w:id="1"/>
+      <w:r>
+        <w:rPr>
           <w:color w:val="auto"/>
           <w:sz w:val="14"/>
           <w:szCs w:val="14"/>
           <w14:ligatures w14:val="standard"/>
         </w:rPr>
-      </w:pPr>
-      <w:r>
-        <w:rPr>
-          <w:vanish/>
+        <w:t xml:space="preserve">Teams: </w:t>
+      </w:r>
+      <w:hyperlink r:id="rId15" w:history="1">
+        <w:r>
+          <w:rPr>
+            <w:rStyle w:val="af1"/>
+            <w:sz w:val="14"/>
+            <w:szCs w:val="14"/>
+            <w14:ligatures w14:val="standard"/>
+          </w:rPr>
+          <w:t>https://disciplinedagiledelivery.com/agility-at-scale/large-agile-teams/</w:t>
+        </w:r>
+      </w:hyperlink>
+    </w:p>
+    <w:p>
+      <w:pPr>
+        <w:pStyle w:val="MetadataHead"/>
+        <w:rPr>
           <w:color w:val="auto"/>
           <w:sz w:val="14"/>
           <w:szCs w:val="14"/>
           <w14:ligatures w14:val="standard"/>
         </w:rPr>
-        <w:t>Conference Short Name:WOODSTOCK’18</w:t>
-      </w:r>
-    </w:p>
-    <w:p>
-      <w:pPr>
-        <w:pStyle w:val="MetadataHead"/>
-        <w:rPr>
-          <w:vanish/>
-          <w:color w:val="auto"/>
-          <w:sz w:val="14"/>
-          <w:szCs w:val="14"/>
-          <w14:ligatures w14:val="standard"/>
-        </w:rPr>
-      </w:pPr>
-      <w:r>
-        <w:rPr>
-          <w:vanish/>
-          <w:color w:val="auto"/>
-          <w:sz w:val="14"/>
-          <w:szCs w:val="14"/>
-          <w14:ligatures w14:val="standard"/>
-        </w:rPr>
-        <w:t>Conference Location:El Paso, Texas USA</w:t>
-      </w:r>
-    </w:p>
-    <w:p>
-      <w:pPr>
-        <w:pStyle w:val="MetadataHead"/>
-        <w:rPr>
-          <w:vanish/>
-          <w:color w:val="auto"/>
-          <w:sz w:val="14"/>
-          <w:szCs w:val="14"/>
-          <w14:ligatures w14:val="standard"/>
-        </w:rPr>
-      </w:pPr>
-      <w:r>
-        <w:rPr>
-          <w:vanish/>
-          <w:color w:val="auto"/>
-          <w:sz w:val="14"/>
-          <w:szCs w:val="14"/>
-          <w14:ligatures w14:val="standard"/>
-        </w:rPr>
-        <w:t>ISBN:978-1-4503-0000-0/18/06</w:t>
-      </w:r>
-    </w:p>
-    <w:p>
-      <w:pPr>
-        <w:pStyle w:val="MetadataHead"/>
-        <w:rPr>
-          <w:vanish/>
-          <w:color w:val="auto"/>
-          <w:sz w:val="14"/>
-          <w:szCs w:val="14"/>
-          <w14:ligatures w14:val="standard"/>
-        </w:rPr>
-      </w:pPr>
-      <w:r>
-        <w:rPr>
-          <w:vanish/>
-          <w:color w:val="auto"/>
-          <w:sz w:val="14"/>
-          <w:szCs w:val="14"/>
-          <w14:ligatures w14:val="standard"/>
-        </w:rPr>
-        <w:t>Year:2018</w:t>
-      </w:r>
-    </w:p>
-    <w:p>
-      <w:pPr>
-        <w:pStyle w:val="MetadataHead"/>
-        <w:rPr>
-          <w:vanish/>
-          <w:color w:val="auto"/>
-          <w:sz w:val="14"/>
-          <w:szCs w:val="14"/>
-          <w14:ligatures w14:val="standard"/>
-        </w:rPr>
-      </w:pPr>
-      <w:r>
-        <w:rPr>
-          <w:vanish/>
-          <w:color w:val="auto"/>
-          <w:sz w:val="14"/>
-          <w:szCs w:val="14"/>
-          <w14:ligatures w14:val="standard"/>
-        </w:rPr>
-        <w:t>Date:June</w:t>
-      </w:r>
-    </w:p>
-    <w:p>
-      <w:pPr>
-        <w:pStyle w:val="MetadataHead"/>
-        <w:rPr>
-          <w:vanish/>
-          <w:color w:val="auto"/>
-          <w:sz w:val="14"/>
-          <w:szCs w:val="14"/>
-          <w14:ligatures w14:val="standard"/>
-        </w:rPr>
-      </w:pPr>
-      <w:r>
-        <w:rPr>
-          <w:vanish/>
-          <w:color w:val="auto"/>
-          <w:sz w:val="14"/>
-          <w:szCs w:val="14"/>
-          <w14:ligatures w14:val="standard"/>
-        </w:rPr>
-        <w:t>Copyright Year:2018</w:t>
-      </w:r>
-    </w:p>
-    <w:p>
-      <w:pPr>
-        <w:pStyle w:val="MetadataHead"/>
-        <w:rPr>
-          <w:vanish/>
-          <w:color w:val="auto"/>
-          <w:sz w:val="14"/>
-          <w:szCs w:val="14"/>
-          <w14:ligatures w14:val="standard"/>
-        </w:rPr>
-      </w:pPr>
-      <w:r>
-        <w:rPr>
-          <w:vanish/>
-          <w:color w:val="auto"/>
-          <w:sz w:val="14"/>
-          <w:szCs w:val="14"/>
-          <w14:ligatures w14:val="standard"/>
-        </w:rPr>
-        <w:t>Copyright Statement:rightsretained</w:t>
-      </w:r>
-    </w:p>
-    <w:p>
-      <w:pPr>
-        <w:pStyle w:val="MetadataHead"/>
-        <w:rPr>
-          <w:vanish/>
-          <w:color w:val="auto"/>
-          <w:sz w:val="14"/>
-          <w:szCs w:val="14"/>
-          <w14:ligatures w14:val="standard"/>
-        </w:rPr>
-      </w:pPr>
-      <w:r>
-        <w:rPr>
-          <w:vanish/>
-          <w:color w:val="auto"/>
-          <w:sz w:val="14"/>
-          <w:szCs w:val="14"/>
-          <w14:ligatures w14:val="standard"/>
-        </w:rPr>
-        <w:t>DOI:10.1145/1234567890</w:t>
-      </w:r>
-    </w:p>
-    <w:p>
-      <w:pPr>
-        <w:pStyle w:val="MetadataHead"/>
-        <w:rPr>
-          <w:vanish/>
-          <w:color w:val="auto"/>
-          <w:sz w:val="14"/>
-          <w:szCs w:val="14"/>
-          <w14:ligatures w14:val="standard"/>
-        </w:rPr>
-      </w:pPr>
-      <w:r>
-        <w:rPr>
-          <w:vanish/>
-          <w:color w:val="auto"/>
-          <w:sz w:val="14"/>
-          <w:szCs w:val="14"/>
-          <w14:ligatures w14:val="standard"/>
-        </w:rPr>
-        <w:t>RRH: F. Surname et al.</w:t>
-      </w:r>
-    </w:p>
-    <w:p>
-      <w:pPr>
-        <w:pStyle w:val="MetadataHead"/>
-        <w:rPr>
-          <w:color w:val="auto"/>
-          <w:sz w:val="14"/>
-          <w:szCs w:val="14"/>
-          <w14:ligatures w14:val="standard"/>
-        </w:rPr>
-      </w:pPr>
-      <w:r>
-        <w:rPr>
-          <w:vanish/>
-          <w:color w:val="auto"/>
-          <w:sz w:val="14"/>
-          <w:szCs w:val="14"/>
-          <w14:ligatures w14:val="standard"/>
-        </w:rPr>
-        <w:t>Price:$15.00</w:t>
-      </w:r>
+      </w:pPr>
     </w:p>
     <w:sectPr>
       <w:endnotePr>
@@ -4046,7 +3736,7 @@
     <w:pPr>
       <w:pStyle w:val="aa"/>
       <w:rPr>
-        <w:rStyle w:val="aff5"/>
+        <w:rStyle w:val="aff4"/>
         <w:rFonts w:ascii="Linux Biolinum" w:hAnsi="Linux Biolinum" w:cs="Linux Biolinum"/>
       </w:rPr>
     </w:pPr>
@@ -6986,7 +6676,7 @@
   <w:docDefaults>
     <w:rPrDefault>
       <w:rPr>
-        <w:rFonts w:ascii="Calibri" w:eastAsia="PMingLiU" w:hAnsi="Calibri" w:cs="Arial"/>
+        <w:rFonts w:ascii="Calibri" w:eastAsia="新細明體" w:hAnsi="Calibri" w:cs="Arial"/>
         <w:lang w:val="it-IT" w:eastAsia="it-IT" w:bidi="ar-SA"/>
       </w:rPr>
     </w:rPrDefault>
@@ -7641,7 +7331,7 @@
     </w:rPr>
   </w:style>
   <w:style w:type="character" w:customStyle="1" w:styleId="a7">
-    <w:name w:val="批注框文本 字符"/>
+    <w:name w:val="註解方塊文字 字元"/>
     <w:basedOn w:val="a3"/>
     <w:link w:val="a6"/>
     <w:semiHidden/>
@@ -7668,7 +7358,7 @@
     </w:pPr>
   </w:style>
   <w:style w:type="character" w:customStyle="1" w:styleId="a9">
-    <w:name w:val="页眉 字符"/>
+    <w:name w:val="頁首 字元"/>
     <w:basedOn w:val="a3"/>
     <w:link w:val="a8"/>
     <w:semiHidden/>
@@ -7694,7 +7384,7 @@
     </w:pPr>
   </w:style>
   <w:style w:type="character" w:customStyle="1" w:styleId="ab">
-    <w:name w:val="页脚 字符"/>
+    <w:name w:val="頁尾 字元"/>
     <w:basedOn w:val="a3"/>
     <w:link w:val="aa"/>
     <w:locked/>
@@ -7719,7 +7409,7 @@
     </w:rPr>
   </w:style>
   <w:style w:type="character" w:customStyle="1" w:styleId="ad">
-    <w:name w:val="尾注文本 字符"/>
+    <w:name w:val="章節附註文字 字元"/>
     <w:basedOn w:val="a3"/>
     <w:link w:val="ac"/>
     <w:uiPriority w:val="99"/>
@@ -7804,7 +7494,7 @@
   <w:style w:type="character" w:customStyle="1" w:styleId="page">
     <w:name w:val="page"/>
   </w:style>
-  <w:style w:type="paragraph" w:styleId="af3">
+  <w:style w:type="paragraph" w:styleId="Web">
     <w:name w:val="Normal (Web)"/>
     <w:basedOn w:val="a2"/>
     <w:uiPriority w:val="99"/>
@@ -7830,7 +7520,7 @@
       <w:szCs w:val="24"/>
     </w:rPr>
   </w:style>
-  <w:style w:type="character" w:styleId="af4">
+  <w:style w:type="character" w:styleId="af3">
     <w:name w:val="annotation reference"/>
     <w:basedOn w:val="a3"/>
     <w:rsid w:val="00586A35"/>
@@ -7839,19 +7529,19 @@
       <w:szCs w:val="16"/>
     </w:rPr>
   </w:style>
-  <w:style w:type="paragraph" w:styleId="af5">
+  <w:style w:type="paragraph" w:styleId="af4">
     <w:name w:val="annotation text"/>
     <w:basedOn w:val="a2"/>
-    <w:link w:val="af6"/>
+    <w:link w:val="af5"/>
     <w:rsid w:val="00586A35"/>
     <w:rPr>
       <w:sz w:val="20"/>
     </w:rPr>
   </w:style>
-  <w:style w:type="character" w:customStyle="1" w:styleId="af6">
-    <w:name w:val="批注文字 字符"/>
-    <w:basedOn w:val="a3"/>
-    <w:link w:val="af5"/>
+  <w:style w:type="character" w:customStyle="1" w:styleId="af5">
+    <w:name w:val="註解文字 字元"/>
+    <w:basedOn w:val="a3"/>
+    <w:link w:val="af4"/>
     <w:rsid w:val="00586A35"/>
     <w:rPr>
       <w:rFonts w:ascii="Linux Libertine" w:eastAsiaTheme="minorHAnsi" w:hAnsi="Linux Libertine" w:cstheme="minorBidi"/>
@@ -7859,21 +7549,21 @@
       <w:lang w:val="en-US" w:eastAsia="en-US"/>
     </w:rPr>
   </w:style>
-  <w:style w:type="paragraph" w:styleId="af7">
+  <w:style w:type="paragraph" w:styleId="af6">
     <w:name w:val="annotation subject"/>
-    <w:basedOn w:val="af5"/>
-    <w:next w:val="af5"/>
-    <w:link w:val="af8"/>
+    <w:basedOn w:val="af4"/>
+    <w:next w:val="af4"/>
+    <w:link w:val="af7"/>
     <w:rsid w:val="00586A35"/>
     <w:rPr>
       <w:b/>
       <w:bCs/>
     </w:rPr>
   </w:style>
-  <w:style w:type="character" w:customStyle="1" w:styleId="af8">
-    <w:name w:val="批注主题 字符"/>
-    <w:basedOn w:val="af6"/>
-    <w:link w:val="af7"/>
+  <w:style w:type="character" w:customStyle="1" w:styleId="af7">
+    <w:name w:val="註解主旨 字元"/>
+    <w:basedOn w:val="af5"/>
+    <w:link w:val="af6"/>
     <w:rsid w:val="00586A35"/>
     <w:rPr>
       <w:rFonts w:ascii="Linux Libertine" w:eastAsiaTheme="minorHAnsi" w:hAnsi="Linux Libertine" w:cstheme="minorBidi"/>
@@ -7889,7 +7579,7 @@
   <w:style w:type="character" w:customStyle="1" w:styleId="source">
     <w:name w:val="source"/>
   </w:style>
-  <w:style w:type="character" w:styleId="af9">
+  <w:style w:type="character" w:styleId="af8">
     <w:name w:val="Strong"/>
     <w:basedOn w:val="a3"/>
     <w:uiPriority w:val="22"/>
@@ -7930,7 +7620,7 @@
     </w:rPr>
   </w:style>
   <w:style w:type="character" w:customStyle="1" w:styleId="10">
-    <w:name w:val="标题 1 字符"/>
+    <w:name w:val="標題 1 字元"/>
     <w:basedOn w:val="a3"/>
     <w:link w:val="1"/>
     <w:uiPriority w:val="9"/>
@@ -7946,7 +7636,7 @@
     </w:rPr>
   </w:style>
   <w:style w:type="character" w:customStyle="1" w:styleId="22">
-    <w:name w:val="标题 2 字符"/>
+    <w:name w:val="標題 2 字元"/>
     <w:basedOn w:val="a3"/>
     <w:link w:val="21"/>
     <w:uiPriority w:val="9"/>
@@ -7962,7 +7652,7 @@
     </w:rPr>
   </w:style>
   <w:style w:type="character" w:customStyle="1" w:styleId="32">
-    <w:name w:val="标题 3 字符"/>
+    <w:name w:val="標題 3 字元"/>
     <w:basedOn w:val="a3"/>
     <w:link w:val="31"/>
     <w:uiPriority w:val="9"/>
@@ -7978,7 +7668,7 @@
     </w:rPr>
   </w:style>
   <w:style w:type="character" w:customStyle="1" w:styleId="42">
-    <w:name w:val="标题 4 字符"/>
+    <w:name w:val="標題 4 字元"/>
     <w:basedOn w:val="a3"/>
     <w:link w:val="41"/>
     <w:uiPriority w:val="9"/>
@@ -7995,7 +7685,7 @@
     </w:rPr>
   </w:style>
   <w:style w:type="character" w:customStyle="1" w:styleId="52">
-    <w:name w:val="标题 5 字符"/>
+    <w:name w:val="標題 5 字元"/>
     <w:basedOn w:val="a3"/>
     <w:link w:val="51"/>
     <w:uiPriority w:val="9"/>
@@ -8009,7 +7699,7 @@
     </w:rPr>
   </w:style>
   <w:style w:type="character" w:customStyle="1" w:styleId="60">
-    <w:name w:val="标题 6 字符"/>
+    <w:name w:val="標題 6 字元"/>
     <w:basedOn w:val="a3"/>
     <w:link w:val="6"/>
     <w:rsid w:val="00586A35"/>
@@ -8022,7 +7712,7 @@
     </w:rPr>
   </w:style>
   <w:style w:type="character" w:customStyle="1" w:styleId="70">
-    <w:name w:val="标题 7 字符"/>
+    <w:name w:val="標題 7 字元"/>
     <w:basedOn w:val="a3"/>
     <w:link w:val="7"/>
     <w:rsid w:val="00586A35"/>
@@ -8035,7 +7725,7 @@
     </w:rPr>
   </w:style>
   <w:style w:type="character" w:customStyle="1" w:styleId="80">
-    <w:name w:val="标题 8 字符"/>
+    <w:name w:val="標題 8 字元"/>
     <w:basedOn w:val="a3"/>
     <w:link w:val="8"/>
     <w:rsid w:val="00586A35"/>
@@ -8050,7 +7740,7 @@
     </w:rPr>
   </w:style>
   <w:style w:type="character" w:customStyle="1" w:styleId="90">
-    <w:name w:val="标题 9 字符"/>
+    <w:name w:val="標題 9 字元"/>
     <w:basedOn w:val="a3"/>
     <w:link w:val="9"/>
     <w:rsid w:val="00586A35"/>
@@ -8118,7 +7808,7 @@
       <w:shd w:val="clear" w:color="auto" w:fill="auto"/>
     </w:rPr>
   </w:style>
-  <w:style w:type="character" w:styleId="afa">
+  <w:style w:type="character" w:styleId="af9">
     <w:name w:val="footnote reference"/>
     <w:basedOn w:val="a3"/>
     <w:uiPriority w:val="99"/>
@@ -8257,11 +7947,11 @@
       <w:shd w:val="clear" w:color="auto" w:fill="auto"/>
     </w:rPr>
   </w:style>
-  <w:style w:type="paragraph" w:styleId="afb">
+  <w:style w:type="paragraph" w:styleId="afa">
     <w:name w:val="Quote"/>
     <w:basedOn w:val="a2"/>
     <w:next w:val="a2"/>
-    <w:link w:val="afc"/>
+    <w:link w:val="afb"/>
     <w:uiPriority w:val="29"/>
     <w:qFormat/>
     <w:pPr>
@@ -8272,10 +7962,10 @@
       <w:color w:val="000000" w:themeColor="text1"/>
     </w:rPr>
   </w:style>
-  <w:style w:type="character" w:customStyle="1" w:styleId="afc">
-    <w:name w:val="引用 字符"/>
-    <w:basedOn w:val="a3"/>
-    <w:link w:val="afb"/>
+  <w:style w:type="character" w:customStyle="1" w:styleId="afb">
+    <w:name w:val="引文 字元"/>
+    <w:basedOn w:val="a3"/>
+    <w:link w:val="afa"/>
     <w:uiPriority w:val="29"/>
     <w:rPr>
       <w:rFonts w:asciiTheme="minorHAnsi" w:eastAsiaTheme="minorHAnsi" w:hAnsiTheme="minorHAnsi" w:cstheme="minorBidi"/>
@@ -9051,7 +8741,7 @@
       <w:color w:val="808000"/>
     </w:rPr>
   </w:style>
-  <w:style w:type="character" w:styleId="afd">
+  <w:style w:type="character" w:styleId="afc">
     <w:name w:val="Placeholder Text"/>
     <w:basedOn w:val="a3"/>
     <w:uiPriority w:val="99"/>
@@ -9688,7 +9378,7 @@
     <w:qFormat/>
     <w:rsid w:val="00586A35"/>
   </w:style>
-  <w:style w:type="paragraph" w:styleId="afe">
+  <w:style w:type="paragraph" w:styleId="afd">
     <w:name w:val="caption"/>
     <w:basedOn w:val="a2"/>
     <w:next w:val="a2"/>
@@ -9855,7 +9545,7 @@
   </w:style>
   <w:style w:type="paragraph" w:customStyle="1" w:styleId="AltSubTitle">
     <w:name w:val="AltSubTitle"/>
-    <w:basedOn w:val="aff"/>
+    <w:basedOn w:val="afe"/>
     <w:qFormat/>
     <w:rsid w:val="00586A35"/>
   </w:style>
@@ -9865,11 +9555,11 @@
     <w:qFormat/>
     <w:rsid w:val="00586A35"/>
   </w:style>
-  <w:style w:type="paragraph" w:styleId="aff">
+  <w:style w:type="paragraph" w:styleId="afe">
     <w:name w:val="Subtitle"/>
     <w:basedOn w:val="a2"/>
     <w:next w:val="a2"/>
-    <w:link w:val="aff0"/>
+    <w:link w:val="aff"/>
     <w:uiPriority w:val="11"/>
     <w:qFormat/>
     <w:locked/>
@@ -9888,10 +9578,10 @@
       <w:szCs w:val="24"/>
     </w:rPr>
   </w:style>
-  <w:style w:type="character" w:customStyle="1" w:styleId="aff0">
-    <w:name w:val="副标题 字符"/>
-    <w:basedOn w:val="a3"/>
-    <w:link w:val="aff"/>
+  <w:style w:type="character" w:customStyle="1" w:styleId="aff">
+    <w:name w:val="副標題 字元"/>
+    <w:basedOn w:val="a3"/>
+    <w:link w:val="afe"/>
     <w:uiPriority w:val="11"/>
     <w:rsid w:val="00586A35"/>
     <w:rPr>
@@ -10012,10 +9702,10 @@
       <w:szCs w:val="28"/>
     </w:rPr>
   </w:style>
-  <w:style w:type="paragraph" w:styleId="aff1">
+  <w:style w:type="paragraph" w:styleId="aff0">
     <w:name w:val="footnote text"/>
     <w:basedOn w:val="a2"/>
-    <w:link w:val="aff2"/>
+    <w:link w:val="aff1"/>
     <w:rsid w:val="00586A35"/>
     <w:pPr>
       <w:spacing w:line="240" w:lineRule="auto"/>
@@ -10024,10 +9714,10 @@
       <w:sz w:val="14"/>
     </w:rPr>
   </w:style>
-  <w:style w:type="character" w:customStyle="1" w:styleId="aff2">
-    <w:name w:val="脚注文本 字符"/>
-    <w:basedOn w:val="a3"/>
-    <w:link w:val="aff1"/>
+  <w:style w:type="character" w:customStyle="1" w:styleId="aff1">
+    <w:name w:val="註腳文字 字元"/>
+    <w:basedOn w:val="a3"/>
+    <w:link w:val="aff0"/>
     <w:rsid w:val="00586A35"/>
     <w:rPr>
       <w:rFonts w:ascii="Linux Libertine" w:eastAsiaTheme="minorHAnsi" w:hAnsi="Linux Libertine" w:cstheme="minorBidi"/>
@@ -11565,19 +11255,19 @@
       <w:color w:val="E36C0A" w:themeColor="accent6" w:themeShade="BF"/>
     </w:rPr>
   </w:style>
-  <w:style w:type="paragraph" w:styleId="aff3">
+  <w:style w:type="paragraph" w:styleId="aff2">
     <w:name w:val="Salutation"/>
     <w:basedOn w:val="a2"/>
     <w:next w:val="a2"/>
-    <w:link w:val="aff4"/>
+    <w:link w:val="aff3"/>
     <w:uiPriority w:val="99"/>
     <w:unhideWhenUsed/>
     <w:rsid w:val="00586A35"/>
   </w:style>
-  <w:style w:type="character" w:customStyle="1" w:styleId="aff4">
-    <w:name w:val="称呼 字符"/>
-    <w:basedOn w:val="a3"/>
-    <w:link w:val="aff3"/>
+  <w:style w:type="character" w:customStyle="1" w:styleId="aff3">
+    <w:name w:val="問候 字元"/>
+    <w:basedOn w:val="a3"/>
+    <w:link w:val="aff2"/>
     <w:uiPriority w:val="99"/>
     <w:rsid w:val="00586A35"/>
     <w:rPr>
@@ -11755,7 +11445,7 @@
     <w:qFormat/>
     <w:rsid w:val="00586A35"/>
   </w:style>
-  <w:style w:type="character" w:styleId="aff5">
+  <w:style w:type="character" w:styleId="aff4">
     <w:name w:val="page number"/>
     <w:basedOn w:val="a3"/>
     <w:uiPriority w:val="99"/>
@@ -11766,7 +11456,7 @@
       <w:sz w:val="14"/>
     </w:rPr>
   </w:style>
-  <w:style w:type="character" w:styleId="aff6">
+  <w:style w:type="character" w:styleId="aff5">
     <w:name w:val="line number"/>
     <w:basedOn w:val="a3"/>
     <w:uiPriority w:val="99"/>
@@ -11776,7 +11466,7 @@
       <w:sz w:val="16"/>
     </w:rPr>
   </w:style>
-  <w:style w:type="paragraph" w:styleId="aff7">
+  <w:style w:type="paragraph" w:styleId="aff6">
     <w:name w:val="No Spacing"/>
     <w:uiPriority w:val="1"/>
     <w:qFormat/>
@@ -11897,11 +11587,11 @@
   </w:style>
   <w:style w:type="paragraph" w:customStyle="1" w:styleId="PermissionBlock">
     <w:name w:val="PermissionBlock"/>
-    <w:basedOn w:val="aff1"/>
-    <w:qFormat/>
-    <w:rsid w:val="00586A35"/>
-  </w:style>
-  <w:style w:type="paragraph" w:styleId="aff8">
+    <w:basedOn w:val="aff0"/>
+    <w:qFormat/>
+    <w:rsid w:val="00586A35"/>
+  </w:style>
+  <w:style w:type="paragraph" w:styleId="aff7">
     <w:name w:val="Bibliography"/>
     <w:basedOn w:val="a2"/>
     <w:next w:val="a2"/>
@@ -11909,7 +11599,7 @@
     <w:semiHidden/>
     <w:unhideWhenUsed/>
   </w:style>
-  <w:style w:type="paragraph" w:styleId="aff9">
+  <w:style w:type="paragraph" w:styleId="aff8">
     <w:name w:val="Block Text"/>
     <w:basedOn w:val="a2"/>
     <w:pPr>
@@ -11928,18 +11618,18 @@
       <w:color w:val="4F81BD" w:themeColor="accent1"/>
     </w:rPr>
   </w:style>
-  <w:style w:type="paragraph" w:styleId="affa">
+  <w:style w:type="paragraph" w:styleId="aff9">
     <w:name w:val="Body Text"/>
     <w:basedOn w:val="a2"/>
-    <w:link w:val="affb"/>
+    <w:link w:val="affa"/>
     <w:pPr>
       <w:spacing w:after="120"/>
     </w:pPr>
   </w:style>
-  <w:style w:type="character" w:customStyle="1" w:styleId="affb">
-    <w:name w:val="正文文本 字符"/>
-    <w:basedOn w:val="a3"/>
-    <w:link w:val="affa"/>
+  <w:style w:type="character" w:customStyle="1" w:styleId="affa">
+    <w:name w:val="本文 字元"/>
+    <w:basedOn w:val="a3"/>
+    <w:link w:val="aff9"/>
     <w:rPr>
       <w:rFonts w:ascii="Linux Libertine" w:eastAsiaTheme="minorHAnsi" w:hAnsi="Linux Libertine" w:cstheme="minorBidi"/>
       <w:sz w:val="18"/>
@@ -11956,7 +11646,7 @@
     </w:pPr>
   </w:style>
   <w:style w:type="character" w:customStyle="1" w:styleId="24">
-    <w:name w:val="正文文本 2 字符"/>
+    <w:name w:val="本文 2 字元"/>
     <w:basedOn w:val="a3"/>
     <w:link w:val="23"/>
     <w:rPr>
@@ -11979,7 +11669,7 @@
     </w:rPr>
   </w:style>
   <w:style w:type="character" w:customStyle="1" w:styleId="34">
-    <w:name w:val="正文文本 3 字符"/>
+    <w:name w:val="本文 3 字元"/>
     <w:basedOn w:val="a3"/>
     <w:link w:val="33"/>
     <w:rPr>
@@ -11989,19 +11679,19 @@
       <w:lang w:val="en-US" w:eastAsia="en-US"/>
     </w:rPr>
   </w:style>
-  <w:style w:type="paragraph" w:styleId="affc">
+  <w:style w:type="paragraph" w:styleId="affb">
     <w:name w:val="Body Text First Indent"/>
-    <w:basedOn w:val="affa"/>
-    <w:link w:val="affd"/>
+    <w:basedOn w:val="aff9"/>
+    <w:link w:val="affc"/>
     <w:pPr>
       <w:spacing w:after="0"/>
       <w:ind w:firstLine="360"/>
     </w:pPr>
   </w:style>
-  <w:style w:type="character" w:customStyle="1" w:styleId="affd">
-    <w:name w:val="正文文本首行缩进 字符"/>
-    <w:basedOn w:val="affb"/>
-    <w:link w:val="affc"/>
+  <w:style w:type="character" w:customStyle="1" w:styleId="affc">
+    <w:name w:val="本文第一層縮排 字元"/>
+    <w:basedOn w:val="affa"/>
+    <w:link w:val="affb"/>
     <w:rPr>
       <w:rFonts w:ascii="Linux Libertine" w:eastAsiaTheme="minorHAnsi" w:hAnsi="Linux Libertine" w:cstheme="minorBidi"/>
       <w:sz w:val="18"/>
@@ -12009,19 +11699,19 @@
       <w:lang w:val="en-US" w:eastAsia="en-US"/>
     </w:rPr>
   </w:style>
-  <w:style w:type="paragraph" w:styleId="affe">
+  <w:style w:type="paragraph" w:styleId="affd">
     <w:name w:val="Body Text Indent"/>
     <w:basedOn w:val="a2"/>
-    <w:link w:val="afff"/>
+    <w:link w:val="affe"/>
     <w:pPr>
       <w:spacing w:after="120"/>
       <w:ind w:left="360"/>
     </w:pPr>
   </w:style>
-  <w:style w:type="character" w:customStyle="1" w:styleId="afff">
-    <w:name w:val="正文文本缩进 字符"/>
-    <w:basedOn w:val="a3"/>
-    <w:link w:val="affe"/>
+  <w:style w:type="character" w:customStyle="1" w:styleId="affe">
+    <w:name w:val="本文縮排 字元"/>
+    <w:basedOn w:val="a3"/>
+    <w:link w:val="affd"/>
     <w:rPr>
       <w:rFonts w:ascii="Linux Libertine" w:eastAsiaTheme="minorHAnsi" w:hAnsi="Linux Libertine" w:cstheme="minorBidi"/>
       <w:sz w:val="18"/>
@@ -12031,7 +11721,7 @@
   </w:style>
   <w:style w:type="paragraph" w:styleId="25">
     <w:name w:val="Body Text First Indent 2"/>
-    <w:basedOn w:val="affe"/>
+    <w:basedOn w:val="affd"/>
     <w:link w:val="26"/>
     <w:pPr>
       <w:spacing w:after="0"/>
@@ -12039,8 +11729,8 @@
     </w:pPr>
   </w:style>
   <w:style w:type="character" w:customStyle="1" w:styleId="26">
-    <w:name w:val="正文文本首行缩进 2 字符"/>
-    <w:basedOn w:val="afff"/>
+    <w:name w:val="本文第一層縮排 2 字元"/>
+    <w:basedOn w:val="affe"/>
     <w:link w:val="25"/>
     <w:rPr>
       <w:rFonts w:ascii="Linux Libertine" w:eastAsiaTheme="minorHAnsi" w:hAnsi="Linux Libertine" w:cstheme="minorBidi"/>
@@ -12059,7 +11749,7 @@
     </w:pPr>
   </w:style>
   <w:style w:type="character" w:customStyle="1" w:styleId="28">
-    <w:name w:val="正文文本缩进 2 字符"/>
+    <w:name w:val="本文縮排 2 字元"/>
     <w:basedOn w:val="a3"/>
     <w:link w:val="27"/>
     <w:rPr>
@@ -12083,7 +11773,7 @@
     </w:rPr>
   </w:style>
   <w:style w:type="character" w:customStyle="1" w:styleId="36">
-    <w:name w:val="正文文本缩进 3 字符"/>
+    <w:name w:val="本文縮排 3 字元"/>
     <w:basedOn w:val="a3"/>
     <w:link w:val="35"/>
     <w:rPr>
@@ -12093,18 +11783,18 @@
       <w:lang w:val="en-US" w:eastAsia="en-US"/>
     </w:rPr>
   </w:style>
-  <w:style w:type="paragraph" w:styleId="afff0">
+  <w:style w:type="paragraph" w:styleId="afff">
     <w:name w:val="Closing"/>
     <w:basedOn w:val="a2"/>
-    <w:link w:val="afff1"/>
+    <w:link w:val="afff0"/>
     <w:pPr>
       <w:ind w:left="4320"/>
     </w:pPr>
   </w:style>
-  <w:style w:type="character" w:customStyle="1" w:styleId="afff1">
-    <w:name w:val="结束语 字符"/>
-    <w:basedOn w:val="a3"/>
-    <w:link w:val="afff0"/>
+  <w:style w:type="character" w:customStyle="1" w:styleId="afff0">
+    <w:name w:val="結語 字元"/>
+    <w:basedOn w:val="a3"/>
+    <w:link w:val="afff"/>
     <w:rPr>
       <w:rFonts w:ascii="Linux Libertine" w:eastAsiaTheme="minorHAnsi" w:hAnsi="Linux Libertine" w:cstheme="minorBidi"/>
       <w:sz w:val="18"/>
@@ -12112,16 +11802,16 @@
       <w:lang w:val="en-US" w:eastAsia="en-US"/>
     </w:rPr>
   </w:style>
-  <w:style w:type="paragraph" w:styleId="afff2">
+  <w:style w:type="paragraph" w:styleId="afff1">
     <w:name w:val="Date"/>
     <w:basedOn w:val="a2"/>
     <w:next w:val="a2"/>
-    <w:link w:val="afff3"/>
-  </w:style>
-  <w:style w:type="character" w:customStyle="1" w:styleId="afff3">
-    <w:name w:val="日期 字符"/>
-    <w:basedOn w:val="a3"/>
     <w:link w:val="afff2"/>
+  </w:style>
+  <w:style w:type="character" w:customStyle="1" w:styleId="afff2">
+    <w:name w:val="日期 字元"/>
+    <w:basedOn w:val="a3"/>
+    <w:link w:val="afff1"/>
     <w:rPr>
       <w:rFonts w:ascii="Linux Libertine" w:eastAsiaTheme="minorHAnsi" w:hAnsi="Linux Libertine" w:cstheme="minorBidi"/>
       <w:sz w:val="18"/>
@@ -12129,20 +11819,20 @@
       <w:lang w:val="en-US" w:eastAsia="en-US"/>
     </w:rPr>
   </w:style>
-  <w:style w:type="paragraph" w:styleId="afff4">
+  <w:style w:type="paragraph" w:styleId="afff3">
     <w:name w:val="Document Map"/>
     <w:basedOn w:val="a2"/>
-    <w:link w:val="afff5"/>
+    <w:link w:val="afff4"/>
     <w:rPr>
       <w:rFonts w:ascii="Tahoma" w:hAnsi="Tahoma" w:cs="Tahoma"/>
       <w:sz w:val="16"/>
       <w:szCs w:val="16"/>
     </w:rPr>
   </w:style>
-  <w:style w:type="character" w:customStyle="1" w:styleId="afff5">
-    <w:name w:val="文档结构图 字符"/>
-    <w:basedOn w:val="a3"/>
-    <w:link w:val="afff4"/>
+  <w:style w:type="character" w:customStyle="1" w:styleId="afff4">
+    <w:name w:val="文件引導模式 字元"/>
+    <w:basedOn w:val="a3"/>
+    <w:link w:val="afff3"/>
     <w:rPr>
       <w:rFonts w:ascii="Tahoma" w:eastAsiaTheme="minorHAnsi" w:hAnsi="Tahoma" w:cs="Tahoma"/>
       <w:sz w:val="16"/>
@@ -12150,15 +11840,15 @@
       <w:lang w:val="en-US" w:eastAsia="en-US"/>
     </w:rPr>
   </w:style>
-  <w:style w:type="paragraph" w:styleId="afff6">
+  <w:style w:type="paragraph" w:styleId="afff5">
     <w:name w:val="E-mail Signature"/>
     <w:basedOn w:val="a2"/>
-    <w:link w:val="afff7"/>
-  </w:style>
-  <w:style w:type="character" w:customStyle="1" w:styleId="afff7">
-    <w:name w:val="电子邮件签名 字符"/>
-    <w:basedOn w:val="a3"/>
     <w:link w:val="afff6"/>
+  </w:style>
+  <w:style w:type="character" w:customStyle="1" w:styleId="afff6">
+    <w:name w:val="電子郵件簽名 字元"/>
+    <w:basedOn w:val="a3"/>
+    <w:link w:val="afff5"/>
     <w:rPr>
       <w:rFonts w:ascii="Linux Libertine" w:eastAsiaTheme="minorHAnsi" w:hAnsi="Linux Libertine" w:cstheme="minorBidi"/>
       <w:sz w:val="18"/>
@@ -12166,7 +11856,7 @@
       <w:lang w:val="en-US" w:eastAsia="en-US"/>
     </w:rPr>
   </w:style>
-  <w:style w:type="paragraph" w:styleId="afff8">
+  <w:style w:type="paragraph" w:styleId="afff7">
     <w:name w:val="envelope address"/>
     <w:basedOn w:val="a2"/>
     <w:pPr>
@@ -12179,7 +11869,7 @@
       <w:szCs w:val="24"/>
     </w:rPr>
   </w:style>
-  <w:style w:type="paragraph" w:styleId="afff9">
+  <w:style w:type="paragraph" w:styleId="afff8">
     <w:name w:val="envelope return"/>
     <w:basedOn w:val="a2"/>
     <w:rPr>
@@ -12198,7 +11888,7 @@
     </w:rPr>
   </w:style>
   <w:style w:type="character" w:customStyle="1" w:styleId="HTML0">
-    <w:name w:val="HTML 地址 字符"/>
+    <w:name w:val="HTML 位址 字元"/>
     <w:basedOn w:val="a3"/>
     <w:link w:val="HTML"/>
     <w:rPr>
@@ -12221,7 +11911,7 @@
     </w:rPr>
   </w:style>
   <w:style w:type="character" w:customStyle="1" w:styleId="HTML2">
-    <w:name w:val="HTML 预设格式 字符"/>
+    <w:name w:val="HTML 預設格式 字元"/>
     <w:basedOn w:val="a3"/>
     <w:link w:val="HTML1"/>
     <w:rPr>
@@ -12310,7 +12000,7 @@
       <w:ind w:left="1620" w:hanging="180"/>
     </w:pPr>
   </w:style>
-  <w:style w:type="paragraph" w:styleId="afffa">
+  <w:style w:type="paragraph" w:styleId="afff9">
     <w:name w:val="index heading"/>
     <w:basedOn w:val="a2"/>
     <w:next w:val="11"/>
@@ -12320,11 +12010,11 @@
       <w:bCs/>
     </w:rPr>
   </w:style>
-  <w:style w:type="paragraph" w:styleId="afffb">
+  <w:style w:type="paragraph" w:styleId="afffa">
     <w:name w:val="Intense Quote"/>
     <w:basedOn w:val="a2"/>
     <w:next w:val="a2"/>
-    <w:link w:val="afffc"/>
+    <w:link w:val="afffb"/>
     <w:uiPriority w:val="30"/>
     <w:qFormat/>
     <w:pPr>
@@ -12342,10 +12032,10 @@
       <w:color w:val="4F81BD" w:themeColor="accent1"/>
     </w:rPr>
   </w:style>
-  <w:style w:type="character" w:customStyle="1" w:styleId="afffc">
-    <w:name w:val="明显引用 字符"/>
-    <w:basedOn w:val="a3"/>
-    <w:link w:val="afffb"/>
+  <w:style w:type="character" w:customStyle="1" w:styleId="afffb">
+    <w:name w:val="鮮明引文 字元"/>
+    <w:basedOn w:val="a3"/>
+    <w:link w:val="afffa"/>
     <w:uiPriority w:val="30"/>
     <w:rPr>
       <w:rFonts w:ascii="Linux Libertine" w:eastAsiaTheme="minorHAnsi" w:hAnsi="Linux Libertine" w:cstheme="minorBidi"/>
@@ -12359,7 +12049,7 @@
       <w:lang w:val="en-US" w:eastAsia="en-US"/>
     </w:rPr>
   </w:style>
-  <w:style w:type="paragraph" w:styleId="afffd">
+  <w:style w:type="paragraph" w:styleId="afffc">
     <w:name w:val="List"/>
     <w:basedOn w:val="a2"/>
     <w:pPr>
@@ -12449,7 +12139,7 @@
       <w:contextualSpacing/>
     </w:pPr>
   </w:style>
-  <w:style w:type="paragraph" w:styleId="afffe">
+  <w:style w:type="paragraph" w:styleId="afffd">
     <w:name w:val="List Continue"/>
     <w:basedOn w:val="a2"/>
     <w:pPr>
@@ -12544,9 +12234,9 @@
       <w:contextualSpacing/>
     </w:pPr>
   </w:style>
-  <w:style w:type="paragraph" w:styleId="affff">
+  <w:style w:type="paragraph" w:styleId="afffe">
     <w:name w:val="macro"/>
-    <w:link w:val="affff0"/>
+    <w:link w:val="affff"/>
     <w:pPr>
       <w:tabs>
         <w:tab w:val="left" w:pos="480"/>
@@ -12567,19 +12257,19 @@
       <w:lang w:val="en-US" w:eastAsia="en-US"/>
     </w:rPr>
   </w:style>
-  <w:style w:type="character" w:customStyle="1" w:styleId="affff0">
-    <w:name w:val="宏文本 字符"/>
-    <w:basedOn w:val="a3"/>
-    <w:link w:val="affff"/>
+  <w:style w:type="character" w:customStyle="1" w:styleId="affff">
+    <w:name w:val="巨集文字 字元"/>
+    <w:basedOn w:val="a3"/>
+    <w:link w:val="afffe"/>
     <w:rPr>
       <w:rFonts w:ascii="Consolas" w:eastAsiaTheme="minorHAnsi" w:hAnsi="Consolas" w:cs="Consolas"/>
       <w:lang w:val="en-US" w:eastAsia="en-US"/>
     </w:rPr>
   </w:style>
-  <w:style w:type="paragraph" w:styleId="affff1">
+  <w:style w:type="paragraph" w:styleId="affff0">
     <w:name w:val="Message Header"/>
     <w:basedOn w:val="a2"/>
-    <w:link w:val="affff2"/>
+    <w:link w:val="affff1"/>
     <w:pPr>
       <w:pBdr>
         <w:top w:val="single" w:sz="6" w:space="1" w:color="auto"/>
@@ -12596,10 +12286,10 @@
       <w:szCs w:val="24"/>
     </w:rPr>
   </w:style>
-  <w:style w:type="character" w:customStyle="1" w:styleId="affff2">
-    <w:name w:val="信息标题 字符"/>
-    <w:basedOn w:val="a3"/>
-    <w:link w:val="affff1"/>
+  <w:style w:type="character" w:customStyle="1" w:styleId="affff1">
+    <w:name w:val="訊息欄位名稱 字元"/>
+    <w:basedOn w:val="a3"/>
+    <w:link w:val="affff0"/>
     <w:rPr>
       <w:rFonts w:asciiTheme="majorHAnsi" w:eastAsiaTheme="majorEastAsia" w:hAnsiTheme="majorHAnsi" w:cstheme="majorBidi"/>
       <w:sz w:val="24"/>
@@ -12608,23 +12298,23 @@
       <w:lang w:val="en-US" w:eastAsia="en-US"/>
     </w:rPr>
   </w:style>
+  <w:style w:type="paragraph" w:styleId="affff2">
+    <w:name w:val="Normal Indent"/>
+    <w:basedOn w:val="a2"/>
+    <w:pPr>
+      <w:ind w:left="720"/>
+    </w:pPr>
+  </w:style>
   <w:style w:type="paragraph" w:styleId="affff3">
-    <w:name w:val="Normal Indent"/>
-    <w:basedOn w:val="a2"/>
-    <w:pPr>
-      <w:ind w:left="720"/>
-    </w:pPr>
-  </w:style>
-  <w:style w:type="paragraph" w:styleId="affff4">
     <w:name w:val="Note Heading"/>
     <w:basedOn w:val="a2"/>
     <w:next w:val="a2"/>
-    <w:link w:val="affff5"/>
-  </w:style>
-  <w:style w:type="character" w:customStyle="1" w:styleId="affff5">
-    <w:name w:val="注释标题 字符"/>
-    <w:basedOn w:val="a3"/>
     <w:link w:val="affff4"/>
+  </w:style>
+  <w:style w:type="character" w:customStyle="1" w:styleId="affff4">
+    <w:name w:val="註釋標題 字元"/>
+    <w:basedOn w:val="a3"/>
+    <w:link w:val="affff3"/>
     <w:rPr>
       <w:rFonts w:ascii="Linux Libertine" w:eastAsiaTheme="minorHAnsi" w:hAnsi="Linux Libertine" w:cstheme="minorBidi"/>
       <w:sz w:val="18"/>
@@ -12632,20 +12322,20 @@
       <w:lang w:val="en-US" w:eastAsia="en-US"/>
     </w:rPr>
   </w:style>
-  <w:style w:type="paragraph" w:styleId="affff6">
+  <w:style w:type="paragraph" w:styleId="affff5">
     <w:name w:val="Plain Text"/>
     <w:basedOn w:val="a2"/>
-    <w:link w:val="affff7"/>
+    <w:link w:val="affff6"/>
     <w:rPr>
       <w:rFonts w:ascii="Consolas" w:hAnsi="Consolas" w:cs="Consolas"/>
       <w:sz w:val="21"/>
       <w:szCs w:val="21"/>
     </w:rPr>
   </w:style>
-  <w:style w:type="character" w:customStyle="1" w:styleId="affff7">
-    <w:name w:val="纯文本 字符"/>
-    <w:basedOn w:val="a3"/>
-    <w:link w:val="affff6"/>
+  <w:style w:type="character" w:customStyle="1" w:styleId="affff6">
+    <w:name w:val="純文字 字元"/>
+    <w:basedOn w:val="a3"/>
+    <w:link w:val="affff5"/>
     <w:rPr>
       <w:rFonts w:ascii="Consolas" w:eastAsiaTheme="minorHAnsi" w:hAnsi="Consolas" w:cs="Consolas"/>
       <w:sz w:val="21"/>
@@ -12653,18 +12343,18 @@
       <w:lang w:val="en-US" w:eastAsia="en-US"/>
     </w:rPr>
   </w:style>
-  <w:style w:type="paragraph" w:styleId="affff8">
+  <w:style w:type="paragraph" w:styleId="affff7">
     <w:name w:val="Signature"/>
     <w:basedOn w:val="a2"/>
-    <w:link w:val="affff9"/>
+    <w:link w:val="affff8"/>
     <w:pPr>
       <w:ind w:left="4320"/>
     </w:pPr>
   </w:style>
-  <w:style w:type="character" w:customStyle="1" w:styleId="affff9">
-    <w:name w:val="签名 字符"/>
-    <w:basedOn w:val="a3"/>
-    <w:link w:val="affff8"/>
+  <w:style w:type="character" w:customStyle="1" w:styleId="affff8">
+    <w:name w:val="簽名 字元"/>
+    <w:basedOn w:val="a3"/>
+    <w:link w:val="affff7"/>
     <w:rPr>
       <w:rFonts w:ascii="Linux Libertine" w:eastAsiaTheme="minorHAnsi" w:hAnsi="Linux Libertine" w:cstheme="minorBidi"/>
       <w:sz w:val="18"/>
@@ -12672,11 +12362,11 @@
       <w:lang w:val="en-US" w:eastAsia="en-US"/>
     </w:rPr>
   </w:style>
-  <w:style w:type="paragraph" w:styleId="affffa">
+  <w:style w:type="paragraph" w:styleId="affff9">
     <w:name w:val="Title"/>
     <w:basedOn w:val="a2"/>
     <w:next w:val="a2"/>
-    <w:link w:val="affffb"/>
+    <w:link w:val="affffa"/>
     <w:qFormat/>
     <w:locked/>
     <w:pPr>
@@ -12695,10 +12385,10 @@
       <w:szCs w:val="52"/>
     </w:rPr>
   </w:style>
-  <w:style w:type="character" w:customStyle="1" w:styleId="affffb">
-    <w:name w:val="标题 字符"/>
-    <w:basedOn w:val="a3"/>
-    <w:link w:val="affffa"/>
+  <w:style w:type="character" w:customStyle="1" w:styleId="affffa">
+    <w:name w:val="標題 字元"/>
+    <w:basedOn w:val="a3"/>
+    <w:link w:val="affff9"/>
     <w:rPr>
       <w:rFonts w:asciiTheme="majorHAnsi" w:eastAsiaTheme="majorEastAsia" w:hAnsiTheme="majorHAnsi" w:cstheme="majorBidi"/>
       <w:color w:val="17365D" w:themeColor="text2" w:themeShade="BF"/>
@@ -12709,7 +12399,7 @@
       <w:lang w:val="en-US" w:eastAsia="en-US"/>
     </w:rPr>
   </w:style>
-  <w:style w:type="paragraph" w:styleId="TOC">
+  <w:style w:type="paragraph" w:styleId="affffb">
     <w:name w:val="TOC Heading"/>
     <w:basedOn w:val="1"/>
     <w:next w:val="a2"/>
@@ -13279,7 +12969,7 @@
 </file>
 
 <file path=customXml/itemProps2.xml><?xml version="1.0" encoding="utf-8"?>
-<ds:datastoreItem xmlns:ds="http://schemas.openxmlformats.org/officeDocument/2006/customXml" ds:itemID="{AB0FECAB-DB0F-4C2A-BEBA-0F95D2F711C4}">
+<ds:datastoreItem xmlns:ds="http://schemas.openxmlformats.org/officeDocument/2006/customXml" ds:itemID="{533FB846-9E00-F44D-AA91-808B8BC4956E}">
   <ds:schemaRefs>
     <ds:schemaRef ds:uri="http://schemas.openxmlformats.org/officeDocument/2006/bibliography"/>
   </ds:schemaRefs>

</xml_diff>